<commit_message>
Further changes/additions in Report
</commit_message>
<xml_diff>
--- a/docs/Report.docx
+++ b/docs/Report.docx
@@ -866,7 +866,12 @@
             <w:pStyle w:val="TOCHeading"/>
           </w:pPr>
           <w:r>
-            <w:t>Table of Contents</w:t>
+            <w:t>Table of C</w:t>
+          </w:r>
+          <w:bookmarkStart w:id="0" w:name="_GoBack"/>
+          <w:bookmarkEnd w:id="0"/>
+          <w:r>
+            <w:t>ontents</w:t>
           </w:r>
         </w:p>
         <w:p>
@@ -901,7 +906,7 @@
             </w:rPr>
             <w:fldChar w:fldCharType="separate"/>
           </w:r>
-          <w:hyperlink w:anchor="_Toc472534595" w:history="1">
+          <w:hyperlink w:anchor="_Toc472541280" w:history="1">
             <w:r>
               <w:rPr>
                 <w:rStyle w:val="Hyperlink"/>
@@ -929,7 +934,7 @@
                 <w:noProof/>
                 <w:webHidden/>
               </w:rPr>
-              <w:instrText xml:space="preserve"> PAGEREF _Toc472534595 \h </w:instrText>
+              <w:instrText xml:space="preserve"> PAGEREF _Toc472541280 \h </w:instrText>
             </w:r>
             <w:r>
               <w:rPr>
@@ -975,14 +980,14 @@
               <w:lang w:val="en-GB" w:eastAsia="en-GB"/>
             </w:rPr>
           </w:pPr>
-          <w:hyperlink w:anchor="_Toc472534596" w:history="1">
+          <w:hyperlink w:anchor="_Toc472541281" w:history="1">
             <w:r>
               <w:rPr>
                 <w:rStyle w:val="Hyperlink"/>
                 <w:noProof/>
                 <w:lang w:val="el-GR"/>
               </w:rPr>
-              <w:t>Περιγραφή προβλήματος</w:t>
+              <w:t>Εκτέλεση</w:t>
             </w:r>
             <w:r>
               <w:rPr>
@@ -1003,7 +1008,7 @@
                 <w:noProof/>
                 <w:webHidden/>
               </w:rPr>
-              <w:instrText xml:space="preserve"> PAGEREF _Toc472534596 \h </w:instrText>
+              <w:instrText xml:space="preserve"> PAGEREF _Toc472541281 \h </w:instrText>
             </w:r>
             <w:r>
               <w:rPr>
@@ -1023,7 +1028,7 @@
                 <w:noProof/>
                 <w:webHidden/>
               </w:rPr>
-              <w:t>4</w:t>
+              <w:t>3</w:t>
             </w:r>
             <w:r>
               <w:rPr>
@@ -1049,14 +1054,14 @@
               <w:lang w:val="en-GB" w:eastAsia="en-GB"/>
             </w:rPr>
           </w:pPr>
-          <w:hyperlink w:anchor="_Toc472534597" w:history="1">
+          <w:hyperlink w:anchor="_Toc472541282" w:history="1">
             <w:r>
               <w:rPr>
                 <w:rStyle w:val="Hyperlink"/>
                 <w:noProof/>
                 <w:lang w:val="el-GR"/>
               </w:rPr>
-              <w:t>Συλλογή και Αποθήκευση Πρωτογενών Δεδομένων</w:t>
+              <w:t>Περιγραφή προβλήματος</w:t>
             </w:r>
             <w:r>
               <w:rPr>
@@ -1077,7 +1082,7 @@
                 <w:noProof/>
                 <w:webHidden/>
               </w:rPr>
-              <w:instrText xml:space="preserve"> PAGEREF _Toc472534597 \h </w:instrText>
+              <w:instrText xml:space="preserve"> PAGEREF _Toc472541282 \h </w:instrText>
             </w:r>
             <w:r>
               <w:rPr>
@@ -1097,7 +1102,7 @@
                 <w:noProof/>
                 <w:webHidden/>
               </w:rPr>
-              <w:t>5</w:t>
+              <w:t>4</w:t>
             </w:r>
             <w:r>
               <w:rPr>
@@ -1123,14 +1128,14 @@
               <w:lang w:val="en-GB" w:eastAsia="en-GB"/>
             </w:rPr>
           </w:pPr>
-          <w:hyperlink w:anchor="_Toc472534598" w:history="1">
+          <w:hyperlink w:anchor="_Toc472541283" w:history="1">
             <w:r>
               <w:rPr>
                 <w:rStyle w:val="Hyperlink"/>
                 <w:noProof/>
                 <w:lang w:val="el-GR"/>
               </w:rPr>
-              <w:t>Μοντελοποίηση Δεδομένων</w:t>
+              <w:t>Συλλογή και Αποθήκευση Πρωτογενών Δεδομένων</w:t>
             </w:r>
             <w:r>
               <w:rPr>
@@ -1151,7 +1156,7 @@
                 <w:noProof/>
                 <w:webHidden/>
               </w:rPr>
-              <w:instrText xml:space="preserve"> PAGEREF _Toc472534598 \h </w:instrText>
+              <w:instrText xml:space="preserve"> PAGEREF _Toc472541283 \h </w:instrText>
             </w:r>
             <w:r>
               <w:rPr>
@@ -1171,7 +1176,7 @@
                 <w:noProof/>
                 <w:webHidden/>
               </w:rPr>
-              <w:t>6</w:t>
+              <w:t>5</w:t>
             </w:r>
             <w:r>
               <w:rPr>
@@ -1197,7 +1202,7 @@
               <w:lang w:val="en-GB" w:eastAsia="en-GB"/>
             </w:rPr>
           </w:pPr>
-          <w:hyperlink w:anchor="_Toc472534599" w:history="1">
+          <w:hyperlink w:anchor="_Toc472541284" w:history="1">
             <w:r>
               <w:rPr>
                 <w:rStyle w:val="Hyperlink"/>
@@ -1225,7 +1230,7 @@
                 <w:noProof/>
                 <w:webHidden/>
               </w:rPr>
-              <w:instrText xml:space="preserve"> PAGEREF _Toc472534599 \h </w:instrText>
+              <w:instrText xml:space="preserve"> PAGEREF _Toc472541284 \h </w:instrText>
             </w:r>
             <w:r>
               <w:rPr>
@@ -1246,80 +1251,6 @@
                 <w:webHidden/>
               </w:rPr>
               <w:t>7</w:t>
-            </w:r>
-            <w:r>
-              <w:rPr>
-                <w:noProof/>
-                <w:webHidden/>
-              </w:rPr>
-              <w:fldChar w:fldCharType="end"/>
-            </w:r>
-          </w:hyperlink>
-        </w:p>
-        <w:p>
-          <w:pPr>
-            <w:pStyle w:val="TOC1"/>
-            <w:tabs>
-              <w:tab w:val="right" w:leader="dot" w:pos="9552"/>
-            </w:tabs>
-            <w:rPr>
-              <w:rFonts w:eastAsiaTheme="minorEastAsia" w:cstheme="minorBidi"/>
-              <w:b w:val="0"/>
-              <w:bCs w:val="0"/>
-              <w:noProof/>
-              <w:color w:val="auto"/>
-              <w:lang w:val="en-GB" w:eastAsia="en-GB"/>
-            </w:rPr>
-          </w:pPr>
-          <w:hyperlink w:anchor="_Toc472534600" w:history="1">
-            <w:r>
-              <w:rPr>
-                <w:rStyle w:val="Hyperlink"/>
-                <w:noProof/>
-                <w:lang w:val="el-GR"/>
-              </w:rPr>
-              <w:t>Δημιουργία και Ανάλυση Γράφου</w:t>
-            </w:r>
-            <w:r>
-              <w:rPr>
-                <w:noProof/>
-                <w:webHidden/>
-              </w:rPr>
-              <w:tab/>
-            </w:r>
-            <w:r>
-              <w:rPr>
-                <w:noProof/>
-                <w:webHidden/>
-              </w:rPr>
-              <w:fldChar w:fldCharType="begin"/>
-            </w:r>
-            <w:r>
-              <w:rPr>
-                <w:noProof/>
-                <w:webHidden/>
-              </w:rPr>
-              <w:instrText xml:space="preserve"> PAGEREF _Toc472534600 \h </w:instrText>
-            </w:r>
-            <w:r>
-              <w:rPr>
-                <w:noProof/>
-                <w:webHidden/>
-              </w:rPr>
-            </w:r>
-            <w:r>
-              <w:rPr>
-                <w:noProof/>
-                <w:webHidden/>
-              </w:rPr>
-              <w:fldChar w:fldCharType="separate"/>
-            </w:r>
-            <w:r>
-              <w:rPr>
-                <w:noProof/>
-                <w:webHidden/>
-              </w:rPr>
-              <w:t>8</w:t>
             </w:r>
             <w:r>
               <w:rPr>
@@ -1347,14 +1278,13 @@
               <w:lang w:val="en-GB" w:eastAsia="en-GB"/>
             </w:rPr>
           </w:pPr>
-          <w:hyperlink w:anchor="_Toc472534601" w:history="1">
+          <w:hyperlink w:anchor="_Toc472541285" w:history="1">
             <w:r>
               <w:rPr>
                 <w:rStyle w:val="Hyperlink"/>
                 <w:noProof/>
-                <w:lang w:val="el-GR"/>
-              </w:rPr>
-              <w:t>Δημιουργία Γράφου</w:t>
+              </w:rPr>
+              <w:t>Cosine Similarity</w:t>
             </w:r>
             <w:r>
               <w:rPr>
@@ -1375,7 +1305,7 @@
                 <w:noProof/>
                 <w:webHidden/>
               </w:rPr>
-              <w:instrText xml:space="preserve"> PAGEREF _Toc472534601 \h </w:instrText>
+              <w:instrText xml:space="preserve"> PAGEREF _Toc472541285 \h </w:instrText>
             </w:r>
             <w:r>
               <w:rPr>
@@ -1395,7 +1325,7 @@
                 <w:noProof/>
                 <w:webHidden/>
               </w:rPr>
-              <w:t>8</w:t>
+              <w:t>7</w:t>
             </w:r>
             <w:r>
               <w:rPr>
@@ -1423,14 +1353,87 @@
               <w:lang w:val="en-GB" w:eastAsia="en-GB"/>
             </w:rPr>
           </w:pPr>
-          <w:hyperlink w:anchor="_Toc472534602" w:history="1">
+          <w:hyperlink w:anchor="_Toc472541286" w:history="1">
             <w:r>
               <w:rPr>
                 <w:rStyle w:val="Hyperlink"/>
                 <w:noProof/>
+              </w:rPr>
+              <w:t>Jaccard Similarity</w:t>
+            </w:r>
+            <w:r>
+              <w:rPr>
+                <w:noProof/>
+                <w:webHidden/>
+              </w:rPr>
+              <w:tab/>
+            </w:r>
+            <w:r>
+              <w:rPr>
+                <w:noProof/>
+                <w:webHidden/>
+              </w:rPr>
+              <w:fldChar w:fldCharType="begin"/>
+            </w:r>
+            <w:r>
+              <w:rPr>
+                <w:noProof/>
+                <w:webHidden/>
+              </w:rPr>
+              <w:instrText xml:space="preserve"> PAGEREF _Toc472541286 \h </w:instrText>
+            </w:r>
+            <w:r>
+              <w:rPr>
+                <w:noProof/>
+                <w:webHidden/>
+              </w:rPr>
+            </w:r>
+            <w:r>
+              <w:rPr>
+                <w:noProof/>
+                <w:webHidden/>
+              </w:rPr>
+              <w:fldChar w:fldCharType="separate"/>
+            </w:r>
+            <w:r>
+              <w:rPr>
+                <w:noProof/>
+                <w:webHidden/>
+              </w:rPr>
+              <w:t>7</w:t>
+            </w:r>
+            <w:r>
+              <w:rPr>
+                <w:noProof/>
+                <w:webHidden/>
+              </w:rPr>
+              <w:fldChar w:fldCharType="end"/>
+            </w:r>
+          </w:hyperlink>
+        </w:p>
+        <w:p>
+          <w:pPr>
+            <w:pStyle w:val="TOC1"/>
+            <w:tabs>
+              <w:tab w:val="right" w:leader="dot" w:pos="9552"/>
+            </w:tabs>
+            <w:rPr>
+              <w:rFonts w:eastAsiaTheme="minorEastAsia" w:cstheme="minorBidi"/>
+              <w:b w:val="0"/>
+              <w:bCs w:val="0"/>
+              <w:noProof/>
+              <w:color w:val="auto"/>
+              <w:lang w:val="en-GB" w:eastAsia="en-GB"/>
+            </w:rPr>
+          </w:pPr>
+          <w:hyperlink w:anchor="_Toc472541287" w:history="1">
+            <w:r>
+              <w:rPr>
+                <w:rStyle w:val="Hyperlink"/>
+                <w:noProof/>
                 <w:lang w:val="el-GR"/>
               </w:rPr>
-              <w:t>Υπολογισμός Στατιστικών Μέτρων</w:t>
+              <w:t>Δημιουργία και Ανάλυση Γράφου</w:t>
             </w:r>
             <w:r>
               <w:rPr>
@@ -1451,7 +1454,7 @@
                 <w:noProof/>
                 <w:webHidden/>
               </w:rPr>
-              <w:instrText xml:space="preserve"> PAGEREF _Toc472534602 \h </w:instrText>
+              <w:instrText xml:space="preserve"> PAGEREF _Toc472541287 \h </w:instrText>
             </w:r>
             <w:r>
               <w:rPr>
@@ -1471,7 +1474,7 @@
                 <w:noProof/>
                 <w:webHidden/>
               </w:rPr>
-              <w:t>8</w:t>
+              <w:t>9</w:t>
             </w:r>
             <w:r>
               <w:rPr>
@@ -1499,14 +1502,14 @@
               <w:lang w:val="en-GB" w:eastAsia="en-GB"/>
             </w:rPr>
           </w:pPr>
-          <w:hyperlink w:anchor="_Toc472534603" w:history="1">
+          <w:hyperlink w:anchor="_Toc472541288" w:history="1">
             <w:r>
               <w:rPr>
                 <w:rStyle w:val="Hyperlink"/>
                 <w:noProof/>
                 <w:lang w:val="el-GR"/>
               </w:rPr>
-              <w:t>Εύρεση Κοινοτήτων</w:t>
+              <w:t>Δημιουργία Γράφου</w:t>
             </w:r>
             <w:r>
               <w:rPr>
@@ -1527,7 +1530,7 @@
                 <w:noProof/>
                 <w:webHidden/>
               </w:rPr>
-              <w:instrText xml:space="preserve"> PAGEREF _Toc472534603 \h </w:instrText>
+              <w:instrText xml:space="preserve"> PAGEREF _Toc472541288 \h </w:instrText>
             </w:r>
             <w:r>
               <w:rPr>
@@ -1547,7 +1550,7 @@
                 <w:noProof/>
                 <w:webHidden/>
               </w:rPr>
-              <w:t>8</w:t>
+              <w:t>9</w:t>
             </w:r>
             <w:r>
               <w:rPr>
@@ -1575,14 +1578,14 @@
               <w:lang w:val="en-GB" w:eastAsia="en-GB"/>
             </w:rPr>
           </w:pPr>
-          <w:hyperlink w:anchor="_Toc472534604" w:history="1">
+          <w:hyperlink w:anchor="_Toc472541289" w:history="1">
             <w:r>
               <w:rPr>
                 <w:rStyle w:val="Hyperlink"/>
                 <w:noProof/>
                 <w:lang w:val="el-GR"/>
               </w:rPr>
-              <w:t>Σύκριση Δομών Κοινοτήτων</w:t>
+              <w:t>Υπολογισμός Στατιστικών Μέτρων</w:t>
             </w:r>
             <w:r>
               <w:rPr>
@@ -1603,7 +1606,7 @@
                 <w:noProof/>
                 <w:webHidden/>
               </w:rPr>
-              <w:instrText xml:space="preserve"> PAGEREF _Toc472534604 \h </w:instrText>
+              <w:instrText xml:space="preserve"> PAGEREF _Toc472541289 \h </w:instrText>
             </w:r>
             <w:r>
               <w:rPr>
@@ -1623,7 +1626,955 @@
                 <w:noProof/>
                 <w:webHidden/>
               </w:rPr>
-              <w:t>8</w:t>
+              <w:t>9</w:t>
+            </w:r>
+            <w:r>
+              <w:rPr>
+                <w:noProof/>
+                <w:webHidden/>
+              </w:rPr>
+              <w:fldChar w:fldCharType="end"/>
+            </w:r>
+          </w:hyperlink>
+        </w:p>
+        <w:p>
+          <w:pPr>
+            <w:pStyle w:val="TOC3"/>
+            <w:tabs>
+              <w:tab w:val="right" w:leader="dot" w:pos="9552"/>
+            </w:tabs>
+            <w:rPr>
+              <w:rFonts w:eastAsiaTheme="minorEastAsia" w:cstheme="minorBidi"/>
+              <w:noProof/>
+              <w:color w:val="auto"/>
+              <w:sz w:val="24"/>
+              <w:szCs w:val="24"/>
+              <w:lang w:val="en-GB" w:eastAsia="en-GB"/>
+            </w:rPr>
+          </w:pPr>
+          <w:hyperlink w:anchor="_Toc472541290" w:history="1">
+            <w:r>
+              <w:rPr>
+                <w:rStyle w:val="Hyperlink"/>
+                <w:noProof/>
+                <w:lang w:val="el-GR"/>
+              </w:rPr>
+              <w:t xml:space="preserve">Ομοιότητα με βάση </w:t>
+            </w:r>
+            <w:r>
+              <w:rPr>
+                <w:rStyle w:val="Hyperlink"/>
+                <w:noProof/>
+              </w:rPr>
+              <w:t>hashtags</w:t>
+            </w:r>
+            <w:r>
+              <w:rPr>
+                <w:noProof/>
+                <w:webHidden/>
+              </w:rPr>
+              <w:tab/>
+            </w:r>
+            <w:r>
+              <w:rPr>
+                <w:noProof/>
+                <w:webHidden/>
+              </w:rPr>
+              <w:fldChar w:fldCharType="begin"/>
+            </w:r>
+            <w:r>
+              <w:rPr>
+                <w:noProof/>
+                <w:webHidden/>
+              </w:rPr>
+              <w:instrText xml:space="preserve"> PAGEREF _Toc472541290 \h </w:instrText>
+            </w:r>
+            <w:r>
+              <w:rPr>
+                <w:noProof/>
+                <w:webHidden/>
+              </w:rPr>
+            </w:r>
+            <w:r>
+              <w:rPr>
+                <w:noProof/>
+                <w:webHidden/>
+              </w:rPr>
+              <w:fldChar w:fldCharType="separate"/>
+            </w:r>
+            <w:r>
+              <w:rPr>
+                <w:noProof/>
+                <w:webHidden/>
+              </w:rPr>
+              <w:t>9</w:t>
+            </w:r>
+            <w:r>
+              <w:rPr>
+                <w:noProof/>
+                <w:webHidden/>
+              </w:rPr>
+              <w:fldChar w:fldCharType="end"/>
+            </w:r>
+          </w:hyperlink>
+        </w:p>
+        <w:p>
+          <w:pPr>
+            <w:pStyle w:val="TOC3"/>
+            <w:tabs>
+              <w:tab w:val="right" w:leader="dot" w:pos="9552"/>
+            </w:tabs>
+            <w:rPr>
+              <w:rFonts w:eastAsiaTheme="minorEastAsia" w:cstheme="minorBidi"/>
+              <w:noProof/>
+              <w:color w:val="auto"/>
+              <w:sz w:val="24"/>
+              <w:szCs w:val="24"/>
+              <w:lang w:val="en-GB" w:eastAsia="en-GB"/>
+            </w:rPr>
+          </w:pPr>
+          <w:hyperlink w:anchor="_Toc472541291" w:history="1">
+            <w:r>
+              <w:rPr>
+                <w:rStyle w:val="Hyperlink"/>
+                <w:noProof/>
+                <w:lang w:val="el-GR"/>
+              </w:rPr>
+              <w:t xml:space="preserve">Ομοιότητα με βάση </w:t>
+            </w:r>
+            <w:r>
+              <w:rPr>
+                <w:rStyle w:val="Hyperlink"/>
+                <w:noProof/>
+              </w:rPr>
+              <w:t>URLs</w:t>
+            </w:r>
+            <w:r>
+              <w:rPr>
+                <w:noProof/>
+                <w:webHidden/>
+              </w:rPr>
+              <w:tab/>
+            </w:r>
+            <w:r>
+              <w:rPr>
+                <w:noProof/>
+                <w:webHidden/>
+              </w:rPr>
+              <w:fldChar w:fldCharType="begin"/>
+            </w:r>
+            <w:r>
+              <w:rPr>
+                <w:noProof/>
+                <w:webHidden/>
+              </w:rPr>
+              <w:instrText xml:space="preserve"> PAGEREF _Toc472541291 \h </w:instrText>
+            </w:r>
+            <w:r>
+              <w:rPr>
+                <w:noProof/>
+                <w:webHidden/>
+              </w:rPr>
+            </w:r>
+            <w:r>
+              <w:rPr>
+                <w:noProof/>
+                <w:webHidden/>
+              </w:rPr>
+              <w:fldChar w:fldCharType="separate"/>
+            </w:r>
+            <w:r>
+              <w:rPr>
+                <w:noProof/>
+                <w:webHidden/>
+              </w:rPr>
+              <w:t>9</w:t>
+            </w:r>
+            <w:r>
+              <w:rPr>
+                <w:noProof/>
+                <w:webHidden/>
+              </w:rPr>
+              <w:fldChar w:fldCharType="end"/>
+            </w:r>
+          </w:hyperlink>
+        </w:p>
+        <w:p>
+          <w:pPr>
+            <w:pStyle w:val="TOC3"/>
+            <w:tabs>
+              <w:tab w:val="right" w:leader="dot" w:pos="9552"/>
+            </w:tabs>
+            <w:rPr>
+              <w:rFonts w:eastAsiaTheme="minorEastAsia" w:cstheme="minorBidi"/>
+              <w:noProof/>
+              <w:color w:val="auto"/>
+              <w:sz w:val="24"/>
+              <w:szCs w:val="24"/>
+              <w:lang w:val="en-GB" w:eastAsia="en-GB"/>
+            </w:rPr>
+          </w:pPr>
+          <w:hyperlink w:anchor="_Toc472541292" w:history="1">
+            <w:r>
+              <w:rPr>
+                <w:rStyle w:val="Hyperlink"/>
+                <w:noProof/>
+                <w:lang w:val="el-GR"/>
+              </w:rPr>
+              <w:t xml:space="preserve">Ομοιότητα με βάση </w:t>
+            </w:r>
+            <w:r>
+              <w:rPr>
+                <w:rStyle w:val="Hyperlink"/>
+                <w:noProof/>
+              </w:rPr>
+              <w:t>mentions</w:t>
+            </w:r>
+            <w:r>
+              <w:rPr>
+                <w:noProof/>
+                <w:webHidden/>
+              </w:rPr>
+              <w:tab/>
+            </w:r>
+            <w:r>
+              <w:rPr>
+                <w:noProof/>
+                <w:webHidden/>
+              </w:rPr>
+              <w:fldChar w:fldCharType="begin"/>
+            </w:r>
+            <w:r>
+              <w:rPr>
+                <w:noProof/>
+                <w:webHidden/>
+              </w:rPr>
+              <w:instrText xml:space="preserve"> PAGEREF _Toc472541292 \h </w:instrText>
+            </w:r>
+            <w:r>
+              <w:rPr>
+                <w:noProof/>
+                <w:webHidden/>
+              </w:rPr>
+            </w:r>
+            <w:r>
+              <w:rPr>
+                <w:noProof/>
+                <w:webHidden/>
+              </w:rPr>
+              <w:fldChar w:fldCharType="separate"/>
+            </w:r>
+            <w:r>
+              <w:rPr>
+                <w:noProof/>
+                <w:webHidden/>
+              </w:rPr>
+              <w:t>10</w:t>
+            </w:r>
+            <w:r>
+              <w:rPr>
+                <w:noProof/>
+                <w:webHidden/>
+              </w:rPr>
+              <w:fldChar w:fldCharType="end"/>
+            </w:r>
+          </w:hyperlink>
+        </w:p>
+        <w:p>
+          <w:pPr>
+            <w:pStyle w:val="TOC3"/>
+            <w:tabs>
+              <w:tab w:val="right" w:leader="dot" w:pos="9552"/>
+            </w:tabs>
+            <w:rPr>
+              <w:rFonts w:eastAsiaTheme="minorEastAsia" w:cstheme="minorBidi"/>
+              <w:noProof/>
+              <w:color w:val="auto"/>
+              <w:sz w:val="24"/>
+              <w:szCs w:val="24"/>
+              <w:lang w:val="en-GB" w:eastAsia="en-GB"/>
+            </w:rPr>
+          </w:pPr>
+          <w:hyperlink w:anchor="_Toc472541293" w:history="1">
+            <w:r>
+              <w:rPr>
+                <w:rStyle w:val="Hyperlink"/>
+                <w:noProof/>
+                <w:lang w:val="el-GR"/>
+              </w:rPr>
+              <w:t xml:space="preserve">Ομοιότητα με βάση </w:t>
+            </w:r>
+            <w:r>
+              <w:rPr>
+                <w:rStyle w:val="Hyperlink"/>
+                <w:noProof/>
+              </w:rPr>
+              <w:t>retweets</w:t>
+            </w:r>
+            <w:r>
+              <w:rPr>
+                <w:noProof/>
+                <w:webHidden/>
+              </w:rPr>
+              <w:tab/>
+            </w:r>
+            <w:r>
+              <w:rPr>
+                <w:noProof/>
+                <w:webHidden/>
+              </w:rPr>
+              <w:fldChar w:fldCharType="begin"/>
+            </w:r>
+            <w:r>
+              <w:rPr>
+                <w:noProof/>
+                <w:webHidden/>
+              </w:rPr>
+              <w:instrText xml:space="preserve"> PAGEREF _Toc472541293 \h </w:instrText>
+            </w:r>
+            <w:r>
+              <w:rPr>
+                <w:noProof/>
+                <w:webHidden/>
+              </w:rPr>
+            </w:r>
+            <w:r>
+              <w:rPr>
+                <w:noProof/>
+                <w:webHidden/>
+              </w:rPr>
+              <w:fldChar w:fldCharType="separate"/>
+            </w:r>
+            <w:r>
+              <w:rPr>
+                <w:noProof/>
+                <w:webHidden/>
+              </w:rPr>
+              <w:t>10</w:t>
+            </w:r>
+            <w:r>
+              <w:rPr>
+                <w:noProof/>
+                <w:webHidden/>
+              </w:rPr>
+              <w:fldChar w:fldCharType="end"/>
+            </w:r>
+          </w:hyperlink>
+        </w:p>
+        <w:p>
+          <w:pPr>
+            <w:pStyle w:val="TOC3"/>
+            <w:tabs>
+              <w:tab w:val="right" w:leader="dot" w:pos="9552"/>
+            </w:tabs>
+            <w:rPr>
+              <w:rFonts w:eastAsiaTheme="minorEastAsia" w:cstheme="minorBidi"/>
+              <w:noProof/>
+              <w:color w:val="auto"/>
+              <w:sz w:val="24"/>
+              <w:szCs w:val="24"/>
+              <w:lang w:val="en-GB" w:eastAsia="en-GB"/>
+            </w:rPr>
+          </w:pPr>
+          <w:hyperlink w:anchor="_Toc472541294" w:history="1">
+            <w:r>
+              <w:rPr>
+                <w:rStyle w:val="Hyperlink"/>
+                <w:noProof/>
+                <w:lang w:val="el-GR"/>
+              </w:rPr>
+              <w:t>Συνολική ομοιότητα</w:t>
+            </w:r>
+            <w:r>
+              <w:rPr>
+                <w:noProof/>
+                <w:webHidden/>
+              </w:rPr>
+              <w:tab/>
+            </w:r>
+            <w:r>
+              <w:rPr>
+                <w:noProof/>
+                <w:webHidden/>
+              </w:rPr>
+              <w:fldChar w:fldCharType="begin"/>
+            </w:r>
+            <w:r>
+              <w:rPr>
+                <w:noProof/>
+                <w:webHidden/>
+              </w:rPr>
+              <w:instrText xml:space="preserve"> PAGEREF _Toc472541294 \h </w:instrText>
+            </w:r>
+            <w:r>
+              <w:rPr>
+                <w:noProof/>
+                <w:webHidden/>
+              </w:rPr>
+            </w:r>
+            <w:r>
+              <w:rPr>
+                <w:noProof/>
+                <w:webHidden/>
+              </w:rPr>
+              <w:fldChar w:fldCharType="separate"/>
+            </w:r>
+            <w:r>
+              <w:rPr>
+                <w:noProof/>
+                <w:webHidden/>
+              </w:rPr>
+              <w:t>10</w:t>
+            </w:r>
+            <w:r>
+              <w:rPr>
+                <w:noProof/>
+                <w:webHidden/>
+              </w:rPr>
+              <w:fldChar w:fldCharType="end"/>
+            </w:r>
+          </w:hyperlink>
+        </w:p>
+        <w:p>
+          <w:pPr>
+            <w:pStyle w:val="TOC2"/>
+            <w:tabs>
+              <w:tab w:val="right" w:leader="dot" w:pos="9552"/>
+            </w:tabs>
+            <w:rPr>
+              <w:rFonts w:eastAsiaTheme="minorEastAsia" w:cstheme="minorBidi"/>
+              <w:b w:val="0"/>
+              <w:bCs w:val="0"/>
+              <w:noProof/>
+              <w:color w:val="auto"/>
+              <w:sz w:val="24"/>
+              <w:szCs w:val="24"/>
+              <w:lang w:val="en-GB" w:eastAsia="en-GB"/>
+            </w:rPr>
+          </w:pPr>
+          <w:hyperlink w:anchor="_Toc472541295" w:history="1">
+            <w:r>
+              <w:rPr>
+                <w:rStyle w:val="Hyperlink"/>
+                <w:noProof/>
+                <w:lang w:val="el-GR"/>
+              </w:rPr>
+              <w:t>Εύρεση Κοινοτήτων</w:t>
+            </w:r>
+            <w:r>
+              <w:rPr>
+                <w:noProof/>
+                <w:webHidden/>
+              </w:rPr>
+              <w:tab/>
+            </w:r>
+            <w:r>
+              <w:rPr>
+                <w:noProof/>
+                <w:webHidden/>
+              </w:rPr>
+              <w:fldChar w:fldCharType="begin"/>
+            </w:r>
+            <w:r>
+              <w:rPr>
+                <w:noProof/>
+                <w:webHidden/>
+              </w:rPr>
+              <w:instrText xml:space="preserve"> PAGEREF _Toc472541295 \h </w:instrText>
+            </w:r>
+            <w:r>
+              <w:rPr>
+                <w:noProof/>
+                <w:webHidden/>
+              </w:rPr>
+            </w:r>
+            <w:r>
+              <w:rPr>
+                <w:noProof/>
+                <w:webHidden/>
+              </w:rPr>
+              <w:fldChar w:fldCharType="separate"/>
+            </w:r>
+            <w:r>
+              <w:rPr>
+                <w:noProof/>
+                <w:webHidden/>
+              </w:rPr>
+              <w:t>10</w:t>
+            </w:r>
+            <w:r>
+              <w:rPr>
+                <w:noProof/>
+                <w:webHidden/>
+              </w:rPr>
+              <w:fldChar w:fldCharType="end"/>
+            </w:r>
+          </w:hyperlink>
+        </w:p>
+        <w:p>
+          <w:pPr>
+            <w:pStyle w:val="TOC3"/>
+            <w:tabs>
+              <w:tab w:val="right" w:leader="dot" w:pos="9552"/>
+            </w:tabs>
+            <w:rPr>
+              <w:rFonts w:eastAsiaTheme="minorEastAsia" w:cstheme="minorBidi"/>
+              <w:noProof/>
+              <w:color w:val="auto"/>
+              <w:sz w:val="24"/>
+              <w:szCs w:val="24"/>
+              <w:lang w:val="en-GB" w:eastAsia="en-GB"/>
+            </w:rPr>
+          </w:pPr>
+          <w:hyperlink w:anchor="_Toc472541296" w:history="1">
+            <w:r>
+              <w:rPr>
+                <w:rStyle w:val="Hyperlink"/>
+                <w:noProof/>
+                <w:lang w:val="el-GR"/>
+              </w:rPr>
+              <w:t xml:space="preserve">Εύρεση κοινοτήτων χρηστών χρησιμοποιώντας το πεδίο των </w:t>
+            </w:r>
+            <w:r>
+              <w:rPr>
+                <w:rStyle w:val="Hyperlink"/>
+                <w:noProof/>
+              </w:rPr>
+              <w:t>hashtags</w:t>
+            </w:r>
+            <w:r>
+              <w:rPr>
+                <w:noProof/>
+                <w:webHidden/>
+              </w:rPr>
+              <w:tab/>
+            </w:r>
+            <w:r>
+              <w:rPr>
+                <w:noProof/>
+                <w:webHidden/>
+              </w:rPr>
+              <w:fldChar w:fldCharType="begin"/>
+            </w:r>
+            <w:r>
+              <w:rPr>
+                <w:noProof/>
+                <w:webHidden/>
+              </w:rPr>
+              <w:instrText xml:space="preserve"> PAGEREF _Toc472541296 \h </w:instrText>
+            </w:r>
+            <w:r>
+              <w:rPr>
+                <w:noProof/>
+                <w:webHidden/>
+              </w:rPr>
+            </w:r>
+            <w:r>
+              <w:rPr>
+                <w:noProof/>
+                <w:webHidden/>
+              </w:rPr>
+              <w:fldChar w:fldCharType="separate"/>
+            </w:r>
+            <w:r>
+              <w:rPr>
+                <w:noProof/>
+                <w:webHidden/>
+              </w:rPr>
+              <w:t>11</w:t>
+            </w:r>
+            <w:r>
+              <w:rPr>
+                <w:noProof/>
+                <w:webHidden/>
+              </w:rPr>
+              <w:fldChar w:fldCharType="end"/>
+            </w:r>
+          </w:hyperlink>
+        </w:p>
+        <w:p>
+          <w:pPr>
+            <w:pStyle w:val="TOC3"/>
+            <w:tabs>
+              <w:tab w:val="right" w:leader="dot" w:pos="9552"/>
+            </w:tabs>
+            <w:rPr>
+              <w:rFonts w:eastAsiaTheme="minorEastAsia" w:cstheme="minorBidi"/>
+              <w:noProof/>
+              <w:color w:val="auto"/>
+              <w:sz w:val="24"/>
+              <w:szCs w:val="24"/>
+              <w:lang w:val="en-GB" w:eastAsia="en-GB"/>
+            </w:rPr>
+          </w:pPr>
+          <w:hyperlink w:anchor="_Toc472541297" w:history="1">
+            <w:r>
+              <w:rPr>
+                <w:rStyle w:val="Hyperlink"/>
+                <w:noProof/>
+                <w:lang w:val="el-GR"/>
+              </w:rPr>
+              <w:t xml:space="preserve">Εύρεση κοινοτήτων χρηστών χρησιμοποιώντας το πεδίο των </w:t>
+            </w:r>
+            <w:r>
+              <w:rPr>
+                <w:rStyle w:val="Hyperlink"/>
+                <w:noProof/>
+              </w:rPr>
+              <w:t>URLs</w:t>
+            </w:r>
+            <w:r>
+              <w:rPr>
+                <w:noProof/>
+                <w:webHidden/>
+              </w:rPr>
+              <w:tab/>
+            </w:r>
+            <w:r>
+              <w:rPr>
+                <w:noProof/>
+                <w:webHidden/>
+              </w:rPr>
+              <w:fldChar w:fldCharType="begin"/>
+            </w:r>
+            <w:r>
+              <w:rPr>
+                <w:noProof/>
+                <w:webHidden/>
+              </w:rPr>
+              <w:instrText xml:space="preserve"> PAGEREF _Toc472541297 \h </w:instrText>
+            </w:r>
+            <w:r>
+              <w:rPr>
+                <w:noProof/>
+                <w:webHidden/>
+              </w:rPr>
+            </w:r>
+            <w:r>
+              <w:rPr>
+                <w:noProof/>
+                <w:webHidden/>
+              </w:rPr>
+              <w:fldChar w:fldCharType="separate"/>
+            </w:r>
+            <w:r>
+              <w:rPr>
+                <w:noProof/>
+                <w:webHidden/>
+              </w:rPr>
+              <w:t>12</w:t>
+            </w:r>
+            <w:r>
+              <w:rPr>
+                <w:noProof/>
+                <w:webHidden/>
+              </w:rPr>
+              <w:fldChar w:fldCharType="end"/>
+            </w:r>
+          </w:hyperlink>
+        </w:p>
+        <w:p>
+          <w:pPr>
+            <w:pStyle w:val="TOC3"/>
+            <w:tabs>
+              <w:tab w:val="right" w:leader="dot" w:pos="9552"/>
+            </w:tabs>
+            <w:rPr>
+              <w:rFonts w:eastAsiaTheme="minorEastAsia" w:cstheme="minorBidi"/>
+              <w:noProof/>
+              <w:color w:val="auto"/>
+              <w:sz w:val="24"/>
+              <w:szCs w:val="24"/>
+              <w:lang w:val="en-GB" w:eastAsia="en-GB"/>
+            </w:rPr>
+          </w:pPr>
+          <w:hyperlink w:anchor="_Toc472541298" w:history="1">
+            <w:r>
+              <w:rPr>
+                <w:rStyle w:val="Hyperlink"/>
+                <w:noProof/>
+                <w:lang w:val="el-GR"/>
+              </w:rPr>
+              <w:t xml:space="preserve">Εύρεση κοινοτήτων χρηστών χρησιμοποιώντας το πεδίο των </w:t>
+            </w:r>
+            <w:r>
+              <w:rPr>
+                <w:rStyle w:val="Hyperlink"/>
+                <w:noProof/>
+              </w:rPr>
+              <w:t>mentions</w:t>
+            </w:r>
+            <w:r>
+              <w:rPr>
+                <w:noProof/>
+                <w:webHidden/>
+              </w:rPr>
+              <w:tab/>
+            </w:r>
+            <w:r>
+              <w:rPr>
+                <w:noProof/>
+                <w:webHidden/>
+              </w:rPr>
+              <w:fldChar w:fldCharType="begin"/>
+            </w:r>
+            <w:r>
+              <w:rPr>
+                <w:noProof/>
+                <w:webHidden/>
+              </w:rPr>
+              <w:instrText xml:space="preserve"> PAGEREF _Toc472541298 \h </w:instrText>
+            </w:r>
+            <w:r>
+              <w:rPr>
+                <w:noProof/>
+                <w:webHidden/>
+              </w:rPr>
+            </w:r>
+            <w:r>
+              <w:rPr>
+                <w:noProof/>
+                <w:webHidden/>
+              </w:rPr>
+              <w:fldChar w:fldCharType="separate"/>
+            </w:r>
+            <w:r>
+              <w:rPr>
+                <w:noProof/>
+                <w:webHidden/>
+              </w:rPr>
+              <w:t>13</w:t>
+            </w:r>
+            <w:r>
+              <w:rPr>
+                <w:noProof/>
+                <w:webHidden/>
+              </w:rPr>
+              <w:fldChar w:fldCharType="end"/>
+            </w:r>
+          </w:hyperlink>
+        </w:p>
+        <w:p>
+          <w:pPr>
+            <w:pStyle w:val="TOC3"/>
+            <w:tabs>
+              <w:tab w:val="right" w:leader="dot" w:pos="9552"/>
+            </w:tabs>
+            <w:rPr>
+              <w:rFonts w:eastAsiaTheme="minorEastAsia" w:cstheme="minorBidi"/>
+              <w:noProof/>
+              <w:color w:val="auto"/>
+              <w:sz w:val="24"/>
+              <w:szCs w:val="24"/>
+              <w:lang w:val="en-GB" w:eastAsia="en-GB"/>
+            </w:rPr>
+          </w:pPr>
+          <w:hyperlink w:anchor="_Toc472541299" w:history="1">
+            <w:r>
+              <w:rPr>
+                <w:rStyle w:val="Hyperlink"/>
+                <w:noProof/>
+                <w:lang w:val="el-GR"/>
+              </w:rPr>
+              <w:t xml:space="preserve">Εύρεση κοινοτήτων χρηστών χρησιμοποιώντας το πεδίο των </w:t>
+            </w:r>
+            <w:r>
+              <w:rPr>
+                <w:rStyle w:val="Hyperlink"/>
+                <w:noProof/>
+              </w:rPr>
+              <w:t>retweets</w:t>
+            </w:r>
+            <w:r>
+              <w:rPr>
+                <w:noProof/>
+                <w:webHidden/>
+              </w:rPr>
+              <w:tab/>
+            </w:r>
+            <w:r>
+              <w:rPr>
+                <w:noProof/>
+                <w:webHidden/>
+              </w:rPr>
+              <w:fldChar w:fldCharType="begin"/>
+            </w:r>
+            <w:r>
+              <w:rPr>
+                <w:noProof/>
+                <w:webHidden/>
+              </w:rPr>
+              <w:instrText xml:space="preserve"> PAGEREF _Toc472541299 \h </w:instrText>
+            </w:r>
+            <w:r>
+              <w:rPr>
+                <w:noProof/>
+                <w:webHidden/>
+              </w:rPr>
+            </w:r>
+            <w:r>
+              <w:rPr>
+                <w:noProof/>
+                <w:webHidden/>
+              </w:rPr>
+              <w:fldChar w:fldCharType="separate"/>
+            </w:r>
+            <w:r>
+              <w:rPr>
+                <w:noProof/>
+                <w:webHidden/>
+              </w:rPr>
+              <w:t>14</w:t>
+            </w:r>
+            <w:r>
+              <w:rPr>
+                <w:noProof/>
+                <w:webHidden/>
+              </w:rPr>
+              <w:fldChar w:fldCharType="end"/>
+            </w:r>
+          </w:hyperlink>
+        </w:p>
+        <w:p>
+          <w:pPr>
+            <w:pStyle w:val="TOC3"/>
+            <w:tabs>
+              <w:tab w:val="right" w:leader="dot" w:pos="9552"/>
+            </w:tabs>
+            <w:rPr>
+              <w:rFonts w:eastAsiaTheme="minorEastAsia" w:cstheme="minorBidi"/>
+              <w:noProof/>
+              <w:color w:val="auto"/>
+              <w:sz w:val="24"/>
+              <w:szCs w:val="24"/>
+              <w:lang w:val="en-GB" w:eastAsia="en-GB"/>
+            </w:rPr>
+          </w:pPr>
+          <w:hyperlink w:anchor="_Toc472541300" w:history="1">
+            <w:r>
+              <w:rPr>
+                <w:rStyle w:val="Hyperlink"/>
+                <w:noProof/>
+                <w:lang w:val="el-GR"/>
+              </w:rPr>
+              <w:t>Εύρεση κοινοτήτων χρηστών χρησιμοποιώντας την συνολική ομοιότητα</w:t>
+            </w:r>
+            <w:r>
+              <w:rPr>
+                <w:noProof/>
+                <w:webHidden/>
+              </w:rPr>
+              <w:tab/>
+            </w:r>
+            <w:r>
+              <w:rPr>
+                <w:noProof/>
+                <w:webHidden/>
+              </w:rPr>
+              <w:fldChar w:fldCharType="begin"/>
+            </w:r>
+            <w:r>
+              <w:rPr>
+                <w:noProof/>
+                <w:webHidden/>
+              </w:rPr>
+              <w:instrText xml:space="preserve"> PAGEREF _Toc472541300 \h </w:instrText>
+            </w:r>
+            <w:r>
+              <w:rPr>
+                <w:noProof/>
+                <w:webHidden/>
+              </w:rPr>
+            </w:r>
+            <w:r>
+              <w:rPr>
+                <w:noProof/>
+                <w:webHidden/>
+              </w:rPr>
+              <w:fldChar w:fldCharType="separate"/>
+            </w:r>
+            <w:r>
+              <w:rPr>
+                <w:noProof/>
+                <w:webHidden/>
+              </w:rPr>
+              <w:t>15</w:t>
+            </w:r>
+            <w:r>
+              <w:rPr>
+                <w:noProof/>
+                <w:webHidden/>
+              </w:rPr>
+              <w:fldChar w:fldCharType="end"/>
+            </w:r>
+          </w:hyperlink>
+        </w:p>
+        <w:p>
+          <w:pPr>
+            <w:pStyle w:val="TOC2"/>
+            <w:tabs>
+              <w:tab w:val="right" w:leader="dot" w:pos="9552"/>
+            </w:tabs>
+            <w:rPr>
+              <w:rFonts w:eastAsiaTheme="minorEastAsia" w:cstheme="minorBidi"/>
+              <w:b w:val="0"/>
+              <w:bCs w:val="0"/>
+              <w:noProof/>
+              <w:color w:val="auto"/>
+              <w:sz w:val="24"/>
+              <w:szCs w:val="24"/>
+              <w:lang w:val="en-GB" w:eastAsia="en-GB"/>
+            </w:rPr>
+          </w:pPr>
+          <w:hyperlink w:anchor="_Toc472541301" w:history="1">
+            <w:r>
+              <w:rPr>
+                <w:rStyle w:val="Hyperlink"/>
+                <w:noProof/>
+                <w:lang w:val="el-GR"/>
+              </w:rPr>
+              <w:t>Σύγκριση Δομών Κοινοτήτων</w:t>
+            </w:r>
+            <w:r>
+              <w:rPr>
+                <w:noProof/>
+                <w:webHidden/>
+              </w:rPr>
+              <w:tab/>
+            </w:r>
+            <w:r>
+              <w:rPr>
+                <w:noProof/>
+                <w:webHidden/>
+              </w:rPr>
+              <w:fldChar w:fldCharType="begin"/>
+            </w:r>
+            <w:r>
+              <w:rPr>
+                <w:noProof/>
+                <w:webHidden/>
+              </w:rPr>
+              <w:instrText xml:space="preserve"> PAGEREF _Toc472541301 \h </w:instrText>
+            </w:r>
+            <w:r>
+              <w:rPr>
+                <w:noProof/>
+                <w:webHidden/>
+              </w:rPr>
+            </w:r>
+            <w:r>
+              <w:rPr>
+                <w:noProof/>
+                <w:webHidden/>
+              </w:rPr>
+              <w:fldChar w:fldCharType="separate"/>
+            </w:r>
+            <w:r>
+              <w:rPr>
+                <w:noProof/>
+                <w:webHidden/>
+              </w:rPr>
+              <w:t>16</w:t>
             </w:r>
             <w:r>
               <w:rPr>
@@ -1649,7 +2600,7 @@
               <w:lang w:val="en-GB" w:eastAsia="en-GB"/>
             </w:rPr>
           </w:pPr>
-          <w:hyperlink w:anchor="_Toc472534605" w:history="1">
+          <w:hyperlink w:anchor="_Toc472541302" w:history="1">
             <w:r>
               <w:rPr>
                 <w:rStyle w:val="Hyperlink"/>
@@ -1677,7 +2628,7 @@
                 <w:noProof/>
                 <w:webHidden/>
               </w:rPr>
-              <w:instrText xml:space="preserve"> PAGEREF _Toc472534605 \h </w:instrText>
+              <w:instrText xml:space="preserve"> PAGEREF _Toc472541302 \h </w:instrText>
             </w:r>
             <w:r>
               <w:rPr>
@@ -1697,7 +2648,7 @@
                 <w:noProof/>
                 <w:webHidden/>
               </w:rPr>
-              <w:t>9</w:t>
+              <w:t>17</w:t>
             </w:r>
             <w:r>
               <w:rPr>
@@ -1732,7 +2683,7 @@
           <w:lang w:val="el-GR"/>
         </w:rPr>
       </w:pPr>
-      <w:bookmarkStart w:id="0" w:name="_Toc472534595"/>
+      <w:bookmarkStart w:id="1" w:name="_Toc472541280"/>
       <w:r>
         <w:rPr>
           <w:lang w:val="el-GR"/>
@@ -1740,7 +2691,7 @@
         <w:lastRenderedPageBreak/>
         <w:t>Εισαγωγή</w:t>
       </w:r>
-      <w:bookmarkEnd w:id="0"/>
+      <w:bookmarkEnd w:id="1"/>
     </w:p>
     <w:p>
       <w:pPr>
@@ -2068,12 +3019,14 @@
           <w:lang w:val="el-GR"/>
         </w:rPr>
       </w:pPr>
+      <w:bookmarkStart w:id="2" w:name="_Toc472541281"/>
       <w:r>
         <w:rPr>
           <w:lang w:val="el-GR"/>
         </w:rPr>
         <w:t>Εκτέλεση</w:t>
       </w:r>
+      <w:bookmarkEnd w:id="2"/>
     </w:p>
     <w:p>
       <w:pPr>
@@ -2102,15 +3055,15 @@
         <mc:AlternateContent>
           <mc:Choice Requires="wps">
             <w:drawing>
-              <wp:anchor distT="0" distB="0" distL="114300" distR="114300" simplePos="0" relativeHeight="251661312" behindDoc="0" locked="0" layoutInCell="1" allowOverlap="1" wp14:anchorId="1A4453EE" wp14:editId="5D4D1C0B">
+              <wp:anchor distT="0" distB="0" distL="114300" distR="114300" simplePos="0" relativeHeight="251661312" behindDoc="0" locked="0" layoutInCell="1" allowOverlap="1" wp14:anchorId="1A4453EE" wp14:editId="2DCACFCA">
                 <wp:simplePos x="0" y="0"/>
                 <wp:positionH relativeFrom="margin">
                   <wp:align>center</wp:align>
                 </wp:positionH>
                 <wp:positionV relativeFrom="paragraph">
-                  <wp:posOffset>133350</wp:posOffset>
+                  <wp:posOffset>167005</wp:posOffset>
                 </wp:positionV>
-                <wp:extent cx="4455160" cy="2321560"/>
+                <wp:extent cx="5026660" cy="2974340"/>
                 <wp:effectExtent l="0" t="0" r="0" b="0"/>
                 <wp:wrapSquare wrapText="bothSides"/>
                 <wp:docPr id="12" name="Text Box 12"/>
@@ -2122,7 +3075,7 @@
                       <wps:spPr>
                         <a:xfrm>
                           <a:off x="0" y="0"/>
-                          <a:ext cx="4455160" cy="2321560"/>
+                          <a:ext cx="5026660" cy="2974340"/>
                         </a:xfrm>
                         <a:prstGeom prst="rect">
                           <a:avLst/>
@@ -2155,22 +3108,15 @@
                               <w:jc w:val="left"/>
                               <w:rPr>
                                 <w:rFonts w:ascii="Consolas" w:hAnsi="Consolas"/>
-                                <w:sz w:val="11"/>
+                                <w:sz w:val="13"/>
                               </w:rPr>
                             </w:pPr>
                             <w:r>
                               <w:rPr>
                                 <w:rFonts w:ascii="Consolas" w:hAnsi="Consolas"/>
-                                <w:sz w:val="11"/>
+                                <w:sz w:val="13"/>
                               </w:rPr>
-                              <w:t>########################################################################</w:t>
-                            </w:r>
-                            <w:r>
-                              <w:rPr>
-                                <w:rFonts w:ascii="Consolas" w:hAnsi="Consolas"/>
-                                <w:sz w:val="11"/>
-                              </w:rPr>
-                              <w:t>################################</w:t>
+                              <w:t>########################################################################################################</w:t>
                             </w:r>
                           </w:p>
                           <w:p>
@@ -2179,13 +3125,13 @@
                               <w:jc w:val="left"/>
                               <w:rPr>
                                 <w:rFonts w:ascii="Consolas" w:hAnsi="Consolas"/>
-                                <w:sz w:val="11"/>
+                                <w:sz w:val="13"/>
                               </w:rPr>
                             </w:pPr>
                             <w:r>
                               <w:rPr>
                                 <w:rFonts w:ascii="Consolas" w:hAnsi="Consolas"/>
-                                <w:sz w:val="11"/>
+                                <w:sz w:val="13"/>
                               </w:rPr>
                               <w:t># &gt; How to Run</w:t>
                             </w:r>
@@ -2196,13 +3142,13 @@
                               <w:jc w:val="left"/>
                               <w:rPr>
                                 <w:rFonts w:ascii="Consolas" w:hAnsi="Consolas"/>
-                                <w:sz w:val="11"/>
+                                <w:sz w:val="13"/>
                               </w:rPr>
                             </w:pPr>
                             <w:r>
                               <w:rPr>
                                 <w:rFonts w:ascii="Consolas" w:hAnsi="Consolas"/>
-                                <w:sz w:val="11"/>
+                                <w:sz w:val="13"/>
                               </w:rPr>
                               <w:t>########################################################################################################</w:t>
                             </w:r>
@@ -2213,13 +3159,13 @@
                               <w:jc w:val="left"/>
                               <w:rPr>
                                 <w:rFonts w:ascii="Consolas" w:hAnsi="Consolas"/>
-                                <w:sz w:val="11"/>
+                                <w:sz w:val="13"/>
                               </w:rPr>
                             </w:pPr>
                             <w:r>
                               <w:rPr>
                                 <w:rFonts w:ascii="Consolas" w:hAnsi="Consolas"/>
-                                <w:sz w:val="11"/>
+                                <w:sz w:val="13"/>
                               </w:rPr>
                               <w:t># Before running, make sure you have MongoDB, PostgreSQL and Spark installed and configured properly.</w:t>
                             </w:r>
@@ -2230,13 +3176,13 @@
                               <w:jc w:val="left"/>
                               <w:rPr>
                                 <w:rFonts w:ascii="Consolas" w:hAnsi="Consolas"/>
-                                <w:sz w:val="11"/>
+                                <w:sz w:val="13"/>
                               </w:rPr>
                             </w:pPr>
                             <w:r>
                               <w:rPr>
                                 <w:rFonts w:ascii="Consolas" w:hAnsi="Consolas"/>
-                                <w:sz w:val="11"/>
+                                <w:sz w:val="13"/>
                               </w:rPr>
                               <w:t># The tables to be created in PostgreSQL are included in the sql/*.sql files.</w:t>
                             </w:r>
@@ -2247,7 +3193,7 @@
                               <w:jc w:val="left"/>
                               <w:rPr>
                                 <w:rFonts w:ascii="Consolas" w:hAnsi="Consolas"/>
-                                <w:sz w:val="11"/>
+                                <w:sz w:val="13"/>
                               </w:rPr>
                             </w:pPr>
                           </w:p>
@@ -2257,13 +3203,13 @@
                               <w:jc w:val="left"/>
                               <w:rPr>
                                 <w:rFonts w:ascii="Consolas" w:hAnsi="Consolas"/>
-                                <w:sz w:val="11"/>
+                                <w:sz w:val="13"/>
                               </w:rPr>
                             </w:pPr>
                             <w:r>
                               <w:rPr>
                                 <w:rFonts w:ascii="Consolas" w:hAnsi="Consolas"/>
-                                <w:sz w:val="11"/>
+                                <w:sz w:val="13"/>
                               </w:rPr>
                               <w:t># Clone repository from Github</w:t>
                             </w:r>
@@ -2274,13 +3220,13 @@
                               <w:jc w:val="left"/>
                               <w:rPr>
                                 <w:rFonts w:ascii="Consolas" w:hAnsi="Consolas"/>
-                                <w:sz w:val="11"/>
+                                <w:sz w:val="13"/>
                               </w:rPr>
                             </w:pPr>
                             <w:r>
                               <w:rPr>
                                 <w:rFonts w:ascii="Consolas" w:hAnsi="Consolas"/>
-                                <w:sz w:val="11"/>
+                                <w:sz w:val="13"/>
                               </w:rPr>
                               <w:t>git clone https://github.com/authprojects/twitter-community-detection.git</w:t>
                             </w:r>
@@ -2291,13 +3237,13 @@
                               <w:jc w:val="left"/>
                               <w:rPr>
                                 <w:rFonts w:ascii="Consolas" w:hAnsi="Consolas"/>
-                                <w:sz w:val="11"/>
+                                <w:sz w:val="13"/>
                               </w:rPr>
                             </w:pPr>
                             <w:r>
                               <w:rPr>
                                 <w:rFonts w:ascii="Consolas" w:hAnsi="Consolas"/>
-                                <w:sz w:val="11"/>
+                                <w:sz w:val="13"/>
                               </w:rPr>
                               <w:t>cd twitter-community-detection/</w:t>
                             </w:r>
@@ -2308,7 +3254,7 @@
                               <w:jc w:val="left"/>
                               <w:rPr>
                                 <w:rFonts w:ascii="Consolas" w:hAnsi="Consolas"/>
-                                <w:sz w:val="11"/>
+                                <w:sz w:val="13"/>
                               </w:rPr>
                             </w:pPr>
                           </w:p>
@@ -2318,13 +3264,13 @@
                               <w:jc w:val="left"/>
                               <w:rPr>
                                 <w:rFonts w:ascii="Consolas" w:hAnsi="Consolas"/>
-                                <w:sz w:val="11"/>
+                                <w:sz w:val="13"/>
                               </w:rPr>
                             </w:pPr>
                             <w:r>
                               <w:rPr>
                                 <w:rFonts w:ascii="Consolas" w:hAnsi="Consolas"/>
-                                <w:sz w:val="11"/>
+                                <w:sz w:val="13"/>
                               </w:rPr>
                               <w:t># Build solution jar</w:t>
                             </w:r>
@@ -2335,13 +3281,13 @@
                               <w:jc w:val="left"/>
                               <w:rPr>
                                 <w:rFonts w:ascii="Consolas" w:hAnsi="Consolas"/>
-                                <w:sz w:val="11"/>
+                                <w:sz w:val="13"/>
                               </w:rPr>
                             </w:pPr>
                             <w:r>
                               <w:rPr>
                                 <w:rFonts w:ascii="Consolas" w:hAnsi="Consolas"/>
-                                <w:sz w:val="11"/>
+                                <w:sz w:val="13"/>
                               </w:rPr>
                               <w:t>sbt assembly</w:t>
                             </w:r>
@@ -2352,7 +3298,7 @@
                               <w:jc w:val="left"/>
                               <w:rPr>
                                 <w:rFonts w:ascii="Consolas" w:hAnsi="Consolas"/>
-                                <w:sz w:val="11"/>
+                                <w:sz w:val="13"/>
                               </w:rPr>
                             </w:pPr>
                           </w:p>
@@ -2362,13 +3308,13 @@
                               <w:jc w:val="left"/>
                               <w:rPr>
                                 <w:rFonts w:ascii="Consolas" w:hAnsi="Consolas"/>
-                                <w:sz w:val="11"/>
+                                <w:sz w:val="13"/>
                               </w:rPr>
                             </w:pPr>
                             <w:r>
                               <w:rPr>
                                 <w:rFonts w:ascii="Consolas" w:hAnsi="Consolas"/>
-                                <w:sz w:val="11"/>
+                                <w:sz w:val="13"/>
                               </w:rPr>
                               <w:t># Enter twitter data in src/main/resources/twitter4j.properties</w:t>
                             </w:r>
@@ -2379,7 +3325,7 @@
                               <w:jc w:val="left"/>
                               <w:rPr>
                                 <w:rFonts w:ascii="Consolas" w:hAnsi="Consolas"/>
-                                <w:sz w:val="11"/>
+                                <w:sz w:val="13"/>
                               </w:rPr>
                             </w:pPr>
                           </w:p>
@@ -2389,13 +3335,13 @@
                               <w:jc w:val="left"/>
                               <w:rPr>
                                 <w:rFonts w:ascii="Consolas" w:hAnsi="Consolas"/>
-                                <w:sz w:val="11"/>
+                                <w:sz w:val="13"/>
                               </w:rPr>
                             </w:pPr>
                             <w:r>
                               <w:rPr>
                                 <w:rFonts w:ascii="Consolas" w:hAnsi="Consolas"/>
-                                <w:sz w:val="11"/>
+                                <w:sz w:val="13"/>
                               </w:rPr>
                               <w:t># Gather tweets from Streaming API</w:t>
                             </w:r>
@@ -2406,13 +3352,13 @@
                               <w:jc w:val="left"/>
                               <w:rPr>
                                 <w:rFonts w:ascii="Consolas" w:hAnsi="Consolas"/>
-                                <w:sz w:val="11"/>
+                                <w:sz w:val="13"/>
                               </w:rPr>
                             </w:pPr>
                             <w:r>
                               <w:rPr>
                                 <w:rFonts w:ascii="Consolas" w:hAnsi="Consolas"/>
-                                <w:sz w:val="11"/>
+                                <w:sz w:val="13"/>
                               </w:rPr>
                               <w:t>spark-submit target/scala-2.11/twitter-community-detection-assembly-1.0.jar --class TwitterDataCollection</w:t>
                             </w:r>
@@ -2423,7 +3369,7 @@
                               <w:jc w:val="left"/>
                               <w:rPr>
                                 <w:rFonts w:ascii="Consolas" w:hAnsi="Consolas"/>
-                                <w:sz w:val="11"/>
+                                <w:sz w:val="13"/>
                               </w:rPr>
                             </w:pPr>
                           </w:p>
@@ -2433,13 +3379,13 @@
                               <w:jc w:val="left"/>
                               <w:rPr>
                                 <w:rFonts w:ascii="Consolas" w:hAnsi="Consolas"/>
-                                <w:sz w:val="11"/>
+                                <w:sz w:val="13"/>
                               </w:rPr>
                             </w:pPr>
                             <w:r>
                               <w:rPr>
                                 <w:rFonts w:ascii="Consolas" w:hAnsi="Consolas"/>
-                                <w:sz w:val="11"/>
+                                <w:sz w:val="13"/>
                               </w:rPr>
                               <w:t># Gather valuable data for processing from Mongo to Postgres</w:t>
                             </w:r>
@@ -2450,13 +3396,13 @@
                               <w:jc w:val="left"/>
                               <w:rPr>
                                 <w:rFonts w:ascii="Consolas" w:hAnsi="Consolas"/>
-                                <w:sz w:val="11"/>
+                                <w:sz w:val="13"/>
                               </w:rPr>
                             </w:pPr>
                             <w:r>
                               <w:rPr>
                                 <w:rFonts w:ascii="Consolas" w:hAnsi="Consolas"/>
-                                <w:sz w:val="11"/>
+                                <w:sz w:val="13"/>
                               </w:rPr>
                               <w:t>java -cp target/scala-2.11/twitter-community-detection-assembly-1.0.jar MongoToPostgres</w:t>
                             </w:r>
@@ -2467,7 +3413,7 @@
                               <w:jc w:val="left"/>
                               <w:rPr>
                                 <w:rFonts w:ascii="Consolas" w:hAnsi="Consolas"/>
-                                <w:sz w:val="11"/>
+                                <w:sz w:val="13"/>
                               </w:rPr>
                             </w:pPr>
                           </w:p>
@@ -2477,13 +3423,13 @@
                               <w:jc w:val="left"/>
                               <w:rPr>
                                 <w:rFonts w:ascii="Consolas" w:hAnsi="Consolas"/>
-                                <w:sz w:val="11"/>
+                                <w:sz w:val="13"/>
                               </w:rPr>
                             </w:pPr>
                             <w:r>
                               <w:rPr>
                                 <w:rFonts w:ascii="Consolas" w:hAnsi="Consolas"/>
-                                <w:sz w:val="11"/>
+                                <w:sz w:val="13"/>
                               </w:rPr>
                               <w:t># Compute and enter similarities in Postgres</w:t>
                             </w:r>
@@ -2494,13 +3440,13 @@
                               <w:jc w:val="left"/>
                               <w:rPr>
                                 <w:rFonts w:ascii="Consolas" w:hAnsi="Consolas"/>
-                                <w:sz w:val="11"/>
+                                <w:sz w:val="13"/>
                               </w:rPr>
                             </w:pPr>
                             <w:r>
                               <w:rPr>
                                 <w:rFonts w:ascii="Consolas" w:hAnsi="Consolas"/>
-                                <w:sz w:val="11"/>
+                                <w:sz w:val="13"/>
                               </w:rPr>
                               <w:t>java -cp target/scala-2.11/twitter-community-detection-assembly-1.0.jar SimilarityComputation</w:t>
                             </w:r>
@@ -2511,7 +3457,7 @@
                               <w:jc w:val="left"/>
                               <w:rPr>
                                 <w:rFonts w:ascii="Consolas" w:hAnsi="Consolas"/>
-                                <w:sz w:val="11"/>
+                                <w:sz w:val="13"/>
                               </w:rPr>
                             </w:pPr>
                           </w:p>
@@ -2521,13 +3467,13 @@
                               <w:jc w:val="left"/>
                               <w:rPr>
                                 <w:rFonts w:ascii="Consolas" w:hAnsi="Consolas"/>
-                                <w:sz w:val="11"/>
+                                <w:sz w:val="13"/>
                               </w:rPr>
                             </w:pPr>
                             <w:r>
                               <w:rPr>
                                 <w:rFonts w:ascii="Consolas" w:hAnsi="Consolas"/>
-                                <w:sz w:val="11"/>
+                                <w:sz w:val="13"/>
                               </w:rPr>
                               <w:t># Compute and print NMI</w:t>
                             </w:r>
@@ -2538,13 +3484,13 @@
                               <w:jc w:val="left"/>
                               <w:rPr>
                                 <w:rFonts w:ascii="Consolas" w:hAnsi="Consolas"/>
-                                <w:sz w:val="11"/>
+                                <w:sz w:val="13"/>
                               </w:rPr>
                             </w:pPr>
                             <w:r>
                               <w:rPr>
                                 <w:rFonts w:ascii="Consolas" w:hAnsi="Consolas"/>
-                                <w:sz w:val="11"/>
+                                <w:sz w:val="13"/>
                               </w:rPr>
                               <w:t>java -cp target/scala-2.11/twitter-community-detection-assembly-1.0.jar NMIComputation</w:t>
                             </w:r>
@@ -2571,7 +3517,7 @@
           </mc:Choice>
           <mc:Fallback>
             <w:pict>
-              <v:shape w14:anchorId="1A4453EE" id="Text Box 12" o:spid="_x0000_s1028" type="#_x0000_t202" style="position:absolute;left:0;text-align:left;margin-left:0;margin-top:10.5pt;width:350.8pt;height:182.8pt;z-index:251661312;visibility:visible;mso-wrap-style:square;mso-width-percent:0;mso-height-percent:0;mso-wrap-distance-left:9pt;mso-wrap-distance-top:0;mso-wrap-distance-right:9pt;mso-wrap-distance-bottom:0;mso-position-horizontal:center;mso-position-horizontal-relative:margin;mso-position-vertical:absolute;mso-position-vertical-relative:text;mso-width-percent:0;mso-height-percent:0;mso-width-relative:margin;mso-height-relative:margin;v-text-anchor:top" o:gfxdata="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" filled="f" stroked="f">
+              <v:shape w14:anchorId="1A4453EE" id="Text Box 12" o:spid="_x0000_s1028" type="#_x0000_t202" style="position:absolute;left:0;text-align:left;margin-left:0;margin-top:13.15pt;width:395.8pt;height:234.2pt;z-index:251661312;visibility:visible;mso-wrap-style:square;mso-width-percent:0;mso-height-percent:0;mso-wrap-distance-left:9pt;mso-wrap-distance-top:0;mso-wrap-distance-right:9pt;mso-wrap-distance-bottom:0;mso-position-horizontal:center;mso-position-horizontal-relative:margin;mso-position-vertical:absolute;mso-position-vertical-relative:text;mso-width-percent:0;mso-height-percent:0;mso-width-relative:margin;mso-height-relative:margin;v-text-anchor:top" o:gfxdata="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" filled="f" stroked="f">
                 <v:textbox>
                   <w:txbxContent>
                     <w:p>
@@ -2580,22 +3526,15 @@
                         <w:jc w:val="left"/>
                         <w:rPr>
                           <w:rFonts w:ascii="Consolas" w:hAnsi="Consolas"/>
-                          <w:sz w:val="11"/>
+                          <w:sz w:val="13"/>
                         </w:rPr>
                       </w:pPr>
                       <w:r>
                         <w:rPr>
                           <w:rFonts w:ascii="Consolas" w:hAnsi="Consolas"/>
-                          <w:sz w:val="11"/>
+                          <w:sz w:val="13"/>
                         </w:rPr>
-                        <w:t>########################################################################</w:t>
-                      </w:r>
-                      <w:r>
-                        <w:rPr>
-                          <w:rFonts w:ascii="Consolas" w:hAnsi="Consolas"/>
-                          <w:sz w:val="11"/>
-                        </w:rPr>
-                        <w:t>################################</w:t>
+                        <w:t>########################################################################################################</w:t>
                       </w:r>
                     </w:p>
                     <w:p>
@@ -2604,13 +3543,13 @@
                         <w:jc w:val="left"/>
                         <w:rPr>
                           <w:rFonts w:ascii="Consolas" w:hAnsi="Consolas"/>
-                          <w:sz w:val="11"/>
+                          <w:sz w:val="13"/>
                         </w:rPr>
                       </w:pPr>
                       <w:r>
                         <w:rPr>
                           <w:rFonts w:ascii="Consolas" w:hAnsi="Consolas"/>
-                          <w:sz w:val="11"/>
+                          <w:sz w:val="13"/>
                         </w:rPr>
                         <w:t># &gt; How to Run</w:t>
                       </w:r>
@@ -2621,13 +3560,13 @@
                         <w:jc w:val="left"/>
                         <w:rPr>
                           <w:rFonts w:ascii="Consolas" w:hAnsi="Consolas"/>
-                          <w:sz w:val="11"/>
+                          <w:sz w:val="13"/>
                         </w:rPr>
                       </w:pPr>
                       <w:r>
                         <w:rPr>
                           <w:rFonts w:ascii="Consolas" w:hAnsi="Consolas"/>
-                          <w:sz w:val="11"/>
+                          <w:sz w:val="13"/>
                         </w:rPr>
                         <w:t>########################################################################################################</w:t>
                       </w:r>
@@ -2638,13 +3577,13 @@
                         <w:jc w:val="left"/>
                         <w:rPr>
                           <w:rFonts w:ascii="Consolas" w:hAnsi="Consolas"/>
-                          <w:sz w:val="11"/>
+                          <w:sz w:val="13"/>
                         </w:rPr>
                       </w:pPr>
                       <w:r>
                         <w:rPr>
                           <w:rFonts w:ascii="Consolas" w:hAnsi="Consolas"/>
-                          <w:sz w:val="11"/>
+                          <w:sz w:val="13"/>
                         </w:rPr>
                         <w:t># Before running, make sure you have MongoDB, PostgreSQL and Spark installed and configured properly.</w:t>
                       </w:r>
@@ -2655,13 +3594,13 @@
                         <w:jc w:val="left"/>
                         <w:rPr>
                           <w:rFonts w:ascii="Consolas" w:hAnsi="Consolas"/>
-                          <w:sz w:val="11"/>
+                          <w:sz w:val="13"/>
                         </w:rPr>
                       </w:pPr>
                       <w:r>
                         <w:rPr>
                           <w:rFonts w:ascii="Consolas" w:hAnsi="Consolas"/>
-                          <w:sz w:val="11"/>
+                          <w:sz w:val="13"/>
                         </w:rPr>
                         <w:t># The tables to be created in PostgreSQL are included in the sql/*.sql files.</w:t>
                       </w:r>
@@ -2672,7 +3611,7 @@
                         <w:jc w:val="left"/>
                         <w:rPr>
                           <w:rFonts w:ascii="Consolas" w:hAnsi="Consolas"/>
-                          <w:sz w:val="11"/>
+                          <w:sz w:val="13"/>
                         </w:rPr>
                       </w:pPr>
                     </w:p>
@@ -2682,13 +3621,13 @@
                         <w:jc w:val="left"/>
                         <w:rPr>
                           <w:rFonts w:ascii="Consolas" w:hAnsi="Consolas"/>
-                          <w:sz w:val="11"/>
+                          <w:sz w:val="13"/>
                         </w:rPr>
                       </w:pPr>
                       <w:r>
                         <w:rPr>
                           <w:rFonts w:ascii="Consolas" w:hAnsi="Consolas"/>
-                          <w:sz w:val="11"/>
+                          <w:sz w:val="13"/>
                         </w:rPr>
                         <w:t># Clone repository from Github</w:t>
                       </w:r>
@@ -2699,13 +3638,13 @@
                         <w:jc w:val="left"/>
                         <w:rPr>
                           <w:rFonts w:ascii="Consolas" w:hAnsi="Consolas"/>
-                          <w:sz w:val="11"/>
+                          <w:sz w:val="13"/>
                         </w:rPr>
                       </w:pPr>
                       <w:r>
                         <w:rPr>
                           <w:rFonts w:ascii="Consolas" w:hAnsi="Consolas"/>
-                          <w:sz w:val="11"/>
+                          <w:sz w:val="13"/>
                         </w:rPr>
                         <w:t>git clone https://github.com/authprojects/twitter-community-detection.git</w:t>
                       </w:r>
@@ -2716,13 +3655,13 @@
                         <w:jc w:val="left"/>
                         <w:rPr>
                           <w:rFonts w:ascii="Consolas" w:hAnsi="Consolas"/>
-                          <w:sz w:val="11"/>
+                          <w:sz w:val="13"/>
                         </w:rPr>
                       </w:pPr>
                       <w:r>
                         <w:rPr>
                           <w:rFonts w:ascii="Consolas" w:hAnsi="Consolas"/>
-                          <w:sz w:val="11"/>
+                          <w:sz w:val="13"/>
                         </w:rPr>
                         <w:t>cd twitter-community-detection/</w:t>
                       </w:r>
@@ -2733,7 +3672,7 @@
                         <w:jc w:val="left"/>
                         <w:rPr>
                           <w:rFonts w:ascii="Consolas" w:hAnsi="Consolas"/>
-                          <w:sz w:val="11"/>
+                          <w:sz w:val="13"/>
                         </w:rPr>
                       </w:pPr>
                     </w:p>
@@ -2743,13 +3682,13 @@
                         <w:jc w:val="left"/>
                         <w:rPr>
                           <w:rFonts w:ascii="Consolas" w:hAnsi="Consolas"/>
-                          <w:sz w:val="11"/>
+                          <w:sz w:val="13"/>
                         </w:rPr>
                       </w:pPr>
                       <w:r>
                         <w:rPr>
                           <w:rFonts w:ascii="Consolas" w:hAnsi="Consolas"/>
-                          <w:sz w:val="11"/>
+                          <w:sz w:val="13"/>
                         </w:rPr>
                         <w:t># Build solution jar</w:t>
                       </w:r>
@@ -2760,13 +3699,13 @@
                         <w:jc w:val="left"/>
                         <w:rPr>
                           <w:rFonts w:ascii="Consolas" w:hAnsi="Consolas"/>
-                          <w:sz w:val="11"/>
+                          <w:sz w:val="13"/>
                         </w:rPr>
                       </w:pPr>
                       <w:r>
                         <w:rPr>
                           <w:rFonts w:ascii="Consolas" w:hAnsi="Consolas"/>
-                          <w:sz w:val="11"/>
+                          <w:sz w:val="13"/>
                         </w:rPr>
                         <w:t>sbt assembly</w:t>
                       </w:r>
@@ -2777,7 +3716,7 @@
                         <w:jc w:val="left"/>
                         <w:rPr>
                           <w:rFonts w:ascii="Consolas" w:hAnsi="Consolas"/>
-                          <w:sz w:val="11"/>
+                          <w:sz w:val="13"/>
                         </w:rPr>
                       </w:pPr>
                     </w:p>
@@ -2787,13 +3726,13 @@
                         <w:jc w:val="left"/>
                         <w:rPr>
                           <w:rFonts w:ascii="Consolas" w:hAnsi="Consolas"/>
-                          <w:sz w:val="11"/>
+                          <w:sz w:val="13"/>
                         </w:rPr>
                       </w:pPr>
                       <w:r>
                         <w:rPr>
                           <w:rFonts w:ascii="Consolas" w:hAnsi="Consolas"/>
-                          <w:sz w:val="11"/>
+                          <w:sz w:val="13"/>
                         </w:rPr>
                         <w:t># Enter twitter data in src/main/resources/twitter4j.properties</w:t>
                       </w:r>
@@ -2804,7 +3743,7 @@
                         <w:jc w:val="left"/>
                         <w:rPr>
                           <w:rFonts w:ascii="Consolas" w:hAnsi="Consolas"/>
-                          <w:sz w:val="11"/>
+                          <w:sz w:val="13"/>
                         </w:rPr>
                       </w:pPr>
                     </w:p>
@@ -2814,13 +3753,13 @@
                         <w:jc w:val="left"/>
                         <w:rPr>
                           <w:rFonts w:ascii="Consolas" w:hAnsi="Consolas"/>
-                          <w:sz w:val="11"/>
+                          <w:sz w:val="13"/>
                         </w:rPr>
                       </w:pPr>
                       <w:r>
                         <w:rPr>
                           <w:rFonts w:ascii="Consolas" w:hAnsi="Consolas"/>
-                          <w:sz w:val="11"/>
+                          <w:sz w:val="13"/>
                         </w:rPr>
                         <w:t># Gather tweets from Streaming API</w:t>
                       </w:r>
@@ -2831,13 +3770,13 @@
                         <w:jc w:val="left"/>
                         <w:rPr>
                           <w:rFonts w:ascii="Consolas" w:hAnsi="Consolas"/>
-                          <w:sz w:val="11"/>
+                          <w:sz w:val="13"/>
                         </w:rPr>
                       </w:pPr>
                       <w:r>
                         <w:rPr>
                           <w:rFonts w:ascii="Consolas" w:hAnsi="Consolas"/>
-                          <w:sz w:val="11"/>
+                          <w:sz w:val="13"/>
                         </w:rPr>
                         <w:t>spark-submit target/scala-2.11/twitter-community-detection-assembly-1.0.jar --class TwitterDataCollection</w:t>
                       </w:r>
@@ -2848,7 +3787,7 @@
                         <w:jc w:val="left"/>
                         <w:rPr>
                           <w:rFonts w:ascii="Consolas" w:hAnsi="Consolas"/>
-                          <w:sz w:val="11"/>
+                          <w:sz w:val="13"/>
                         </w:rPr>
                       </w:pPr>
                     </w:p>
@@ -2858,13 +3797,13 @@
                         <w:jc w:val="left"/>
                         <w:rPr>
                           <w:rFonts w:ascii="Consolas" w:hAnsi="Consolas"/>
-                          <w:sz w:val="11"/>
+                          <w:sz w:val="13"/>
                         </w:rPr>
                       </w:pPr>
                       <w:r>
                         <w:rPr>
                           <w:rFonts w:ascii="Consolas" w:hAnsi="Consolas"/>
-                          <w:sz w:val="11"/>
+                          <w:sz w:val="13"/>
                         </w:rPr>
                         <w:t># Gather valuable data for processing from Mongo to Postgres</w:t>
                       </w:r>
@@ -2875,13 +3814,13 @@
                         <w:jc w:val="left"/>
                         <w:rPr>
                           <w:rFonts w:ascii="Consolas" w:hAnsi="Consolas"/>
-                          <w:sz w:val="11"/>
+                          <w:sz w:val="13"/>
                         </w:rPr>
                       </w:pPr>
                       <w:r>
                         <w:rPr>
                           <w:rFonts w:ascii="Consolas" w:hAnsi="Consolas"/>
-                          <w:sz w:val="11"/>
+                          <w:sz w:val="13"/>
                         </w:rPr>
                         <w:t>java -cp target/scala-2.11/twitter-community-detection-assembly-1.0.jar MongoToPostgres</w:t>
                       </w:r>
@@ -2892,7 +3831,7 @@
                         <w:jc w:val="left"/>
                         <w:rPr>
                           <w:rFonts w:ascii="Consolas" w:hAnsi="Consolas"/>
-                          <w:sz w:val="11"/>
+                          <w:sz w:val="13"/>
                         </w:rPr>
                       </w:pPr>
                     </w:p>
@@ -2902,13 +3841,13 @@
                         <w:jc w:val="left"/>
                         <w:rPr>
                           <w:rFonts w:ascii="Consolas" w:hAnsi="Consolas"/>
-                          <w:sz w:val="11"/>
+                          <w:sz w:val="13"/>
                         </w:rPr>
                       </w:pPr>
                       <w:r>
                         <w:rPr>
                           <w:rFonts w:ascii="Consolas" w:hAnsi="Consolas"/>
-                          <w:sz w:val="11"/>
+                          <w:sz w:val="13"/>
                         </w:rPr>
                         <w:t># Compute and enter similarities in Postgres</w:t>
                       </w:r>
@@ -2919,13 +3858,13 @@
                         <w:jc w:val="left"/>
                         <w:rPr>
                           <w:rFonts w:ascii="Consolas" w:hAnsi="Consolas"/>
-                          <w:sz w:val="11"/>
+                          <w:sz w:val="13"/>
                         </w:rPr>
                       </w:pPr>
                       <w:r>
                         <w:rPr>
                           <w:rFonts w:ascii="Consolas" w:hAnsi="Consolas"/>
-                          <w:sz w:val="11"/>
+                          <w:sz w:val="13"/>
                         </w:rPr>
                         <w:t>java -cp target/scala-2.11/twitter-community-detection-assembly-1.0.jar SimilarityComputation</w:t>
                       </w:r>
@@ -2936,7 +3875,7 @@
                         <w:jc w:val="left"/>
                         <w:rPr>
                           <w:rFonts w:ascii="Consolas" w:hAnsi="Consolas"/>
-                          <w:sz w:val="11"/>
+                          <w:sz w:val="13"/>
                         </w:rPr>
                       </w:pPr>
                     </w:p>
@@ -2946,13 +3885,13 @@
                         <w:jc w:val="left"/>
                         <w:rPr>
                           <w:rFonts w:ascii="Consolas" w:hAnsi="Consolas"/>
-                          <w:sz w:val="11"/>
+                          <w:sz w:val="13"/>
                         </w:rPr>
                       </w:pPr>
                       <w:r>
                         <w:rPr>
                           <w:rFonts w:ascii="Consolas" w:hAnsi="Consolas"/>
-                          <w:sz w:val="11"/>
+                          <w:sz w:val="13"/>
                         </w:rPr>
                         <w:t># Compute and print NMI</w:t>
                       </w:r>
@@ -2963,13 +3902,13 @@
                         <w:jc w:val="left"/>
                         <w:rPr>
                           <w:rFonts w:ascii="Consolas" w:hAnsi="Consolas"/>
-                          <w:sz w:val="11"/>
+                          <w:sz w:val="13"/>
                         </w:rPr>
                       </w:pPr>
                       <w:r>
                         <w:rPr>
                           <w:rFonts w:ascii="Consolas" w:hAnsi="Consolas"/>
-                          <w:sz w:val="11"/>
+                          <w:sz w:val="13"/>
                         </w:rPr>
                         <w:t>java -cp target/scala-2.11/twitter-community-detection-assembly-1.0.jar NMIComputation</w:t>
                       </w:r>
@@ -2996,7 +3935,7 @@
           <w:lang w:val="el-GR"/>
         </w:rPr>
       </w:pPr>
-      <w:bookmarkStart w:id="1" w:name="_Toc472534596"/>
+      <w:bookmarkStart w:id="3" w:name="_Toc472541282"/>
       <w:r>
         <w:rPr>
           <w:lang w:val="el-GR"/>
@@ -3004,7 +3943,7 @@
         <w:lastRenderedPageBreak/>
         <w:t>Περιγραφή προβλήματος</w:t>
       </w:r>
-      <w:bookmarkEnd w:id="1"/>
+      <w:bookmarkEnd w:id="3"/>
     </w:p>
     <w:p>
       <w:pPr>
@@ -3447,7 +4386,7 @@
           <w:lang w:val="el-GR"/>
         </w:rPr>
       </w:pPr>
-      <w:bookmarkStart w:id="2" w:name="_Toc472534597"/>
+      <w:bookmarkStart w:id="4" w:name="_Toc472541283"/>
       <w:r>
         <w:rPr>
           <w:lang w:val="el-GR"/>
@@ -3455,7 +4394,7 @@
         <w:lastRenderedPageBreak/>
         <w:t>Συλλογή και Αποθήκευση Πρωτογενών Δεδομένων</w:t>
       </w:r>
-      <w:bookmarkEnd w:id="2"/>
+      <w:bookmarkEnd w:id="4"/>
     </w:p>
     <w:p>
       <w:pPr>
@@ -3944,7 +4883,6 @@
         </w:rPr>
         <w:br w:type="page"/>
       </w:r>
-      <w:bookmarkStart w:id="3" w:name="_Toc472534598"/>
       <w:r>
         <w:rPr>
           <w:lang w:val="el-GR"/>
@@ -3952,7 +4890,6 @@
         <w:lastRenderedPageBreak/>
         <w:t>Μοντελοποίηση Δεδομένων</w:t>
       </w:r>
-      <w:bookmarkEnd w:id="3"/>
     </w:p>
     <w:p>
       <w:pPr>
@@ -4537,7 +5474,7 @@
           <w:lang w:val="el-GR"/>
         </w:rPr>
       </w:pPr>
-      <w:bookmarkStart w:id="4" w:name="_Toc472534599"/>
+      <w:bookmarkStart w:id="5" w:name="_Toc472541284"/>
       <w:r>
         <w:rPr>
           <w:lang w:val="el-GR"/>
@@ -4545,7 +5482,7 @@
         <w:lastRenderedPageBreak/>
         <w:t>Υπολογισμός Ομοιότητας Χρηστών</w:t>
       </w:r>
-      <w:bookmarkEnd w:id="4"/>
+      <w:bookmarkEnd w:id="5"/>
     </w:p>
     <w:p>
       <w:pPr>
@@ -4557,7 +5494,19 @@
         <w:rPr>
           <w:lang w:val="el-GR"/>
         </w:rPr>
-        <w:t xml:space="preserve">Για τον υπολογισμό της ομοιότητας χρηστών, δημιουργήθηκαν οι ακόλουθοι πίνακες στην </w:t>
+        <w:t>Για τ</w:t>
+      </w:r>
+      <w:r>
+        <w:rPr>
+          <w:lang w:val="el-GR"/>
+        </w:rPr>
+        <w:t xml:space="preserve">ην αποθήκευση </w:t>
+      </w:r>
+      <w:r>
+        <w:rPr>
+          <w:lang w:val="el-GR"/>
+        </w:rPr>
+        <w:t xml:space="preserve">της ομοιότητας χρηστών, δημιουργήθηκαν οι ακόλουθοι πίνακες στην </w:t>
       </w:r>
       <w:r>
         <w:t>PostgreSQL</w:t>
@@ -4567,6 +5516,348 @@
           <w:lang w:val="el-GR"/>
         </w:rPr>
         <w:t>:</w:t>
+      </w:r>
+    </w:p>
+    <w:p>
+      <w:pPr>
+        <w:rPr>
+          <w:lang w:val="el-GR"/>
+        </w:rPr>
+      </w:pPr>
+    </w:p>
+    <w:p>
+      <w:pPr>
+        <w:ind w:left="720"/>
+        <w:rPr>
+          <w:lang w:val="en-GB"/>
+        </w:rPr>
+      </w:pPr>
+      <w:r>
+        <w:rPr>
+          <w:lang w:val="en-GB"/>
+        </w:rPr>
+        <w:t>{</w:t>
+      </w:r>
+      <w:proofErr w:type="gramStart"/>
+      <w:r>
+        <w:rPr>
+          <w:lang w:val="en-GB"/>
+        </w:rPr>
+        <w:t>cosine</w:t>
+      </w:r>
+      <w:r>
+        <w:rPr>
+          <w:lang w:val="en-GB"/>
+        </w:rPr>
+        <w:t>,jaccard</w:t>
+      </w:r>
+      <w:proofErr w:type="gramEnd"/>
+      <w:r>
+        <w:rPr>
+          <w:lang w:val="en-GB"/>
+        </w:rPr>
+        <w:t>}</w:t>
+      </w:r>
+      <w:r>
+        <w:rPr>
+          <w:lang w:val="en-GB"/>
+        </w:rPr>
+        <w:t>_similarity_</w:t>
+      </w:r>
+      <w:r>
+        <w:rPr>
+          <w:lang w:val="en-GB"/>
+        </w:rPr>
+        <w:t>{</w:t>
+      </w:r>
+      <w:r>
+        <w:rPr>
+          <w:lang w:val="en-GB"/>
+        </w:rPr>
+        <w:t>hashtag</w:t>
+      </w:r>
+      <w:r>
+        <w:rPr>
+          <w:lang w:val="en-GB"/>
+        </w:rPr>
+        <w:t>,</w:t>
+      </w:r>
+      <w:r>
+        <w:t>url,mention,retweet}</w:t>
+      </w:r>
+    </w:p>
+    <w:p>
+      <w:pPr>
+        <w:rPr>
+          <w:lang w:val="el-GR"/>
+        </w:rPr>
+      </w:pPr>
+    </w:p>
+    <w:p>
+      <w:pPr>
+        <w:rPr>
+          <w:lang w:val="el-GR"/>
+        </w:rPr>
+      </w:pPr>
+      <w:r>
+        <w:rPr>
+          <w:lang w:val="el-GR"/>
+        </w:rPr>
+        <w:t>Η επιλογή των παραπάν</w:t>
+      </w:r>
+      <w:r>
+        <w:rPr>
+          <w:lang w:val="el-GR"/>
+        </w:rPr>
+        <w:t>ω μετρικών βασίστηκε</w:t>
+      </w:r>
+      <w:r>
+        <w:rPr>
+          <w:lang w:val="el-GR"/>
+        </w:rPr>
+        <w:t xml:space="preserve"> στο ότι έχουμε δομήσει τα δεδομένα μας με τρόπο που να επιτρέπει την εύκολη διανυσματική αναπαράστασή τους.</w:t>
+      </w:r>
+    </w:p>
+    <w:p>
+      <w:pPr>
+        <w:rPr>
+          <w:lang w:val="el-GR"/>
+        </w:rPr>
+      </w:pPr>
+      <w:r>
+        <w:rPr>
+          <w:lang w:val="el-GR"/>
+        </w:rPr>
+        <w:t xml:space="preserve">Υπολογίζουμε για κάθε πεδίο και τις δύο μετρικές, των οποίων και τα αποτελέσματα συγκρίνουμε με το δείκτη </w:t>
+      </w:r>
+      <w:r>
+        <w:t>NMI</w:t>
+      </w:r>
+      <w:r>
+        <w:rPr>
+          <w:lang w:val="el-GR"/>
+        </w:rPr>
+        <w:t xml:space="preserve"> </w:t>
+      </w:r>
+      <w:r>
+        <w:rPr>
+          <w:lang w:val="el-GR"/>
+        </w:rPr>
+        <w:t>στο τελευταίο τμήμα της εργασίας.</w:t>
+      </w:r>
+    </w:p>
+    <w:p>
+      <w:pPr>
+        <w:rPr>
+          <w:lang w:val="el-GR"/>
+        </w:rPr>
+      </w:pPr>
+    </w:p>
+    <w:p>
+      <w:r>
+        <w:rPr>
+          <w:lang w:val="el-GR"/>
+        </w:rPr>
+        <w:t xml:space="preserve">Είναι σημαντικό να διευκρυνήσουμε σε αυτό το σημείο πως τα δεδομένα μας δεν είναι δυαδικά, αλλά ουσιαστικά μετράμε </w:t>
+      </w:r>
+      <w:r>
+        <w:t>counts</w:t>
+      </w:r>
+      <w:r>
+        <w:rPr>
+          <w:lang w:val="el-GR"/>
+        </w:rPr>
+        <w:t xml:space="preserve"> </w:t>
+      </w:r>
+      <w:r>
+        <w:rPr>
+          <w:lang w:val="el-GR"/>
+        </w:rPr>
+        <w:t>της εκάστοτε τιμής πεδίου ανά χρήστη. Την πληροφορία αυτή ενσωματώνουμε και στις παρακάτων μετρικές ομοιότητας.</w:t>
+      </w:r>
+    </w:p>
+    <w:p>
+      <w:pPr>
+        <w:pStyle w:val="Heading2"/>
+      </w:pPr>
+      <w:bookmarkStart w:id="6" w:name="_Toc472541285"/>
+      <w:r>
+        <w:t>Cosine Similarity</w:t>
+      </w:r>
+      <w:bookmarkEnd w:id="6"/>
+    </w:p>
+    <w:p>
+      <w:pPr>
+        <w:rPr>
+          <w:lang w:val="el-GR"/>
+        </w:rPr>
+      </w:pPr>
+      <w:r>
+        <w:rPr>
+          <w:lang w:val="el-GR"/>
+        </w:rPr>
+        <w:t>Ορίζουμε</w:t>
+      </w:r>
+      <w:r>
+        <w:rPr>
+          <w:lang w:val="el-GR"/>
+        </w:rPr>
+        <w:t xml:space="preserve"> </w:t>
+      </w:r>
+      <w:r>
+        <w:rPr>
+          <w:lang w:val="el-GR"/>
+        </w:rPr>
+        <w:t>το</w:t>
+      </w:r>
+      <w:r>
+        <w:rPr>
+          <w:lang w:val="el-GR"/>
+        </w:rPr>
+        <w:t xml:space="preserve"> </w:t>
+      </w:r>
+      <w:r>
+        <w:t>cosine</w:t>
+      </w:r>
+      <w:r>
+        <w:rPr>
+          <w:lang w:val="el-GR"/>
+        </w:rPr>
+        <w:t xml:space="preserve"> </w:t>
+      </w:r>
+      <w:r>
+        <w:t>similarity</w:t>
+      </w:r>
+      <w:r>
+        <w:rPr>
+          <w:lang w:val="el-GR"/>
+        </w:rPr>
+        <w:t xml:space="preserve"> </w:t>
+      </w:r>
+      <w:r>
+        <w:rPr>
+          <w:lang w:val="el-GR"/>
+        </w:rPr>
+        <w:t>μεταξύ</w:t>
+      </w:r>
+      <w:r>
+        <w:rPr>
+          <w:lang w:val="el-GR"/>
+        </w:rPr>
+        <w:t xml:space="preserve"> </w:t>
+      </w:r>
+      <w:r>
+        <w:rPr>
+          <w:lang w:val="el-GR"/>
+        </w:rPr>
+        <w:t>δύο χρηστών A, B:</w:t>
+      </w:r>
+    </w:p>
+    <w:p>
+      <w:pPr>
+        <w:rPr>
+          <w:rFonts w:eastAsiaTheme="minorEastAsia"/>
+          <w:lang w:val="el-GR"/>
+        </w:rPr>
+      </w:pPr>
+      <m:oMathPara>
+        <m:oMath>
+          <m:f>
+            <m:fPr>
+              <m:ctrlPr>
+                <w:rPr>
+                  <w:rFonts w:ascii="Cambria Math" w:hAnsi="Cambria Math"/>
+                  <w:i/>
+                  <w:lang w:val="el-GR"/>
+                </w:rPr>
+              </m:ctrlPr>
+            </m:fPr>
+            <m:num>
+              <m:r>
+                <w:rPr>
+                  <w:rFonts w:ascii="Cambria Math" w:hAnsi="Cambria Math"/>
+                  <w:lang w:val="el-GR"/>
+                </w:rPr>
+                <m:t>Α•Β</m:t>
+              </m:r>
+            </m:num>
+            <m:den>
+              <m:d>
+                <m:dPr>
+                  <m:begChr m:val="|"/>
+                  <m:endChr m:val="|"/>
+                  <m:ctrlPr>
+                    <w:rPr>
+                      <w:rFonts w:ascii="Cambria Math" w:hAnsi="Cambria Math"/>
+                      <w:i/>
+                      <w:lang w:val="el-GR"/>
+                    </w:rPr>
+                  </m:ctrlPr>
+                </m:dPr>
+                <m:e>
+                  <m:r>
+                    <w:rPr>
+                      <w:rFonts w:ascii="Cambria Math" w:hAnsi="Cambria Math"/>
+                      <w:lang w:val="el-GR"/>
+                    </w:rPr>
+                    <m:t>Α</m:t>
+                  </m:r>
+                </m:e>
+              </m:d>
+              <m:r>
+                <w:rPr>
+                  <w:rFonts w:ascii="Cambria Math" w:hAnsi="Cambria Math"/>
+                  <w:lang w:val="el-GR"/>
+                </w:rPr>
+                <m:t>*</m:t>
+              </m:r>
+              <m:d>
+                <m:dPr>
+                  <m:begChr m:val="|"/>
+                  <m:endChr m:val="|"/>
+                  <m:ctrlPr>
+                    <w:rPr>
+                      <w:rFonts w:ascii="Cambria Math" w:hAnsi="Cambria Math"/>
+                      <w:i/>
+                      <w:lang w:val="el-GR"/>
+                    </w:rPr>
+                  </m:ctrlPr>
+                </m:dPr>
+                <m:e>
+                  <m:r>
+                    <w:rPr>
+                      <w:rFonts w:ascii="Cambria Math" w:hAnsi="Cambria Math"/>
+                      <w:lang w:val="el-GR"/>
+                    </w:rPr>
+                    <m:t>Β</m:t>
+                  </m:r>
+                </m:e>
+              </m:d>
+            </m:den>
+          </m:f>
+        </m:oMath>
+      </m:oMathPara>
+    </w:p>
+    <w:p>
+      <w:pPr>
+        <w:rPr>
+          <w:rFonts w:eastAsiaTheme="minorEastAsia"/>
+          <w:lang w:val="el-GR"/>
+        </w:rPr>
+      </w:pPr>
+      <w:r>
+        <w:rPr>
+          <w:rFonts w:eastAsiaTheme="minorEastAsia"/>
+          <w:lang w:val="el-GR"/>
+        </w:rPr>
+        <w:t>Ό</w:t>
+      </w:r>
+      <w:r>
+        <w:rPr>
+          <w:rFonts w:eastAsiaTheme="minorEastAsia"/>
+          <w:lang w:val="el-GR"/>
+        </w:rPr>
+        <w:t>που:</w:t>
       </w:r>
     </w:p>
     <w:p>
@@ -4574,17 +5865,19 @@
         <w:pStyle w:val="ListParagraph"/>
         <w:numPr>
           <w:ilvl w:val="0"/>
-          <w:numId w:val="17"/>
+          <w:numId w:val="19"/>
         </w:numPr>
         <w:rPr>
-          <w:lang w:val="el-GR"/>
-        </w:rPr>
-      </w:pPr>
-      <w:r>
-        <w:rPr>
-          <w:lang w:val="el-GR"/>
-        </w:rPr>
-        <w:t>cosine_similarity_hashtag</w:t>
+          <w:rFonts w:eastAsiaTheme="minorEastAsia"/>
+          <w:lang w:val="el-GR"/>
+        </w:rPr>
+      </w:pPr>
+      <w:r>
+        <w:rPr>
+          <w:rFonts w:eastAsiaTheme="minorEastAsia"/>
+          <w:lang w:val="el-GR"/>
+        </w:rPr>
+        <w:t>Α: το διάνυσμα χρήστη ως προς το πεδίο.</w:t>
       </w:r>
     </w:p>
     <w:p>
@@ -4592,23 +5885,353 @@
         <w:pStyle w:val="ListParagraph"/>
         <w:numPr>
           <w:ilvl w:val="0"/>
-          <w:numId w:val="17"/>
+          <w:numId w:val="19"/>
         </w:numPr>
         <w:rPr>
-          <w:lang w:val="el-GR"/>
-        </w:rPr>
-      </w:pPr>
-      <w:r>
-        <w:rPr>
-          <w:lang w:val="el-GR"/>
-        </w:rPr>
-        <w:t>cosine_similarity_</w:t>
-      </w:r>
-      <w:r>
-        <w:rPr>
-          <w:lang w:val="el-GR"/>
-        </w:rPr>
-        <w:t>url</w:t>
+          <w:rFonts w:eastAsiaTheme="minorEastAsia"/>
+          <w:lang w:val="el-GR"/>
+        </w:rPr>
+      </w:pPr>
+      <w:r>
+        <w:rPr>
+          <w:rFonts w:eastAsiaTheme="minorEastAsia"/>
+          <w:lang w:val="el-GR"/>
+        </w:rPr>
+        <w:t xml:space="preserve">|Α|: η νόρμα του διανύσματος χρήστο ως προς το πεδίο. </w:t>
+      </w:r>
+    </w:p>
+    <w:p>
+      <w:pPr>
+        <w:rPr>
+          <w:rFonts w:eastAsiaTheme="minorEastAsia"/>
+          <w:lang w:val="el-GR"/>
+        </w:rPr>
+      </w:pPr>
+    </w:p>
+    <w:p>
+      <w:pPr>
+        <w:rPr>
+          <w:rFonts w:eastAsiaTheme="minorEastAsia"/>
+          <w:lang w:val="el-GR"/>
+        </w:rPr>
+      </w:pPr>
+      <w:r>
+        <w:rPr>
+          <w:rFonts w:eastAsiaTheme="minorEastAsia"/>
+          <w:lang w:val="el-GR"/>
+        </w:rPr>
+        <w:t>Υπολογίζουμε εσωτερικό γινόμενο ως το άθροισμα</w:t>
+      </w:r>
+      <w:r>
+        <w:rPr>
+          <w:rFonts w:eastAsiaTheme="minorEastAsia"/>
+          <w:lang w:val="el-GR"/>
+        </w:rPr>
+        <w:t xml:space="preserve"> των γινομένων των κοινών </w:t>
+      </w:r>
+      <w:r>
+        <w:rPr>
+          <w:rFonts w:eastAsiaTheme="minorEastAsia"/>
+          <w:lang w:val="el-GR"/>
+        </w:rPr>
+        <w:t>{</w:t>
+      </w:r>
+      <w:r>
+        <w:rPr>
+          <w:rFonts w:eastAsiaTheme="minorEastAsia"/>
+        </w:rPr>
+        <w:t>hashtags</w:t>
+      </w:r>
+      <w:r>
+        <w:rPr>
+          <w:rFonts w:eastAsiaTheme="minorEastAsia"/>
+          <w:lang w:val="el-GR"/>
+        </w:rPr>
+        <w:t>,</w:t>
+      </w:r>
+      <w:r>
+        <w:rPr>
+          <w:rFonts w:eastAsiaTheme="minorEastAsia"/>
+        </w:rPr>
+        <w:t>urls</w:t>
+      </w:r>
+      <w:r>
+        <w:rPr>
+          <w:rFonts w:eastAsiaTheme="minorEastAsia"/>
+          <w:lang w:val="el-GR"/>
+        </w:rPr>
+        <w:t>,</w:t>
+      </w:r>
+      <w:r>
+        <w:rPr>
+          <w:rFonts w:eastAsiaTheme="minorEastAsia"/>
+        </w:rPr>
+        <w:t>mentions</w:t>
+      </w:r>
+      <w:r>
+        <w:rPr>
+          <w:rFonts w:eastAsiaTheme="minorEastAsia"/>
+          <w:lang w:val="el-GR"/>
+        </w:rPr>
+        <w:t>,</w:t>
+      </w:r>
+      <w:r>
+        <w:rPr>
+          <w:rFonts w:eastAsiaTheme="minorEastAsia"/>
+        </w:rPr>
+        <w:t>tweets</w:t>
+      </w:r>
+      <w:r>
+        <w:rPr>
+          <w:rFonts w:eastAsiaTheme="minorEastAsia"/>
+          <w:lang w:val="el-GR"/>
+        </w:rPr>
+        <w:t>}</w:t>
+      </w:r>
+      <w:r>
+        <w:rPr>
+          <w:rFonts w:eastAsiaTheme="minorEastAsia"/>
+          <w:lang w:val="el-GR"/>
+        </w:rPr>
+        <w:t xml:space="preserve"> των χρηστών Α και Β.</w:t>
+      </w:r>
+    </w:p>
+    <w:p>
+      <w:pPr>
+        <w:rPr>
+          <w:rFonts w:eastAsiaTheme="minorEastAsia"/>
+          <w:lang w:val="el-GR"/>
+        </w:rPr>
+      </w:pPr>
+      <w:r>
+        <w:rPr>
+          <w:rFonts w:eastAsiaTheme="minorEastAsia"/>
+          <w:lang w:val="el-GR"/>
+        </w:rPr>
+        <w:t xml:space="preserve">Υπολογίζουμε το μέτρο των διανυσμάτων ως τη τετραγωνική ρίζα του αθροίσματων των τετραγώνων των μη μηδενικών </w:t>
+      </w:r>
+      <w:r>
+        <w:rPr>
+          <w:rFonts w:eastAsiaTheme="minorEastAsia"/>
+          <w:lang w:val="el-GR"/>
+        </w:rPr>
+        <w:t>{</w:t>
+      </w:r>
+      <w:r>
+        <w:rPr>
+          <w:rFonts w:eastAsiaTheme="minorEastAsia"/>
+        </w:rPr>
+        <w:t>hashtags</w:t>
+      </w:r>
+      <w:r>
+        <w:rPr>
+          <w:rFonts w:eastAsiaTheme="minorEastAsia"/>
+          <w:lang w:val="el-GR"/>
+        </w:rPr>
+        <w:t>,</w:t>
+      </w:r>
+      <w:r>
+        <w:rPr>
+          <w:rFonts w:eastAsiaTheme="minorEastAsia"/>
+        </w:rPr>
+        <w:t>urls</w:t>
+      </w:r>
+      <w:r>
+        <w:rPr>
+          <w:rFonts w:eastAsiaTheme="minorEastAsia"/>
+          <w:lang w:val="el-GR"/>
+        </w:rPr>
+        <w:t>,</w:t>
+      </w:r>
+      <w:r>
+        <w:rPr>
+          <w:rFonts w:eastAsiaTheme="minorEastAsia"/>
+        </w:rPr>
+        <w:t>mentions</w:t>
+      </w:r>
+      <w:r>
+        <w:rPr>
+          <w:rFonts w:eastAsiaTheme="minorEastAsia"/>
+          <w:lang w:val="el-GR"/>
+        </w:rPr>
+        <w:t>,</w:t>
+      </w:r>
+      <w:r>
+        <w:rPr>
+          <w:rFonts w:eastAsiaTheme="minorEastAsia"/>
+        </w:rPr>
+        <w:t>tweets</w:t>
+      </w:r>
+      <w:r>
+        <w:rPr>
+          <w:rFonts w:eastAsiaTheme="minorEastAsia"/>
+          <w:lang w:val="el-GR"/>
+        </w:rPr>
+        <w:t>}</w:t>
+      </w:r>
+      <w:r>
+        <w:rPr>
+          <w:rFonts w:eastAsiaTheme="minorEastAsia"/>
+          <w:lang w:val="el-GR"/>
+        </w:rPr>
+        <w:t xml:space="preserve"> του εκάστοτε χρήστη.</w:t>
+      </w:r>
+    </w:p>
+    <w:p>
+      <w:pPr>
+        <w:pStyle w:val="Heading2"/>
+        <w:rPr>
+          <w:rFonts w:eastAsiaTheme="minorEastAsia"/>
+        </w:rPr>
+      </w:pPr>
+      <w:bookmarkStart w:id="7" w:name="_Toc472541286"/>
+      <w:r>
+        <w:rPr>
+          <w:rFonts w:eastAsiaTheme="minorEastAsia"/>
+        </w:rPr>
+        <w:t>Jaccard Similarity</w:t>
+      </w:r>
+      <w:bookmarkEnd w:id="7"/>
+    </w:p>
+    <w:p>
+      <w:pPr>
+        <w:rPr>
+          <w:lang w:val="el-GR"/>
+        </w:rPr>
+      </w:pPr>
+      <w:r>
+        <w:rPr>
+          <w:lang w:val="el-GR"/>
+        </w:rPr>
+        <w:t xml:space="preserve">Ορίζουμε ως </w:t>
+      </w:r>
+      <w:r>
+        <w:t>Jaccard</w:t>
+      </w:r>
+      <w:r>
+        <w:rPr>
+          <w:lang w:val="el-GR"/>
+        </w:rPr>
+        <w:t xml:space="preserve"> </w:t>
+      </w:r>
+      <w:r>
+        <w:t>Similarity</w:t>
+      </w:r>
+      <w:r>
+        <w:rPr>
+          <w:lang w:val="el-GR"/>
+        </w:rPr>
+        <w:t xml:space="preserve"> </w:t>
+      </w:r>
+      <w:r>
+        <w:rPr>
+          <w:lang w:val="el-GR"/>
+        </w:rPr>
+        <w:t xml:space="preserve">μεταξύ δύο χρηστών </w:t>
+      </w:r>
+      <w:r>
+        <w:t>A</w:t>
+      </w:r>
+      <w:r>
+        <w:rPr>
+          <w:lang w:val="el-GR"/>
+        </w:rPr>
+        <w:t xml:space="preserve">, </w:t>
+      </w:r>
+      <w:r>
+        <w:t>B</w:t>
+      </w:r>
+      <w:r>
+        <w:rPr>
+          <w:lang w:val="el-GR"/>
+        </w:rPr>
+        <w:t>:</w:t>
+      </w:r>
+    </w:p>
+    <w:p>
+      <w:pPr>
+        <w:rPr>
+          <w:rFonts w:eastAsiaTheme="minorEastAsia"/>
+          <w:lang w:val="el-GR"/>
+        </w:rPr>
+      </w:pPr>
+      <m:oMathPara>
+        <m:oMath>
+          <m:f>
+            <m:fPr>
+              <m:ctrlPr>
+                <w:rPr>
+                  <w:rFonts w:ascii="Cambria Math" w:hAnsi="Cambria Math"/>
+                  <w:i/>
+                  <w:lang w:val="el-GR"/>
+                </w:rPr>
+              </m:ctrlPr>
+            </m:fPr>
+            <m:num>
+              <m:d>
+                <m:dPr>
+                  <m:begChr m:val="|"/>
+                  <m:endChr m:val="|"/>
+                  <m:ctrlPr>
+                    <w:rPr>
+                      <w:rFonts w:ascii="Cambria Math" w:hAnsi="Cambria Math"/>
+                      <w:i/>
+                      <w:lang w:val="el-GR"/>
+                    </w:rPr>
+                  </m:ctrlPr>
+                </m:dPr>
+                <m:e>
+                  <m:r>
+                    <w:rPr>
+                      <w:rFonts w:ascii="Cambria Math" w:hAnsi="Cambria Math"/>
+                      <w:lang w:val="el-GR"/>
+                    </w:rPr>
+                    <m:t>Α∩Β</m:t>
+                  </m:r>
+                </m:e>
+              </m:d>
+            </m:num>
+            <m:den>
+              <m:d>
+                <m:dPr>
+                  <m:begChr m:val="|"/>
+                  <m:endChr m:val="|"/>
+                  <m:ctrlPr>
+                    <w:rPr>
+                      <w:rFonts w:ascii="Cambria Math" w:hAnsi="Cambria Math"/>
+                      <w:i/>
+                      <w:lang w:val="el-GR"/>
+                    </w:rPr>
+                  </m:ctrlPr>
+                </m:dPr>
+                <m:e>
+                  <m:r>
+                    <w:rPr>
+                      <w:rFonts w:ascii="Cambria Math" w:hAnsi="Cambria Math"/>
+                      <w:lang w:val="el-GR"/>
+                    </w:rPr>
+                    <m:t>Α∪Β</m:t>
+                  </m:r>
+                </m:e>
+              </m:d>
+            </m:den>
+          </m:f>
+        </m:oMath>
+      </m:oMathPara>
+    </w:p>
+    <w:p>
+      <w:pPr>
+        <w:rPr>
+          <w:rFonts w:eastAsiaTheme="minorEastAsia"/>
+          <w:lang w:val="el-GR"/>
+        </w:rPr>
+      </w:pPr>
+      <w:r>
+        <w:rPr>
+          <w:rFonts w:eastAsiaTheme="minorEastAsia"/>
+          <w:lang w:val="el-GR"/>
+        </w:rPr>
+        <w:t>Όπου:</w:t>
       </w:r>
     </w:p>
     <w:p>
@@ -4616,465 +6239,145 @@
         <w:pStyle w:val="ListParagraph"/>
         <w:numPr>
           <w:ilvl w:val="0"/>
-          <w:numId w:val="17"/>
+          <w:numId w:val="20"/>
         </w:numPr>
         <w:rPr>
-          <w:lang w:val="el-GR"/>
-        </w:rPr>
-      </w:pPr>
-      <w:r>
-        <w:rPr>
-          <w:lang w:val="el-GR"/>
-        </w:rPr>
-        <w:t>cosine_similarity_</w:t>
-      </w:r>
-      <w:r>
-        <w:rPr>
-          <w:lang w:val="el-GR"/>
-        </w:rPr>
-        <w:t>mention</w:t>
+          <w:rFonts w:eastAsiaTheme="minorEastAsia"/>
+          <w:lang w:val="el-GR"/>
+        </w:rPr>
+      </w:pPr>
+      <w:r>
+        <w:rPr>
+          <w:rFonts w:eastAsiaTheme="minorEastAsia"/>
+          <w:lang w:val="el-GR"/>
+        </w:rPr>
+        <w:t>Α: Το σύνολο των {</w:t>
+      </w:r>
+      <w:r>
+        <w:rPr>
+          <w:rFonts w:eastAsiaTheme="minorEastAsia"/>
+        </w:rPr>
+        <w:t>hashtags</w:t>
+      </w:r>
+      <w:r>
+        <w:rPr>
+          <w:rFonts w:eastAsiaTheme="minorEastAsia"/>
+          <w:lang w:val="el-GR"/>
+        </w:rPr>
+        <w:t>,</w:t>
+      </w:r>
+      <w:r>
+        <w:rPr>
+          <w:rFonts w:eastAsiaTheme="minorEastAsia"/>
+        </w:rPr>
+        <w:t>urls</w:t>
+      </w:r>
+      <w:r>
+        <w:rPr>
+          <w:rFonts w:eastAsiaTheme="minorEastAsia"/>
+          <w:lang w:val="el-GR"/>
+        </w:rPr>
+        <w:t>,</w:t>
+      </w:r>
+      <w:r>
+        <w:rPr>
+          <w:rFonts w:eastAsiaTheme="minorEastAsia"/>
+        </w:rPr>
+        <w:t>mentions</w:t>
+      </w:r>
+      <w:r>
+        <w:rPr>
+          <w:rFonts w:eastAsiaTheme="minorEastAsia"/>
+          <w:lang w:val="el-GR"/>
+        </w:rPr>
+        <w:t>,</w:t>
+      </w:r>
+      <w:r>
+        <w:rPr>
+          <w:rFonts w:eastAsiaTheme="minorEastAsia"/>
+        </w:rPr>
+        <w:t>tweets</w:t>
+      </w:r>
+      <w:r>
+        <w:rPr>
+          <w:rFonts w:eastAsiaTheme="minorEastAsia"/>
+          <w:lang w:val="el-GR"/>
+        </w:rPr>
+        <w:t>}ενός χρήστη</w:t>
       </w:r>
     </w:p>
     <w:p>
       <w:pPr>
-        <w:pStyle w:val="ListParagraph"/>
-        <w:numPr>
-          <w:ilvl w:val="0"/>
-          <w:numId w:val="17"/>
-        </w:numPr>
-        <w:rPr>
-          <w:lang w:val="el-GR"/>
-        </w:rPr>
-      </w:pPr>
-      <w:r>
-        <w:rPr>
-          <w:lang w:val="el-GR"/>
-        </w:rPr>
-        <w:t>cosine_similarity_</w:t>
-      </w:r>
-      <w:r>
-        <w:rPr>
-          <w:lang w:val="el-GR"/>
-        </w:rPr>
-        <w:t>retweet</w:t>
-      </w:r>
+        <w:rPr>
+          <w:lang w:val="el-GR"/>
+        </w:rPr>
+      </w:pPr>
     </w:p>
     <w:p>
       <w:pPr>
-        <w:pStyle w:val="ListParagraph"/>
-        <w:numPr>
-          <w:ilvl w:val="0"/>
-          <w:numId w:val="17"/>
-        </w:numPr>
-        <w:rPr>
-          <w:lang w:val="el-GR"/>
-        </w:rPr>
-      </w:pPr>
-      <w:r>
-        <w:rPr>
-          <w:lang w:val="el-GR"/>
-        </w:rPr>
-        <w:t>cosine_similarity</w:t>
+        <w:rPr>
+          <w:rFonts w:eastAsiaTheme="minorEastAsia"/>
+          <w:lang w:val="el-GR"/>
+        </w:rPr>
+      </w:pPr>
+      <w:r>
+        <w:rPr>
+          <w:lang w:val="el-GR"/>
+        </w:rPr>
+        <w:lastRenderedPageBreak/>
+        <w:t xml:space="preserve">Ο υπολογισμός και αποθήκευση των ομοιοτήτων μεταξύ χρηστών γίνεται από την κλάση </w:t>
+      </w:r>
+      <w:r>
+        <w:rPr>
+          <w:rFonts w:ascii="Consolas" w:hAnsi="Consolas"/>
+        </w:rPr>
+        <w:t>SimilarityComputation</w:t>
+      </w:r>
+      <w:r>
+        <w:rPr>
+          <w:lang w:val="el-GR"/>
+        </w:rPr>
+        <w:t>.</w:t>
+      </w:r>
+      <w:r>
+        <w:rPr>
+          <w:lang w:val="el-GR"/>
+        </w:rPr>
+        <w:br w:type="page"/>
       </w:r>
     </w:p>
     <w:p>
       <w:pPr>
-        <w:pStyle w:val="ListParagraph"/>
-        <w:numPr>
-          <w:ilvl w:val="0"/>
-          <w:numId w:val="17"/>
-        </w:numPr>
-        <w:rPr>
-          <w:lang w:val="el-GR"/>
-        </w:rPr>
-      </w:pPr>
-      <w:r>
-        <w:rPr>
-          <w:lang w:val="el-GR"/>
-        </w:rPr>
-        <w:t>jaccard_similarity_hashtag</w:t>
-      </w:r>
+        <w:pStyle w:val="Heading1"/>
+        <w:rPr>
+          <w:lang w:val="el-GR"/>
+        </w:rPr>
+      </w:pPr>
+      <w:bookmarkStart w:id="8" w:name="_Toc472541287"/>
+      <w:r>
+        <w:rPr>
+          <w:lang w:val="el-GR"/>
+        </w:rPr>
+        <w:lastRenderedPageBreak/>
+        <w:t>Δημιουργία και Ανάλυση Γράφου</w:t>
+      </w:r>
+      <w:bookmarkEnd w:id="8"/>
     </w:p>
     <w:p>
       <w:pPr>
-        <w:pStyle w:val="ListParagraph"/>
-        <w:numPr>
-          <w:ilvl w:val="0"/>
-          <w:numId w:val="17"/>
-        </w:numPr>
-        <w:rPr>
-          <w:lang w:val="el-GR"/>
-        </w:rPr>
-      </w:pPr>
-      <w:r>
-        <w:rPr>
-          <w:lang w:val="el-GR"/>
-        </w:rPr>
-        <w:t>jaccard_similarity_url</w:t>
-      </w:r>
-    </w:p>
-    <w:p>
-      <w:pPr>
-        <w:pStyle w:val="ListParagraph"/>
-        <w:numPr>
-          <w:ilvl w:val="0"/>
-          <w:numId w:val="17"/>
-        </w:numPr>
-        <w:rPr>
-          <w:lang w:val="el-GR"/>
-        </w:rPr>
-      </w:pPr>
-      <w:r>
-        <w:rPr>
-          <w:lang w:val="el-GR"/>
-        </w:rPr>
-        <w:t>jaccard_similarity_mention</w:t>
-      </w:r>
-    </w:p>
-    <w:p>
-      <w:pPr>
-        <w:pStyle w:val="ListParagraph"/>
-        <w:numPr>
-          <w:ilvl w:val="0"/>
-          <w:numId w:val="17"/>
-        </w:numPr>
-        <w:rPr>
-          <w:lang w:val="el-GR"/>
-        </w:rPr>
-      </w:pPr>
-      <w:r>
-        <w:rPr>
-          <w:lang w:val="el-GR"/>
-        </w:rPr>
-        <w:t>jaccard_similarity_retweet</w:t>
-      </w:r>
-    </w:p>
-    <w:p>
-      <w:pPr>
-        <w:pStyle w:val="ListParagraph"/>
-        <w:numPr>
-          <w:ilvl w:val="0"/>
-          <w:numId w:val="17"/>
-        </w:numPr>
-        <w:rPr>
-          <w:lang w:val="el-GR"/>
-        </w:rPr>
-      </w:pPr>
-      <w:r>
-        <w:rPr>
-          <w:lang w:val="el-GR"/>
-        </w:rPr>
-        <w:t>jaccard_similarity</w:t>
-      </w:r>
-    </w:p>
-    <w:p>
-      <w:pPr>
-        <w:rPr>
-          <w:lang w:val="el-GR"/>
-        </w:rPr>
-      </w:pPr>
-    </w:p>
-    <w:p>
-      <w:pPr>
-        <w:rPr>
-          <w:lang w:val="el-GR"/>
-        </w:rPr>
-      </w:pPr>
-      <w:r>
-        <w:rPr>
-          <w:lang w:val="el-GR"/>
-        </w:rPr>
-        <w:t>Η επιλογή των παραπάνω μετρικών βασίστηκε …</w:t>
-      </w:r>
-    </w:p>
-    <w:p>
-      <w:pPr>
         <w:pStyle w:val="Heading2"/>
-      </w:pPr>
-      <w:r>
-        <w:t>Cosine Similarity</w:t>
-      </w:r>
-    </w:p>
-    <w:p>
-      <w:pPr>
-        <w:rPr>
-          <w:lang w:val="el-GR"/>
-        </w:rPr>
-      </w:pPr>
-      <w:r>
-        <w:rPr>
-          <w:lang w:val="el-GR"/>
-        </w:rPr>
-        <w:t>Ορίζουμε</w:t>
-      </w:r>
-      <w:r>
-        <w:rPr>
-          <w:lang w:val="el-GR"/>
-        </w:rPr>
-        <w:t xml:space="preserve"> </w:t>
-      </w:r>
-      <w:r>
-        <w:rPr>
-          <w:lang w:val="el-GR"/>
-        </w:rPr>
-        <w:t>το</w:t>
-      </w:r>
-      <w:r>
-        <w:rPr>
-          <w:lang w:val="el-GR"/>
-        </w:rPr>
-        <w:t xml:space="preserve"> </w:t>
-      </w:r>
-      <w:r>
-        <w:t>cosine</w:t>
-      </w:r>
-      <w:r>
-        <w:rPr>
-          <w:lang w:val="el-GR"/>
-        </w:rPr>
-        <w:t xml:space="preserve"> </w:t>
-      </w:r>
-      <w:r>
-        <w:t>similarity</w:t>
-      </w:r>
-      <w:r>
-        <w:rPr>
-          <w:lang w:val="el-GR"/>
-        </w:rPr>
-        <w:t xml:space="preserve"> </w:t>
-      </w:r>
-      <w:r>
-        <w:rPr>
-          <w:lang w:val="el-GR"/>
-        </w:rPr>
-        <w:t>μεταξύ</w:t>
-      </w:r>
-      <w:r>
-        <w:rPr>
-          <w:lang w:val="el-GR"/>
-        </w:rPr>
-        <w:t xml:space="preserve"> </w:t>
-      </w:r>
-      <w:r>
-        <w:rPr>
-          <w:lang w:val="el-GR"/>
-        </w:rPr>
-        <w:t>δύο χρηστών A, B:</w:t>
-      </w:r>
-    </w:p>
-    <w:p>
-      <w:pPr>
-        <w:rPr>
-          <w:rFonts w:eastAsiaTheme="minorEastAsia"/>
-          <w:lang w:val="el-GR"/>
-        </w:rPr>
-      </w:pPr>
-      <m:oMath>
-        <m:f>
-          <m:fPr>
-            <m:ctrlPr>
-              <w:rPr>
-                <w:rFonts w:ascii="Cambria Math" w:hAnsi="Cambria Math"/>
-                <w:i/>
-                <w:lang w:val="el-GR"/>
-              </w:rPr>
-            </m:ctrlPr>
-          </m:fPr>
-          <m:num>
-            <m:r>
-              <w:rPr>
-                <w:rFonts w:ascii="Cambria Math" w:hAnsi="Cambria Math"/>
-                <w:lang w:val="el-GR"/>
-              </w:rPr>
-              <m:t>Α•Β</m:t>
-            </m:r>
-          </m:num>
-          <m:den>
-            <m:d>
-              <m:dPr>
-                <m:begChr m:val="|"/>
-                <m:endChr m:val="|"/>
-                <m:ctrlPr>
-                  <w:rPr>
-                    <w:rFonts w:ascii="Cambria Math" w:hAnsi="Cambria Math"/>
-                    <w:i/>
-                    <w:lang w:val="el-GR"/>
-                  </w:rPr>
-                </m:ctrlPr>
-              </m:dPr>
-              <m:e>
-                <m:r>
-                  <w:rPr>
-                    <w:rFonts w:ascii="Cambria Math" w:hAnsi="Cambria Math"/>
-                    <w:lang w:val="el-GR"/>
-                  </w:rPr>
-                  <m:t>Α</m:t>
-                </m:r>
-              </m:e>
-            </m:d>
-            <m:r>
-              <w:rPr>
-                <w:rFonts w:ascii="Cambria Math" w:hAnsi="Cambria Math"/>
-                <w:lang w:val="el-GR"/>
-              </w:rPr>
-              <m:t>*</m:t>
-            </m:r>
-            <m:d>
-              <m:dPr>
-                <m:begChr m:val="|"/>
-                <m:endChr m:val="|"/>
-                <m:ctrlPr>
-                  <w:rPr>
-                    <w:rFonts w:ascii="Cambria Math" w:hAnsi="Cambria Math"/>
-                    <w:i/>
-                    <w:lang w:val="el-GR"/>
-                  </w:rPr>
-                </m:ctrlPr>
-              </m:dPr>
-              <m:e>
-                <m:r>
-                  <w:rPr>
-                    <w:rFonts w:ascii="Cambria Math" w:hAnsi="Cambria Math"/>
-                    <w:lang w:val="el-GR"/>
-                  </w:rPr>
-                  <m:t>Β</m:t>
-                </m:r>
-              </m:e>
-            </m:d>
-          </m:den>
-        </m:f>
-      </m:oMath>
-      <w:r>
-        <w:rPr>
-          <w:rFonts w:eastAsiaTheme="minorEastAsia"/>
-          <w:lang w:val="el-GR"/>
-        </w:rPr>
-        <w:t>, όπου:</w:t>
-      </w:r>
-    </w:p>
-    <w:p>
-      <w:pPr>
-        <w:rPr>
-          <w:rFonts w:eastAsiaTheme="minorEastAsia"/>
-          <w:lang w:val="el-GR"/>
-        </w:rPr>
-      </w:pPr>
-      <w:r>
-        <w:rPr>
-          <w:rFonts w:eastAsiaTheme="minorEastAsia"/>
-          <w:lang w:val="el-GR"/>
-        </w:rPr>
-        <w:t>Α: το διάνυσμα χρήστη ως προς το πεδίο.</w:t>
-      </w:r>
-    </w:p>
-    <w:p>
-      <w:pPr>
-        <w:rPr>
-          <w:rFonts w:eastAsiaTheme="minorEastAsia"/>
-          <w:lang w:val="el-GR"/>
-        </w:rPr>
-      </w:pPr>
-      <w:r>
-        <w:rPr>
-          <w:rFonts w:eastAsiaTheme="minorEastAsia"/>
-          <w:lang w:val="el-GR"/>
-        </w:rPr>
-        <w:t xml:space="preserve">|Α|: η νόρμα του διανύσματος χρήστο ως προς το πεδίο. </w:t>
-      </w:r>
-    </w:p>
-    <w:p>
-      <w:pPr>
-        <w:rPr>
-          <w:rFonts w:eastAsiaTheme="minorEastAsia"/>
-          <w:lang w:val="el-GR"/>
-        </w:rPr>
-      </w:pPr>
-    </w:p>
-    <w:p>
-      <w:pPr>
-        <w:rPr>
-          <w:rFonts w:eastAsiaTheme="minorEastAsia"/>
-          <w:lang w:val="el-GR"/>
-        </w:rPr>
-      </w:pPr>
-      <w:r>
-        <w:rPr>
-          <w:rFonts w:eastAsiaTheme="minorEastAsia"/>
-          <w:lang w:val="el-GR"/>
-        </w:rPr>
-        <w:t>Υπολογίζουμε εσωτερικό γινόμενο ως το άθροισμα των γινομένων των κοινών πεδίων των χρηστών Α και Β.</w:t>
-      </w:r>
-    </w:p>
-    <w:p>
-      <w:pPr>
-        <w:rPr>
-          <w:rFonts w:eastAsiaTheme="minorEastAsia"/>
-          <w:lang w:val="el-GR"/>
-        </w:rPr>
-      </w:pPr>
-      <w:r>
-        <w:rPr>
-          <w:rFonts w:eastAsiaTheme="minorEastAsia"/>
-          <w:lang w:val="el-GR"/>
-        </w:rPr>
-        <w:t>Υπολογίζουμε το μέτρο των διανυσμάτων ως τη τετραγωνική ρίζα του αθροίσματων των τετραγώνων των μη μηδενικών πεδίων του εκάστοτε χρήστη.</w:t>
-      </w:r>
-    </w:p>
-    <w:p>
-      <w:pPr>
-        <w:pStyle w:val="Heading2"/>
-        <w:rPr>
-          <w:rFonts w:asciiTheme="minorHAnsi" w:eastAsiaTheme="minorEastAsia" w:hAnsiTheme="minorHAnsi" w:cstheme="minorBidi"/>
-          <w:lang w:val="el-GR"/>
-        </w:rPr>
-      </w:pPr>
-      <w:r>
-        <w:rPr>
-          <w:rFonts w:eastAsiaTheme="minorEastAsia"/>
-        </w:rPr>
-        <w:t>Jaccard Similarity</w:t>
-      </w:r>
-      <w:bookmarkStart w:id="5" w:name="_GoBack"/>
-      <w:bookmarkEnd w:id="5"/>
-      <w:r>
-        <w:rPr>
-          <w:lang w:val="el-GR"/>
-        </w:rPr>
-        <w:br w:type="page"/>
-      </w:r>
-    </w:p>
-    <w:p>
-      <w:pPr>
-        <w:pStyle w:val="Heading1"/>
-        <w:rPr>
-          <w:lang w:val="el-GR"/>
-        </w:rPr>
-      </w:pPr>
-      <w:bookmarkStart w:id="6" w:name="_Toc472534600"/>
-      <w:r>
-        <w:rPr>
-          <w:lang w:val="el-GR"/>
-        </w:rPr>
-        <w:lastRenderedPageBreak/>
-        <w:t>Δημιουργία και Ανάλυση Γράφου</w:t>
-      </w:r>
-      <w:bookmarkEnd w:id="6"/>
-    </w:p>
-    <w:p>
-      <w:pPr>
-        <w:pStyle w:val="Heading2"/>
-        <w:rPr>
-          <w:lang w:val="el-GR"/>
-        </w:rPr>
-      </w:pPr>
-      <w:bookmarkStart w:id="7" w:name="_Toc472534601"/>
+        <w:rPr>
+          <w:lang w:val="el-GR"/>
+        </w:rPr>
+      </w:pPr>
+      <w:bookmarkStart w:id="9" w:name="_Toc472541288"/>
       <w:r>
         <w:rPr>
           <w:lang w:val="el-GR"/>
         </w:rPr>
         <w:t>Δημιουργία Γράφου</w:t>
       </w:r>
-      <w:bookmarkEnd w:id="7"/>
+      <w:bookmarkEnd w:id="9"/>
     </w:p>
     <w:p>
       <w:pPr>
@@ -5296,14 +6599,14 @@
           <w:lang w:val="el-GR"/>
         </w:rPr>
       </w:pPr>
-      <w:bookmarkStart w:id="8" w:name="_Toc472534602"/>
+      <w:bookmarkStart w:id="10" w:name="_Toc472541289"/>
       <w:r>
         <w:rPr>
           <w:lang w:val="el-GR"/>
         </w:rPr>
         <w:t>Υπολογισμός Στατιστικών Μέτρων</w:t>
       </w:r>
-      <w:bookmarkEnd w:id="8"/>
+      <w:bookmarkEnd w:id="10"/>
     </w:p>
     <w:p>
       <w:pPr>
@@ -5461,6 +6764,7 @@
       <w:pPr>
         <w:pStyle w:val="Heading3"/>
       </w:pPr>
+      <w:bookmarkStart w:id="11" w:name="_Toc472541290"/>
       <w:r>
         <w:rPr>
           <w:lang w:val="el-GR"/>
@@ -5470,6 +6774,7 @@
       <w:r>
         <w:t>hashtags</w:t>
       </w:r>
+      <w:bookmarkEnd w:id="11"/>
     </w:p>
     <w:tbl>
       <w:tblPr>
@@ -5682,6 +6987,7 @@
       <w:pPr>
         <w:pStyle w:val="Heading3"/>
       </w:pPr>
+      <w:bookmarkStart w:id="12" w:name="_Toc472541291"/>
       <w:r>
         <w:rPr>
           <w:lang w:val="el-GR"/>
@@ -5691,6 +6997,7 @@
       <w:r>
         <w:t>URLs</w:t>
       </w:r>
+      <w:bookmarkEnd w:id="12"/>
     </w:p>
     <w:tbl>
       <w:tblPr>
@@ -5903,6 +7210,7 @@
       <w:pPr>
         <w:pStyle w:val="Heading3"/>
       </w:pPr>
+      <w:bookmarkStart w:id="13" w:name="_Toc472541292"/>
       <w:r>
         <w:rPr>
           <w:lang w:val="el-GR"/>
@@ -5913,6 +7221,7 @@
       <w:r>
         <w:t>mentions</w:t>
       </w:r>
+      <w:bookmarkEnd w:id="13"/>
     </w:p>
     <w:tbl>
       <w:tblPr>
@@ -6128,6 +7437,7 @@
           <w:lang w:val="el-GR"/>
         </w:rPr>
       </w:pPr>
+      <w:bookmarkStart w:id="14" w:name="_Toc472541293"/>
       <w:r>
         <w:rPr>
           <w:lang w:val="el-GR"/>
@@ -6137,6 +7447,7 @@
       <w:r>
         <w:t>retweets</w:t>
       </w:r>
+      <w:bookmarkEnd w:id="14"/>
       <w:r>
         <w:rPr>
           <w:lang w:val="el-GR"/>
@@ -6357,12 +7668,14 @@
           <w:lang w:val="el-GR"/>
         </w:rPr>
       </w:pPr>
+      <w:bookmarkStart w:id="15" w:name="_Toc472541294"/>
       <w:r>
         <w:rPr>
           <w:lang w:val="el-GR"/>
         </w:rPr>
         <w:t>Συνολική ομοιότητα</w:t>
       </w:r>
+      <w:bookmarkEnd w:id="15"/>
     </w:p>
     <w:tbl>
       <w:tblPr>
@@ -6608,14 +7921,14 @@
           <w:lang w:val="el-GR"/>
         </w:rPr>
       </w:pPr>
-      <w:bookmarkStart w:id="9" w:name="_Toc472534603"/>
+      <w:bookmarkStart w:id="16" w:name="_Toc472541295"/>
       <w:r>
         <w:rPr>
           <w:lang w:val="el-GR"/>
         </w:rPr>
         <w:t>Εύρεση Κοινοτήτων</w:t>
       </w:r>
-      <w:bookmarkEnd w:id="9"/>
+      <w:bookmarkEnd w:id="16"/>
     </w:p>
     <w:p>
       <w:pPr>
@@ -6664,6 +7977,7 @@
           <w:lang w:val="el-GR"/>
         </w:rPr>
       </w:pPr>
+      <w:bookmarkStart w:id="17" w:name="_Toc472541296"/>
       <w:r>
         <w:rPr>
           <w:lang w:val="el-GR"/>
@@ -6674,6 +7988,7 @@
       <w:r>
         <w:t>hashtags</w:t>
       </w:r>
+      <w:bookmarkEnd w:id="17"/>
     </w:p>
     <w:p>
       <w:pPr>
@@ -6924,6 +8239,7 @@
           <w:lang w:val="el-GR"/>
         </w:rPr>
       </w:pPr>
+      <w:bookmarkStart w:id="18" w:name="_Toc472541297"/>
       <w:r>
         <w:rPr>
           <w:lang w:val="el-GR"/>
@@ -6934,6 +8250,7 @@
       <w:r>
         <w:t>URLs</w:t>
       </w:r>
+      <w:bookmarkEnd w:id="18"/>
     </w:p>
     <w:p>
       <w:pPr>
@@ -7188,6 +8505,7 @@
           <w:lang w:val="el-GR"/>
         </w:rPr>
       </w:pPr>
+      <w:bookmarkStart w:id="19" w:name="_Toc472541298"/>
       <w:r>
         <w:rPr>
           <w:lang w:val="el-GR"/>
@@ -7198,6 +8516,7 @@
       <w:r>
         <w:t>mentions</w:t>
       </w:r>
+      <w:bookmarkEnd w:id="19"/>
     </w:p>
     <w:p>
       <w:pPr>
@@ -7445,6 +8764,7 @@
           <w:lang w:val="el-GR"/>
         </w:rPr>
       </w:pPr>
+      <w:bookmarkStart w:id="20" w:name="_Toc472541299"/>
       <w:r>
         <w:rPr>
           <w:lang w:val="el-GR"/>
@@ -7455,6 +8775,7 @@
       <w:r>
         <w:t>retweets</w:t>
       </w:r>
+      <w:bookmarkEnd w:id="20"/>
       <w:r>
         <w:rPr>
           <w:lang w:val="el-GR"/>
@@ -7716,12 +9037,14 @@
           <w:lang w:val="el-GR"/>
         </w:rPr>
       </w:pPr>
+      <w:bookmarkStart w:id="21" w:name="_Toc472541300"/>
       <w:r>
         <w:rPr>
           <w:lang w:val="el-GR"/>
         </w:rPr>
         <w:t>Εύρεση κοινοτήτων χρηστών χρησιμοποιώντας την συνολική ομοιότητα</w:t>
       </w:r>
+      <w:bookmarkEnd w:id="21"/>
     </w:p>
     <w:p>
       <w:pPr>
@@ -7969,15 +9292,27 @@
           <w:lang w:val="el-GR"/>
         </w:rPr>
       </w:pPr>
-      <w:bookmarkStart w:id="10" w:name="_Toc472534604"/>
+      <w:bookmarkStart w:id="22" w:name="_Toc472541301"/>
       <w:r>
         <w:rPr>
           <w:lang w:val="el-GR"/>
         </w:rPr>
         <w:lastRenderedPageBreak/>
-        <w:t>Σύκριση Δομών Κοινοτήτων</w:t>
-      </w:r>
-      <w:bookmarkEnd w:id="10"/>
+        <w:t>Σύ</w:t>
+      </w:r>
+      <w:r>
+        <w:rPr>
+          <w:lang w:val="el-GR"/>
+        </w:rPr>
+        <w:t>γ</w:t>
+      </w:r>
+      <w:r>
+        <w:rPr>
+          <w:lang w:val="el-GR"/>
+        </w:rPr>
+        <w:t>κριση Δομών Κοινοτήτων</w:t>
+      </w:r>
+      <w:bookmarkEnd w:id="22"/>
     </w:p>
     <w:p>
       <w:pPr>
@@ -8834,14 +10169,7 @@
                       <w:rFonts w:ascii="Cambria Math" w:hAnsi="Cambria Math"/>
                       <w:lang w:val="el-GR"/>
                     </w:rPr>
-                    <m:t>j</m:t>
-                  </m:r>
-                  <m:r>
-                    <w:rPr>
-                      <w:rFonts w:ascii="Cambria Math" w:hAnsi="Cambria Math"/>
-                      <w:lang w:val="el-GR"/>
-                    </w:rPr>
-                    <m:t>=1</m:t>
+                    <m:t>j=1</m:t>
                   </m:r>
                 </m:sub>
                 <m:sup>
@@ -9340,177 +10668,285 @@
     </w:p>
     <w:p>
       <w:pPr>
-        <w:pStyle w:val="ListParagraph"/>
-        <w:numPr>
-          <w:ilvl w:val="0"/>
-          <w:numId w:val="18"/>
-        </w:numPr>
-        <w:rPr>
-          <w:lang w:val="el-GR"/>
-        </w:rPr>
-      </w:pPr>
-      <w:r>
-        <w:t>Hashtags</w:t>
-      </w:r>
-      <w:r>
-        <w:rPr>
-          <w:lang w:val="el-GR"/>
-        </w:rPr>
-        <w:t>:</w:t>
-      </w:r>
-      <w:r>
-        <w:rPr>
-          <w:lang w:val="el-GR"/>
-        </w:rPr>
-        <w:t xml:space="preserve"> </w:t>
-      </w:r>
-      <w:r>
-        <w:rPr>
-          <w:lang w:val="el-GR"/>
-        </w:rPr>
-        <w:t>0.960191</w:t>
-      </w:r>
+        <w:rPr>
+          <w:lang w:val="el-GR"/>
+        </w:rPr>
+      </w:pPr>
+    </w:p>
+    <w:tbl>
+      <w:tblPr>
+        <w:tblStyle w:val="PlainTable3"/>
+        <w:tblW w:w="0" w:type="auto"/>
+        <w:tblLook w:val="06A0" w:firstRow="1" w:lastRow="0" w:firstColumn="1" w:lastColumn="0" w:noHBand="1" w:noVBand="1"/>
+      </w:tblPr>
+      <w:tblGrid>
+        <w:gridCol w:w="4781"/>
+        <w:gridCol w:w="4781"/>
+      </w:tblGrid>
+      <w:tr>
+        <w:trPr>
+          <w:cnfStyle w:val="100000000000" w:firstRow="1" w:lastRow="0" w:firstColumn="0" w:lastColumn="0" w:oddVBand="0" w:evenVBand="0" w:oddHBand="0" w:evenHBand="0" w:firstRowFirstColumn="0" w:firstRowLastColumn="0" w:lastRowFirstColumn="0" w:lastRowLastColumn="0"/>
+        </w:trPr>
+        <w:tc>
+          <w:tcPr>
+            <w:cnfStyle w:val="001000000100" w:firstRow="0" w:lastRow="0" w:firstColumn="1" w:lastColumn="0" w:oddVBand="0" w:evenVBand="0" w:oddHBand="0" w:evenHBand="0" w:firstRowFirstColumn="1" w:firstRowLastColumn="0" w:lastRowFirstColumn="0" w:lastRowLastColumn="0"/>
+            <w:tcW w:w="4781" w:type="dxa"/>
+          </w:tcPr>
+          <w:p>
+            <w:r>
+              <w:t>Field</w:t>
+            </w:r>
+          </w:p>
+        </w:tc>
+        <w:tc>
+          <w:tcPr>
+            <w:tcW w:w="4781" w:type="dxa"/>
+          </w:tcPr>
+          <w:p>
+            <w:pPr>
+              <w:cnfStyle w:val="100000000000" w:firstRow="1" w:lastRow="0" w:firstColumn="0" w:lastColumn="0" w:oddVBand="0" w:evenVBand="0" w:oddHBand="0" w:evenHBand="0" w:firstRowFirstColumn="0" w:firstRowLastColumn="0" w:lastRowFirstColumn="0" w:lastRowLastColumn="0"/>
+              <w:rPr>
+                <w:lang w:val="el-GR"/>
+              </w:rPr>
+            </w:pPr>
+            <w:r>
+              <w:rPr>
+                <w:lang w:val="el-GR"/>
+              </w:rPr>
+              <w:t>NMI</w:t>
+            </w:r>
+          </w:p>
+        </w:tc>
+      </w:tr>
+      <w:tr>
+        <w:tc>
+          <w:tcPr>
+            <w:cnfStyle w:val="001000000000" w:firstRow="0" w:lastRow="0" w:firstColumn="1" w:lastColumn="0" w:oddVBand="0" w:evenVBand="0" w:oddHBand="0" w:evenHBand="0" w:firstRowFirstColumn="0" w:firstRowLastColumn="0" w:lastRowFirstColumn="0" w:lastRowLastColumn="0"/>
+            <w:tcW w:w="4781" w:type="dxa"/>
+          </w:tcPr>
+          <w:p>
+            <w:pPr>
+              <w:rPr>
+                <w:lang w:val="el-GR"/>
+              </w:rPr>
+            </w:pPr>
+            <w:r>
+              <w:rPr>
+                <w:lang w:val="el-GR"/>
+              </w:rPr>
+              <w:t>Hashtags</w:t>
+            </w:r>
+          </w:p>
+        </w:tc>
+        <w:tc>
+          <w:tcPr>
+            <w:tcW w:w="4781" w:type="dxa"/>
+          </w:tcPr>
+          <w:p>
+            <w:pPr>
+              <w:cnfStyle w:val="000000000000" w:firstRow="0" w:lastRow="0" w:firstColumn="0" w:lastColumn="0" w:oddVBand="0" w:evenVBand="0" w:oddHBand="0" w:evenHBand="0" w:firstRowFirstColumn="0" w:firstRowLastColumn="0" w:lastRowFirstColumn="0" w:lastRowLastColumn="0"/>
+              <w:rPr>
+                <w:lang w:val="el-GR"/>
+              </w:rPr>
+            </w:pPr>
+            <w:r>
+              <w:rPr>
+                <w:lang w:val="el-GR"/>
+              </w:rPr>
+              <w:t>0.960191</w:t>
+            </w:r>
+          </w:p>
+        </w:tc>
+      </w:tr>
+      <w:tr>
+        <w:tc>
+          <w:tcPr>
+            <w:cnfStyle w:val="001000000000" w:firstRow="0" w:lastRow="0" w:firstColumn="1" w:lastColumn="0" w:oddVBand="0" w:evenVBand="0" w:oddHBand="0" w:evenHBand="0" w:firstRowFirstColumn="0" w:firstRowLastColumn="0" w:lastRowFirstColumn="0" w:lastRowLastColumn="0"/>
+            <w:tcW w:w="4781" w:type="dxa"/>
+          </w:tcPr>
+          <w:p>
+            <w:pPr>
+              <w:rPr>
+                <w:lang w:val="el-GR"/>
+              </w:rPr>
+            </w:pPr>
+            <w:r>
+              <w:rPr>
+                <w:lang w:val="el-GR"/>
+              </w:rPr>
+              <w:t>URLs</w:t>
+            </w:r>
+          </w:p>
+        </w:tc>
+        <w:tc>
+          <w:tcPr>
+            <w:tcW w:w="4781" w:type="dxa"/>
+          </w:tcPr>
+          <w:p>
+            <w:pPr>
+              <w:cnfStyle w:val="000000000000" w:firstRow="0" w:lastRow="0" w:firstColumn="0" w:lastColumn="0" w:oddVBand="0" w:evenVBand="0" w:oddHBand="0" w:evenHBand="0" w:firstRowFirstColumn="0" w:firstRowLastColumn="0" w:lastRowFirstColumn="0" w:lastRowLastColumn="0"/>
+              <w:rPr>
+                <w:lang w:val="el-GR"/>
+              </w:rPr>
+            </w:pPr>
+            <w:r>
+              <w:rPr>
+                <w:lang w:val="el-GR"/>
+              </w:rPr>
+              <w:t>0.284636</w:t>
+            </w:r>
+          </w:p>
+        </w:tc>
+      </w:tr>
+      <w:tr>
+        <w:tc>
+          <w:tcPr>
+            <w:cnfStyle w:val="001000000000" w:firstRow="0" w:lastRow="0" w:firstColumn="1" w:lastColumn="0" w:oddVBand="0" w:evenVBand="0" w:oddHBand="0" w:evenHBand="0" w:firstRowFirstColumn="0" w:firstRowLastColumn="0" w:lastRowFirstColumn="0" w:lastRowLastColumn="0"/>
+            <w:tcW w:w="4781" w:type="dxa"/>
+          </w:tcPr>
+          <w:p>
+            <w:pPr>
+              <w:rPr>
+                <w:lang w:val="el-GR"/>
+              </w:rPr>
+            </w:pPr>
+            <w:r>
+              <w:rPr>
+                <w:lang w:val="el-GR"/>
+              </w:rPr>
+              <w:t>Mentions</w:t>
+            </w:r>
+          </w:p>
+        </w:tc>
+        <w:tc>
+          <w:tcPr>
+            <w:tcW w:w="4781" w:type="dxa"/>
+          </w:tcPr>
+          <w:p>
+            <w:pPr>
+              <w:cnfStyle w:val="000000000000" w:firstRow="0" w:lastRow="0" w:firstColumn="0" w:lastColumn="0" w:oddVBand="0" w:evenVBand="0" w:oddHBand="0" w:evenHBand="0" w:firstRowFirstColumn="0" w:firstRowLastColumn="0" w:lastRowFirstColumn="0" w:lastRowLastColumn="0"/>
+              <w:rPr>
+                <w:lang w:val="el-GR"/>
+              </w:rPr>
+            </w:pPr>
+            <w:r>
+              <w:rPr>
+                <w:lang w:val="el-GR"/>
+              </w:rPr>
+              <w:t>0.985591</w:t>
+            </w:r>
+          </w:p>
+        </w:tc>
+      </w:tr>
+      <w:tr>
+        <w:tc>
+          <w:tcPr>
+            <w:cnfStyle w:val="001000000000" w:firstRow="0" w:lastRow="0" w:firstColumn="1" w:lastColumn="0" w:oddVBand="0" w:evenVBand="0" w:oddHBand="0" w:evenHBand="0" w:firstRowFirstColumn="0" w:firstRowLastColumn="0" w:lastRowFirstColumn="0" w:lastRowLastColumn="0"/>
+            <w:tcW w:w="4781" w:type="dxa"/>
+          </w:tcPr>
+          <w:p>
+            <w:pPr>
+              <w:rPr>
+                <w:lang w:val="el-GR"/>
+              </w:rPr>
+            </w:pPr>
+            <w:r>
+              <w:rPr>
+                <w:lang w:val="el-GR"/>
+              </w:rPr>
+              <w:t>Retweets</w:t>
+            </w:r>
+          </w:p>
+        </w:tc>
+        <w:tc>
+          <w:tcPr>
+            <w:tcW w:w="4781" w:type="dxa"/>
+          </w:tcPr>
+          <w:p>
+            <w:pPr>
+              <w:cnfStyle w:val="000000000000" w:firstRow="0" w:lastRow="0" w:firstColumn="0" w:lastColumn="0" w:oddVBand="0" w:evenVBand="0" w:oddHBand="0" w:evenHBand="0" w:firstRowFirstColumn="0" w:firstRowLastColumn="0" w:lastRowFirstColumn="0" w:lastRowLastColumn="0"/>
+              <w:rPr>
+                <w:lang w:val="el-GR"/>
+              </w:rPr>
+            </w:pPr>
+            <w:r>
+              <w:rPr>
+                <w:lang w:val="el-GR"/>
+              </w:rPr>
+              <w:t>1.0</w:t>
+            </w:r>
+          </w:p>
+        </w:tc>
+      </w:tr>
+      <w:tr>
+        <w:tc>
+          <w:tcPr>
+            <w:cnfStyle w:val="001000000000" w:firstRow="0" w:lastRow="0" w:firstColumn="1" w:lastColumn="0" w:oddVBand="0" w:evenVBand="0" w:oddHBand="0" w:evenHBand="0" w:firstRowFirstColumn="0" w:firstRowLastColumn="0" w:lastRowFirstColumn="0" w:lastRowLastColumn="0"/>
+            <w:tcW w:w="4781" w:type="dxa"/>
+          </w:tcPr>
+          <w:p>
+            <w:pPr>
+              <w:rPr>
+                <w:lang w:val="el-GR"/>
+              </w:rPr>
+            </w:pPr>
+            <w:r>
+              <w:rPr>
+                <w:lang w:val="el-GR"/>
+              </w:rPr>
+              <w:t>Overall</w:t>
+            </w:r>
+          </w:p>
+        </w:tc>
+        <w:tc>
+          <w:tcPr>
+            <w:tcW w:w="4781" w:type="dxa"/>
+          </w:tcPr>
+          <w:p>
+            <w:pPr>
+              <w:cnfStyle w:val="000000000000" w:firstRow="0" w:lastRow="0" w:firstColumn="0" w:lastColumn="0" w:oddVBand="0" w:evenVBand="0" w:oddHBand="0" w:evenHBand="0" w:firstRowFirstColumn="0" w:firstRowLastColumn="0" w:lastRowFirstColumn="0" w:lastRowLastColumn="0"/>
+              <w:rPr>
+                <w:lang w:val="el-GR"/>
+              </w:rPr>
+            </w:pPr>
+            <w:r>
+              <w:rPr>
+                <w:lang w:val="el-GR"/>
+              </w:rPr>
+              <w:t>0.957625</w:t>
+            </w:r>
+          </w:p>
+        </w:tc>
+      </w:tr>
+    </w:tbl>
+    <w:p>
+      <w:pPr>
+        <w:rPr>
+          <w:lang w:val="el-GR"/>
+        </w:rPr>
+      </w:pPr>
     </w:p>
     <w:p>
       <w:pPr>
-        <w:pStyle w:val="ListParagraph"/>
-        <w:numPr>
-          <w:ilvl w:val="0"/>
-          <w:numId w:val="18"/>
-        </w:numPr>
-        <w:rPr>
-          <w:lang w:val="el-GR"/>
-        </w:rPr>
-      </w:pPr>
-      <w:r>
-        <w:t>URLs</w:t>
-      </w:r>
-      <w:r>
-        <w:rPr>
-          <w:lang w:val="el-GR"/>
-        </w:rPr>
-        <w:t>:</w:t>
-      </w:r>
-      <w:r>
-        <w:rPr>
-          <w:lang w:val="el-GR"/>
-        </w:rPr>
-        <w:t xml:space="preserve"> </w:t>
-      </w:r>
-      <w:r>
-        <w:rPr>
-          <w:lang w:val="el-GR"/>
-        </w:rPr>
-        <w:t>0.284636</w:t>
+        <w:rPr>
+          <w:lang w:val="el-GR"/>
+        </w:rPr>
+      </w:pPr>
+      <w:r>
+        <w:rPr>
+          <w:lang w:val="el-GR"/>
+        </w:rPr>
+        <w:br w:type="page"/>
       </w:r>
     </w:p>
     <w:p>
       <w:pPr>
-        <w:pStyle w:val="ListParagraph"/>
-        <w:numPr>
-          <w:ilvl w:val="0"/>
-          <w:numId w:val="18"/>
-        </w:numPr>
-        <w:rPr>
-          <w:lang w:val="el-GR"/>
-        </w:rPr>
-      </w:pPr>
-      <w:r>
-        <w:t>Mentions</w:t>
-      </w:r>
-      <w:r>
-        <w:rPr>
-          <w:lang w:val="el-GR"/>
-        </w:rPr>
-        <w:t>:</w:t>
-      </w:r>
-      <w:r>
-        <w:t xml:space="preserve"> </w:t>
-      </w:r>
-      <w:r>
-        <w:rPr>
-          <w:lang w:val="el-GR"/>
-        </w:rPr>
-        <w:t>0.985591</w:t>
-      </w:r>
-    </w:p>
-    <w:p>
-      <w:pPr>
-        <w:pStyle w:val="ListParagraph"/>
-        <w:numPr>
-          <w:ilvl w:val="0"/>
-          <w:numId w:val="18"/>
-        </w:numPr>
-        <w:rPr>
-          <w:lang w:val="el-GR"/>
-        </w:rPr>
-      </w:pPr>
-      <w:r>
-        <w:t>Retweets</w:t>
-      </w:r>
-      <w:r>
-        <w:rPr>
-          <w:lang w:val="el-GR"/>
-        </w:rPr>
-        <w:t>:</w:t>
-      </w:r>
-      <w:r>
-        <w:rPr>
-          <w:lang w:val="el-GR"/>
-        </w:rPr>
-        <w:t xml:space="preserve"> </w:t>
-      </w:r>
-      <w:r>
-        <w:rPr>
-          <w:lang w:val="el-GR"/>
-        </w:rPr>
-        <w:t>1.000000</w:t>
-      </w:r>
-    </w:p>
-    <w:p>
-      <w:pPr>
-        <w:pStyle w:val="ListParagraph"/>
-        <w:numPr>
-          <w:ilvl w:val="0"/>
-          <w:numId w:val="18"/>
-        </w:numPr>
-        <w:rPr>
-          <w:lang w:val="el-GR"/>
-        </w:rPr>
-      </w:pPr>
-      <w:r>
-        <w:rPr>
-          <w:lang w:val="el-GR"/>
-        </w:rPr>
-        <w:t>Συνολική ομοιότητα:</w:t>
-      </w:r>
-      <w:r>
-        <w:rPr>
-          <w:lang w:val="el-GR"/>
-        </w:rPr>
-        <w:t xml:space="preserve"> </w:t>
-      </w:r>
-      <w:r>
-        <w:rPr>
-          <w:lang w:val="el-GR"/>
-        </w:rPr>
-        <w:t>0.957625</w:t>
-      </w:r>
-      <w:r>
-        <w:rPr>
-          <w:lang w:val="el-GR"/>
-        </w:rPr>
-        <w:br w:type="page"/>
-      </w:r>
-    </w:p>
-    <w:p>
-      <w:pPr>
         <w:pStyle w:val="Heading1"/>
         <w:rPr>
           <w:lang w:val="el-GR"/>
         </w:rPr>
       </w:pPr>
-      <w:bookmarkStart w:id="11" w:name="_Toc472534605"/>
+      <w:bookmarkStart w:id="23" w:name="_Toc472541302"/>
       <w:r>
         <w:rPr>
           <w:lang w:val="el-GR"/>
@@ -9518,7 +10954,7 @@
         <w:lastRenderedPageBreak/>
         <w:t>Αναφορές</w:t>
       </w:r>
-      <w:bookmarkEnd w:id="11"/>
+      <w:bookmarkEnd w:id="23"/>
     </w:p>
     <w:sectPr>
       <w:footerReference w:type="default" r:id="rId19"/>
@@ -9594,7 +11030,7 @@
           <w:rPr>
             <w:noProof/>
           </w:rPr>
-          <w:t>7</w:t>
+          <w:t>5</w:t>
         </w:r>
         <w:r>
           <w:rPr>
@@ -10286,6 +11722,118 @@
     </w:lvl>
   </w:abstractNum>
   <w:abstractNum w:abstractNumId="14">
+    <w:nsid w:val="4FFB2680"/>
+    <w:multiLevelType w:val="hybridMultilevel"/>
+    <w:tmpl w:val="6A90AA54"/>
+    <w:lvl w:ilvl="0" w:tplc="BAEED11A">
+      <w:numFmt w:val="bullet"/>
+      <w:lvlText w:val=""/>
+      <w:lvlJc w:val="left"/>
+      <w:pPr>
+        <w:ind w:left="720" w:hanging="360"/>
+      </w:pPr>
+      <w:rPr>
+        <w:rFonts w:ascii="Symbol" w:eastAsiaTheme="minorHAnsi" w:hAnsi="Symbol" w:cstheme="minorBidi" w:hint="default"/>
+      </w:rPr>
+    </w:lvl>
+    <w:lvl w:ilvl="1" w:tplc="08090003" w:tentative="1">
+      <w:start w:val="1"/>
+      <w:numFmt w:val="bullet"/>
+      <w:lvlText w:val="o"/>
+      <w:lvlJc w:val="left"/>
+      <w:pPr>
+        <w:ind w:left="1440" w:hanging="360"/>
+      </w:pPr>
+      <w:rPr>
+        <w:rFonts w:ascii="Courier New" w:hAnsi="Courier New" w:cs="Courier New" w:hint="default"/>
+      </w:rPr>
+    </w:lvl>
+    <w:lvl w:ilvl="2" w:tplc="08090005" w:tentative="1">
+      <w:start w:val="1"/>
+      <w:numFmt w:val="bullet"/>
+      <w:lvlText w:val=""/>
+      <w:lvlJc w:val="left"/>
+      <w:pPr>
+        <w:ind w:left="2160" w:hanging="360"/>
+      </w:pPr>
+      <w:rPr>
+        <w:rFonts w:ascii="Wingdings" w:hAnsi="Wingdings" w:hint="default"/>
+      </w:rPr>
+    </w:lvl>
+    <w:lvl w:ilvl="3" w:tplc="08090001" w:tentative="1">
+      <w:start w:val="1"/>
+      <w:numFmt w:val="bullet"/>
+      <w:lvlText w:val=""/>
+      <w:lvlJc w:val="left"/>
+      <w:pPr>
+        <w:ind w:left="2880" w:hanging="360"/>
+      </w:pPr>
+      <w:rPr>
+        <w:rFonts w:ascii="Symbol" w:hAnsi="Symbol" w:hint="default"/>
+      </w:rPr>
+    </w:lvl>
+    <w:lvl w:ilvl="4" w:tplc="08090003" w:tentative="1">
+      <w:start w:val="1"/>
+      <w:numFmt w:val="bullet"/>
+      <w:lvlText w:val="o"/>
+      <w:lvlJc w:val="left"/>
+      <w:pPr>
+        <w:ind w:left="3600" w:hanging="360"/>
+      </w:pPr>
+      <w:rPr>
+        <w:rFonts w:ascii="Courier New" w:hAnsi="Courier New" w:cs="Courier New" w:hint="default"/>
+      </w:rPr>
+    </w:lvl>
+    <w:lvl w:ilvl="5" w:tplc="08090005" w:tentative="1">
+      <w:start w:val="1"/>
+      <w:numFmt w:val="bullet"/>
+      <w:lvlText w:val=""/>
+      <w:lvlJc w:val="left"/>
+      <w:pPr>
+        <w:ind w:left="4320" w:hanging="360"/>
+      </w:pPr>
+      <w:rPr>
+        <w:rFonts w:ascii="Wingdings" w:hAnsi="Wingdings" w:hint="default"/>
+      </w:rPr>
+    </w:lvl>
+    <w:lvl w:ilvl="6" w:tplc="08090001" w:tentative="1">
+      <w:start w:val="1"/>
+      <w:numFmt w:val="bullet"/>
+      <w:lvlText w:val=""/>
+      <w:lvlJc w:val="left"/>
+      <w:pPr>
+        <w:ind w:left="5040" w:hanging="360"/>
+      </w:pPr>
+      <w:rPr>
+        <w:rFonts w:ascii="Symbol" w:hAnsi="Symbol" w:hint="default"/>
+      </w:rPr>
+    </w:lvl>
+    <w:lvl w:ilvl="7" w:tplc="08090003" w:tentative="1">
+      <w:start w:val="1"/>
+      <w:numFmt w:val="bullet"/>
+      <w:lvlText w:val="o"/>
+      <w:lvlJc w:val="left"/>
+      <w:pPr>
+        <w:ind w:left="5760" w:hanging="360"/>
+      </w:pPr>
+      <w:rPr>
+        <w:rFonts w:ascii="Courier New" w:hAnsi="Courier New" w:cs="Courier New" w:hint="default"/>
+      </w:rPr>
+    </w:lvl>
+    <w:lvl w:ilvl="8" w:tplc="08090005" w:tentative="1">
+      <w:start w:val="1"/>
+      <w:numFmt w:val="bullet"/>
+      <w:lvlText w:val=""/>
+      <w:lvlJc w:val="left"/>
+      <w:pPr>
+        <w:ind w:left="6480" w:hanging="360"/>
+      </w:pPr>
+      <w:rPr>
+        <w:rFonts w:ascii="Wingdings" w:hAnsi="Wingdings" w:hint="default"/>
+      </w:rPr>
+    </w:lvl>
+  </w:abstractNum>
+  <w:abstractNum w:abstractNumId="15">
     <w:nsid w:val="52083510"/>
     <w:multiLevelType w:val="hybridMultilevel"/>
     <w:tmpl w:val="BE6E19F6"/>
@@ -10404,7 +11952,7 @@
       </w:rPr>
     </w:lvl>
   </w:abstractNum>
-  <w:abstractNum w:abstractNumId="15">
+  <w:abstractNum w:abstractNumId="16">
     <w:nsid w:val="5B226C1F"/>
     <w:multiLevelType w:val="hybridMultilevel"/>
     <w:tmpl w:val="49ACD974"/>
@@ -10519,7 +12067,7 @@
       </w:rPr>
     </w:lvl>
   </w:abstractNum>
-  <w:abstractNum w:abstractNumId="16">
+  <w:abstractNum w:abstractNumId="17">
     <w:nsid w:val="6C901CF9"/>
     <w:multiLevelType w:val="hybridMultilevel"/>
     <w:tmpl w:val="2F4A75D8"/>
@@ -10606,7 +12154,7 @@
       </w:pPr>
     </w:lvl>
   </w:abstractNum>
-  <w:abstractNum w:abstractNumId="17">
+  <w:abstractNum w:abstractNumId="18">
     <w:nsid w:val="73D915A3"/>
     <w:multiLevelType w:val="hybridMultilevel"/>
     <w:tmpl w:val="5E9266C8"/>
@@ -10706,6 +12254,118 @@
       </w:rPr>
     </w:lvl>
     <w:lvl w:ilvl="8" w:tplc="04090005" w:tentative="1">
+      <w:start w:val="1"/>
+      <w:numFmt w:val="bullet"/>
+      <w:lvlText w:val=""/>
+      <w:lvlJc w:val="left"/>
+      <w:pPr>
+        <w:ind w:left="6480" w:hanging="360"/>
+      </w:pPr>
+      <w:rPr>
+        <w:rFonts w:ascii="Wingdings" w:hAnsi="Wingdings" w:hint="default"/>
+      </w:rPr>
+    </w:lvl>
+  </w:abstractNum>
+  <w:abstractNum w:abstractNumId="19">
+    <w:nsid w:val="784714DE"/>
+    <w:multiLevelType w:val="hybridMultilevel"/>
+    <w:tmpl w:val="99F48DCA"/>
+    <w:lvl w:ilvl="0" w:tplc="BAEED11A">
+      <w:numFmt w:val="bullet"/>
+      <w:lvlText w:val=""/>
+      <w:lvlJc w:val="left"/>
+      <w:pPr>
+        <w:ind w:left="720" w:hanging="360"/>
+      </w:pPr>
+      <w:rPr>
+        <w:rFonts w:ascii="Symbol" w:eastAsiaTheme="minorHAnsi" w:hAnsi="Symbol" w:cstheme="minorBidi" w:hint="default"/>
+      </w:rPr>
+    </w:lvl>
+    <w:lvl w:ilvl="1" w:tplc="08090003" w:tentative="1">
+      <w:start w:val="1"/>
+      <w:numFmt w:val="bullet"/>
+      <w:lvlText w:val="o"/>
+      <w:lvlJc w:val="left"/>
+      <w:pPr>
+        <w:ind w:left="1440" w:hanging="360"/>
+      </w:pPr>
+      <w:rPr>
+        <w:rFonts w:ascii="Courier New" w:hAnsi="Courier New" w:cs="Courier New" w:hint="default"/>
+      </w:rPr>
+    </w:lvl>
+    <w:lvl w:ilvl="2" w:tplc="08090005" w:tentative="1">
+      <w:start w:val="1"/>
+      <w:numFmt w:val="bullet"/>
+      <w:lvlText w:val=""/>
+      <w:lvlJc w:val="left"/>
+      <w:pPr>
+        <w:ind w:left="2160" w:hanging="360"/>
+      </w:pPr>
+      <w:rPr>
+        <w:rFonts w:ascii="Wingdings" w:hAnsi="Wingdings" w:hint="default"/>
+      </w:rPr>
+    </w:lvl>
+    <w:lvl w:ilvl="3" w:tplc="08090001" w:tentative="1">
+      <w:start w:val="1"/>
+      <w:numFmt w:val="bullet"/>
+      <w:lvlText w:val=""/>
+      <w:lvlJc w:val="left"/>
+      <w:pPr>
+        <w:ind w:left="2880" w:hanging="360"/>
+      </w:pPr>
+      <w:rPr>
+        <w:rFonts w:ascii="Symbol" w:hAnsi="Symbol" w:hint="default"/>
+      </w:rPr>
+    </w:lvl>
+    <w:lvl w:ilvl="4" w:tplc="08090003" w:tentative="1">
+      <w:start w:val="1"/>
+      <w:numFmt w:val="bullet"/>
+      <w:lvlText w:val="o"/>
+      <w:lvlJc w:val="left"/>
+      <w:pPr>
+        <w:ind w:left="3600" w:hanging="360"/>
+      </w:pPr>
+      <w:rPr>
+        <w:rFonts w:ascii="Courier New" w:hAnsi="Courier New" w:cs="Courier New" w:hint="default"/>
+      </w:rPr>
+    </w:lvl>
+    <w:lvl w:ilvl="5" w:tplc="08090005" w:tentative="1">
+      <w:start w:val="1"/>
+      <w:numFmt w:val="bullet"/>
+      <w:lvlText w:val=""/>
+      <w:lvlJc w:val="left"/>
+      <w:pPr>
+        <w:ind w:left="4320" w:hanging="360"/>
+      </w:pPr>
+      <w:rPr>
+        <w:rFonts w:ascii="Wingdings" w:hAnsi="Wingdings" w:hint="default"/>
+      </w:rPr>
+    </w:lvl>
+    <w:lvl w:ilvl="6" w:tplc="08090001" w:tentative="1">
+      <w:start w:val="1"/>
+      <w:numFmt w:val="bullet"/>
+      <w:lvlText w:val=""/>
+      <w:lvlJc w:val="left"/>
+      <w:pPr>
+        <w:ind w:left="5040" w:hanging="360"/>
+      </w:pPr>
+      <w:rPr>
+        <w:rFonts w:ascii="Symbol" w:hAnsi="Symbol" w:hint="default"/>
+      </w:rPr>
+    </w:lvl>
+    <w:lvl w:ilvl="7" w:tplc="08090003" w:tentative="1">
+      <w:start w:val="1"/>
+      <w:numFmt w:val="bullet"/>
+      <w:lvlText w:val="o"/>
+      <w:lvlJc w:val="left"/>
+      <w:pPr>
+        <w:ind w:left="5760" w:hanging="360"/>
+      </w:pPr>
+      <w:rPr>
+        <w:rFonts w:ascii="Courier New" w:hAnsi="Courier New" w:cs="Courier New" w:hint="default"/>
+      </w:rPr>
+    </w:lvl>
+    <w:lvl w:ilvl="8" w:tplc="08090005" w:tentative="1">
       <w:start w:val="1"/>
       <w:numFmt w:val="bullet"/>
       <w:lvlText w:val=""/>
@@ -10725,7 +12385,7 @@
     <w:abstractNumId w:val="12"/>
   </w:num>
   <w:num w:numId="3">
-    <w:abstractNumId w:val="15"/>
+    <w:abstractNumId w:val="16"/>
   </w:num>
   <w:num w:numId="4">
     <w:abstractNumId w:val="13"/>
@@ -10761,16 +12421,22 @@
     <w:abstractNumId w:val="0"/>
   </w:num>
   <w:num w:numId="15">
-    <w:abstractNumId w:val="14"/>
+    <w:abstractNumId w:val="15"/>
   </w:num>
   <w:num w:numId="16">
-    <w:abstractNumId w:val="16"/>
+    <w:abstractNumId w:val="17"/>
   </w:num>
   <w:num w:numId="17">
     <w:abstractNumId w:val="11"/>
   </w:num>
   <w:num w:numId="18">
-    <w:abstractNumId w:val="17"/>
+    <w:abstractNumId w:val="18"/>
+  </w:num>
+  <w:num w:numId="19">
+    <w:abstractNumId w:val="14"/>
+  </w:num>
+  <w:num w:numId="20">
+    <w:abstractNumId w:val="19"/>
   </w:num>
 </w:numbering>
 </file>
@@ -11976,7 +13642,6 @@
     <w:next w:val="Normal"/>
     <w:autoRedefine/>
     <w:uiPriority w:val="39"/>
-    <w:semiHidden/>
     <w:unhideWhenUsed/>
     <w:rsid w:val="00B52BFD"/>
     <w:pPr>
@@ -12246,6 +13911,106 @@
       </w:tcPr>
     </w:tblStylePr>
   </w:style>
+  <w:style w:type="table" w:styleId="PlainTable3">
+    <w:name w:val="Plain Table 3"/>
+    <w:basedOn w:val="TableNormal"/>
+    <w:uiPriority w:val="43"/>
+    <w:rsid w:val="00C036BF"/>
+    <w:pPr>
+      <w:spacing w:after="0" w:line="240" w:lineRule="auto"/>
+    </w:pPr>
+    <w:tblPr>
+      <w:tblStyleRowBandSize w:val="1"/>
+      <w:tblStyleColBandSize w:val="1"/>
+      <w:tblInd w:w="0" w:type="dxa"/>
+      <w:tblCellMar>
+        <w:top w:w="0" w:type="dxa"/>
+        <w:left w:w="108" w:type="dxa"/>
+        <w:bottom w:w="0" w:type="dxa"/>
+        <w:right w:w="108" w:type="dxa"/>
+      </w:tblCellMar>
+    </w:tblPr>
+    <w:tblStylePr w:type="firstRow">
+      <w:rPr>
+        <w:b/>
+        <w:bCs/>
+        <w:caps/>
+      </w:rPr>
+      <w:tblPr/>
+      <w:tcPr>
+        <w:tcBorders>
+          <w:bottom w:val="single" w:sz="4" w:space="0" w:color="7F7F7F" w:themeColor="text1" w:themeTint="80"/>
+        </w:tcBorders>
+      </w:tcPr>
+    </w:tblStylePr>
+    <w:tblStylePr w:type="lastRow">
+      <w:rPr>
+        <w:b/>
+        <w:bCs/>
+        <w:caps/>
+      </w:rPr>
+      <w:tblPr/>
+      <w:tcPr>
+        <w:tcBorders>
+          <w:top w:val="nil"/>
+        </w:tcBorders>
+      </w:tcPr>
+    </w:tblStylePr>
+    <w:tblStylePr w:type="firstCol">
+      <w:rPr>
+        <w:b/>
+        <w:bCs/>
+        <w:caps/>
+      </w:rPr>
+      <w:tblPr/>
+      <w:tcPr>
+        <w:tcBorders>
+          <w:right w:val="single" w:sz="4" w:space="0" w:color="7F7F7F" w:themeColor="text1" w:themeTint="80"/>
+        </w:tcBorders>
+      </w:tcPr>
+    </w:tblStylePr>
+    <w:tblStylePr w:type="lastCol">
+      <w:rPr>
+        <w:b/>
+        <w:bCs/>
+        <w:caps/>
+      </w:rPr>
+      <w:tblPr/>
+      <w:tcPr>
+        <w:tcBorders>
+          <w:left w:val="nil"/>
+        </w:tcBorders>
+      </w:tcPr>
+    </w:tblStylePr>
+    <w:tblStylePr w:type="band1Vert">
+      <w:tblPr/>
+      <w:tcPr>
+        <w:shd w:val="clear" w:color="auto" w:fill="F2F2F2" w:themeFill="background1" w:themeFillShade="F2"/>
+      </w:tcPr>
+    </w:tblStylePr>
+    <w:tblStylePr w:type="band1Horz">
+      <w:tblPr/>
+      <w:tcPr>
+        <w:shd w:val="clear" w:color="auto" w:fill="F2F2F2" w:themeFill="background1" w:themeFillShade="F2"/>
+      </w:tcPr>
+    </w:tblStylePr>
+    <w:tblStylePr w:type="neCell">
+      <w:tblPr/>
+      <w:tcPr>
+        <w:tcBorders>
+          <w:left w:val="nil"/>
+        </w:tcBorders>
+      </w:tcPr>
+    </w:tblStylePr>
+    <w:tblStylePr w:type="nwCell">
+      <w:tblPr/>
+      <w:tcPr>
+        <w:tcBorders>
+          <w:right w:val="nil"/>
+        </w:tcBorders>
+      </w:tcPr>
+    </w:tblStylePr>
+  </w:style>
 </w:styles>
 </file>
 
@@ -12464,7 +14229,6 @@
   <w:rsids>
     <w:rsidRoot w:val="00276460"/>
     <w:rsid w:val="00276460"/>
-    <w:rsid w:val="00AA02E4"/>
   </w:rsids>
   <m:mathPr>
     <m:mathFont m:val="Cambria Math"/>
@@ -13293,7 +15057,7 @@
 </file>
 
 <file path=customXml/itemProps2.xml><?xml version="1.0" encoding="utf-8"?>
-<ds:datastoreItem xmlns:ds="http://schemas.openxmlformats.org/officeDocument/2006/customXml" ds:itemID="{842A90D2-FE4B-3840-B2B2-1313CED765F1}">
+<ds:datastoreItem xmlns:ds="http://schemas.openxmlformats.org/officeDocument/2006/customXml" ds:itemID="{C9C9FEEB-8E26-A443-B13A-1AD65ADA90EE}">
   <ds:schemaRefs>
     <ds:schemaRef ds:uri="http://schemas.openxmlformats.org/officeDocument/2006/bibliography"/>
   </ds:schemaRefs>

</xml_diff>

<commit_message>
Update how to run
</commit_message>
<xml_diff>
--- a/docs/Report.docx
+++ b/docs/Report.docx
@@ -1,6 +1,6 @@
 
 <file path=word/document.xml><?xml version="1.0" encoding="utf-8"?>
-<w:document xmlns:wpc="http://schemas.microsoft.com/office/word/2010/wordprocessingCanvas" xmlns:cx="http://schemas.microsoft.com/office/drawing/2014/chartex" xmlns:cx1="http://schemas.microsoft.com/office/drawing/2015/9/8/chartex" xmlns:cx2="http://schemas.microsoft.com/office/drawing/2015/10/21/chartex" xmlns:mc="http://schemas.openxmlformats.org/markup-compatibility/2006" xmlns:o="urn:schemas-microsoft-com:office:office" xmlns:r="http://schemas.openxmlformats.org/officeDocument/2006/relationships" xmlns:m="http://schemas.openxmlformats.org/officeDocument/2006/math" xmlns:v="urn:schemas-microsoft-com:vml" xmlns:wp14="http://schemas.microsoft.com/office/word/2010/wordprocessingDrawing" xmlns:wp="http://schemas.openxmlformats.org/drawingml/2006/wordprocessingDrawing" xmlns:w10="urn:schemas-microsoft-com:office:word" xmlns:w="http://schemas.openxmlformats.org/wordprocessingml/2006/main" xmlns:w14="http://schemas.microsoft.com/office/word/2010/wordml" xmlns:w15="http://schemas.microsoft.com/office/word/2012/wordml" xmlns:w16se="http://schemas.microsoft.com/office/word/2015/wordml/symex" xmlns:wpg="http://schemas.microsoft.com/office/word/2010/wordprocessingGroup" xmlns:wpi="http://schemas.microsoft.com/office/word/2010/wordprocessingInk" xmlns:wne="http://schemas.microsoft.com/office/word/2006/wordml" xmlns:wps="http://schemas.microsoft.com/office/word/2010/wordprocessingShape" mc:Ignorable="w14 w15 w16se wp14">
+<w:document xmlns:wpc="http://schemas.microsoft.com/office/word/2010/wordprocessingCanvas" xmlns:mo="http://schemas.microsoft.com/office/mac/office/2008/main" xmlns:mc="http://schemas.openxmlformats.org/markup-compatibility/2006" xmlns:mv="urn:schemas-microsoft-com:mac:vml" xmlns:o="urn:schemas-microsoft-com:office:office" xmlns:r="http://schemas.openxmlformats.org/officeDocument/2006/relationships" xmlns:m="http://schemas.openxmlformats.org/officeDocument/2006/math" xmlns:v="urn:schemas-microsoft-com:vml" xmlns:wp14="http://schemas.microsoft.com/office/word/2010/wordprocessingDrawing" xmlns:wp="http://schemas.openxmlformats.org/drawingml/2006/wordprocessingDrawing" xmlns:w10="urn:schemas-microsoft-com:office:word" xmlns:w="http://schemas.openxmlformats.org/wordprocessingml/2006/main" xmlns:w14="http://schemas.microsoft.com/office/word/2010/wordml" xmlns:w15="http://schemas.microsoft.com/office/word/2012/wordml" xmlns:wpg="http://schemas.microsoft.com/office/word/2010/wordprocessingGroup" xmlns:wpi="http://schemas.microsoft.com/office/word/2010/wordprocessingInk" xmlns:wne="http://schemas.microsoft.com/office/word/2006/wordml" xmlns:wps="http://schemas.microsoft.com/office/word/2010/wordprocessingShape" mc:Ignorable="w14 w15 wp14">
   <w:body>
     <w:sdt>
       <w:sdtPr>
@@ -10,13 +10,14 @@
           <w:docPartUnique/>
         </w:docPartObj>
       </w:sdtPr>
+      <w:sdtEndPr/>
       <w:sdtContent>
         <w:p/>
         <w:p>
           <w:r>
             <w:rPr>
               <w:noProof/>
-              <w:lang w:eastAsia="en-US"/>
+              <w:lang w:val="en-GB" w:eastAsia="en-GB"/>
             </w:rPr>
             <mc:AlternateContent>
               <mc:Choice Requires="wps">
@@ -111,6 +112,7 @@
                                     <w:dataBinding w:prefixMappings="xmlns:ns0='http://purl.org/dc/elements/1.1/' xmlns:ns1='http://schemas.openxmlformats.org/package/2006/metadata/core-properties' " w:xpath="/ns1:coreProperties[1]/ns0:title[1]" w:storeItemID="{6C3C8BC8-F283-45AE-878A-BAB7291924A1}"/>
                                     <w:text/>
                                   </w:sdtPr>
+                                  <w:sdtEndPr/>
                                   <w:sdtContent>
                                     <w:r>
                                       <w:rPr>
@@ -139,6 +141,7 @@
                                   <w:dataBinding w:prefixMappings="xmlns:ns0='http://purl.org/dc/elements/1.1/' xmlns:ns1='http://schemas.openxmlformats.org/package/2006/metadata/core-properties' " w:xpath="/ns1:coreProperties[1]/ns0:subject[1]" w:storeItemID="{6C3C8BC8-F283-45AE-878A-BAB7291924A1}"/>
                                   <w:text/>
                                 </w:sdtPr>
+                                <w:sdtEndPr/>
                                 <w:sdtContent>
                                   <w:p>
                                     <w:pPr>
@@ -373,11 +376,11 @@
               </mc:Choice>
               <mc:Fallback>
                 <w:pict>
-                  <v:shapetype w14:anchorId="533D10C2" id="_x0000_t202" coordsize="21600,21600" o:spt="202" path="m,l,21600r21600,l21600,xe">
+                  <v:shapetype w14:anchorId="533D10C2" id="_x0000_t202" coordsize="21600,21600" o:spt="202" path="m0,0l0,21600,21600,21600,21600,0xe">
                     <v:stroke joinstyle="miter"/>
                     <v:path gradientshapeok="t" o:connecttype="rect"/>
                   </v:shapetype>
-                  <v:shape id="Text Box 131" o:spid="_x0000_s1026" type="#_x0000_t202" style="position:absolute;left:0;text-align:left;margin-left:0;margin-top:0;width:377.7pt;height:176.5pt;z-index:251660288;visibility:visible;mso-wrap-style:square;mso-width-percent:790;mso-height-percent:350;mso-left-percent:77;mso-top-percent:540;mso-wrap-distance-left:14.4pt;mso-wrap-distance-top:0;mso-wrap-distance-right:14.4pt;mso-wrap-distance-bottom:0;mso-position-horizontal-relative:margin;mso-position-vertical-relative:page;mso-width-percent:790;mso-height-percent:350;mso-left-percent:77;mso-top-percent:540;mso-width-relative:margin;mso-height-relative:page;v-text-anchor:top" o:gfxdata="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" filled="f" stroked="f" strokeweight=".5pt">
+                  <v:shape id="Text Box 131" o:spid="_x0000_s1026" type="#_x0000_t202" style="position:absolute;left:0;text-align:left;margin-left:0;margin-top:0;width:377.7pt;height:176.5pt;z-index:251660288;visibility:visible;mso-wrap-style:square;mso-width-percent:790;mso-height-percent:350;mso-left-percent:77;mso-top-percent:540;mso-wrap-distance-left:14.4pt;mso-wrap-distance-top:0;mso-wrap-distance-right:14.4pt;mso-wrap-distance-bottom:0;mso-position-horizontal-relative:margin;mso-position-vertical-relative:page;mso-width-percent:790;mso-height-percent:350;mso-left-percent:77;mso-top-percent:540;mso-width-relative:margin;mso-height-relative:page;v-text-anchor:top" o:gfxdata="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" filled="f" stroked="f" strokeweight=".5pt">
                     <v:textbox style="mso-fit-shape-to-text:t" inset="0,0,0,0">
                       <w:txbxContent>
                         <w:p>
@@ -405,6 +408,7 @@
                               <w:dataBinding w:prefixMappings="xmlns:ns0='http://purl.org/dc/elements/1.1/' xmlns:ns1='http://schemas.openxmlformats.org/package/2006/metadata/core-properties' " w:xpath="/ns1:coreProperties[1]/ns0:title[1]" w:storeItemID="{6C3C8BC8-F283-45AE-878A-BAB7291924A1}"/>
                               <w:text/>
                             </w:sdtPr>
+                            <w:sdtEndPr/>
                             <w:sdtContent>
                               <w:r>
                                 <w:rPr>
@@ -433,6 +437,7 @@
                             <w:dataBinding w:prefixMappings="xmlns:ns0='http://purl.org/dc/elements/1.1/' xmlns:ns1='http://schemas.openxmlformats.org/package/2006/metadata/core-properties' " w:xpath="/ns1:coreProperties[1]/ns0:subject[1]" w:storeItemID="{6C3C8BC8-F283-45AE-878A-BAB7291924A1}"/>
                             <w:text/>
                           </w:sdtPr>
+                          <w:sdtEndPr/>
                           <w:sdtContent>
                             <w:p>
                               <w:pPr>
@@ -656,7 +661,7 @@
           <w:r>
             <w:rPr>
               <w:noProof/>
-              <w:lang w:eastAsia="en-US"/>
+              <w:lang w:val="en-GB" w:eastAsia="en-GB"/>
             </w:rPr>
             <mc:AlternateContent>
               <mc:Choice Requires="wps">
@@ -739,6 +744,7 @@
                                     <w:calendar w:val="gregorian"/>
                                   </w:date>
                                 </w:sdtPr>
+                                <w:sdtEndPr/>
                                 <w:sdtContent>
                                   <w:p>
                                     <w:pPr>
@@ -781,7 +787,7 @@
                   </wp:anchor>
                 </w:drawing>
               </mc:Choice>
-              <mc:Fallback>
+              <mc:Fallback xmlns:w16se="http://schemas.microsoft.com/office/word/2015/wordml/symex" xmlns:cx2="http://schemas.microsoft.com/office/drawing/2015/10/21/chartex" xmlns:cx1="http://schemas.microsoft.com/office/drawing/2015/9/8/chartex" xmlns:cx="http://schemas.microsoft.com/office/drawing/2014/chartex">
                 <w:pict>
                   <v:rect w14:anchorId="11906770" id="Rectangle 132" o:spid="_x0000_s1027" style="position:absolute;left:0;text-align:left;margin-left:-4.4pt;margin-top:0;width:46.8pt;height:77.75pt;z-index:251659264;visibility:visible;mso-wrap-style:square;mso-width-percent:76;mso-height-percent:98;mso-top-percent:23;mso-wrap-distance-left:9pt;mso-wrap-distance-top:0;mso-wrap-distance-right:9pt;mso-wrap-distance-bottom:0;mso-position-horizontal:right;mso-position-horizontal-relative:margin;mso-position-vertical-relative:page;mso-width-percent:76;mso-height-percent:98;mso-top-percent:23;mso-width-relative:page;mso-height-relative:page;v-text-anchor:bottom" o:gfxdata="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" fillcolor="#53777a [3204]" stroked="f" strokeweight="1pt">
                     <v:path arrowok="t"/>
@@ -3050,7 +3056,7 @@
       <w:r>
         <w:rPr>
           <w:noProof/>
-          <w:lang w:eastAsia="en-US"/>
+          <w:lang w:val="en-GB" w:eastAsia="en-GB"/>
         </w:rPr>
         <mc:AlternateContent>
           <mc:Choice Requires="wps">
@@ -3272,6 +3278,50 @@
                                 <w:rFonts w:ascii="Consolas" w:hAnsi="Consolas"/>
                                 <w:sz w:val="13"/>
                               </w:rPr>
+                              <w:t># Enter database credentials in src/main/resources/config.properties</w:t>
+                            </w:r>
+                          </w:p>
+                          <w:p>
+                            <w:pPr>
+                              <w:spacing w:line="240" w:lineRule="auto"/>
+                              <w:jc w:val="left"/>
+                              <w:rPr>
+                                <w:rFonts w:ascii="Consolas" w:hAnsi="Consolas"/>
+                                <w:sz w:val="13"/>
+                              </w:rPr>
+                            </w:pPr>
+                            <w:r>
+                              <w:rPr>
+                                <w:rFonts w:ascii="Consolas" w:hAnsi="Consolas"/>
+                                <w:sz w:val="13"/>
+                              </w:rPr>
+                              <w:t># Enter twitter data in src/main/resources/twitter4j.properties</w:t>
+                            </w:r>
+                          </w:p>
+                          <w:p>
+                            <w:pPr>
+                              <w:spacing w:line="240" w:lineRule="auto"/>
+                              <w:jc w:val="left"/>
+                              <w:rPr>
+                                <w:rFonts w:ascii="Consolas" w:hAnsi="Consolas"/>
+                                <w:sz w:val="13"/>
+                              </w:rPr>
+                            </w:pPr>
+                          </w:p>
+                          <w:p>
+                            <w:pPr>
+                              <w:spacing w:line="240" w:lineRule="auto"/>
+                              <w:jc w:val="left"/>
+                              <w:rPr>
+                                <w:rFonts w:ascii="Consolas" w:hAnsi="Consolas"/>
+                                <w:sz w:val="13"/>
+                              </w:rPr>
+                            </w:pPr>
+                            <w:r>
+                              <w:rPr>
+                                <w:rFonts w:ascii="Consolas" w:hAnsi="Consolas"/>
+                                <w:sz w:val="13"/>
+                              </w:rPr>
                               <w:t># Build solution jar</w:t>
                             </w:r>
                           </w:p>
@@ -3301,33 +3351,8 @@
                                 <w:sz w:val="13"/>
                               </w:rPr>
                             </w:pPr>
-                          </w:p>
-                          <w:p>
-                            <w:pPr>
-                              <w:spacing w:line="240" w:lineRule="auto"/>
-                              <w:jc w:val="left"/>
-                              <w:rPr>
-                                <w:rFonts w:ascii="Consolas" w:hAnsi="Consolas"/>
-                                <w:sz w:val="13"/>
-                              </w:rPr>
-                            </w:pPr>
-                            <w:r>
-                              <w:rPr>
-                                <w:rFonts w:ascii="Consolas" w:hAnsi="Consolas"/>
-                                <w:sz w:val="13"/>
-                              </w:rPr>
-                              <w:t># Enter twitter data in src/main/resources/twitter4j.properties</w:t>
-                            </w:r>
-                          </w:p>
-                          <w:p>
-                            <w:pPr>
-                              <w:spacing w:line="240" w:lineRule="auto"/>
-                              <w:jc w:val="left"/>
-                              <w:rPr>
-                                <w:rFonts w:ascii="Consolas" w:hAnsi="Consolas"/>
-                                <w:sz w:val="13"/>
-                              </w:rPr>
-                            </w:pPr>
+                            <w:bookmarkStart w:id="2" w:name="_GoBack"/>
+                            <w:bookmarkEnd w:id="2"/>
                           </w:p>
                           <w:p>
                             <w:pPr>
@@ -3517,7 +3542,7 @@
           </mc:Choice>
           <mc:Fallback>
             <w:pict>
-              <v:shape w14:anchorId="1A4453EE" id="Text Box 12" o:spid="_x0000_s1028" type="#_x0000_t202" style="position:absolute;left:0;text-align:left;margin-left:0;margin-top:13.15pt;width:395.8pt;height:234.2pt;z-index:251661312;visibility:visible;mso-wrap-style:square;mso-width-percent:0;mso-height-percent:0;mso-wrap-distance-left:9pt;mso-wrap-distance-top:0;mso-wrap-distance-right:9pt;mso-wrap-distance-bottom:0;mso-position-horizontal:center;mso-position-horizontal-relative:margin;mso-position-vertical:absolute;mso-position-vertical-relative:text;mso-width-percent:0;mso-height-percent:0;mso-width-relative:margin;mso-height-relative:margin;v-text-anchor:top" o:gfxdata="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" filled="f" stroked="f">
+              <v:shape w14:anchorId="1A4453EE" id="Text Box 12" o:spid="_x0000_s1028" type="#_x0000_t202" style="position:absolute;left:0;text-align:left;margin-left:0;margin-top:13.15pt;width:395.8pt;height:234.2pt;z-index:251661312;visibility:visible;mso-wrap-style:square;mso-width-percent:0;mso-height-percent:0;mso-wrap-distance-left:9pt;mso-wrap-distance-top:0;mso-wrap-distance-right:9pt;mso-wrap-distance-bottom:0;mso-position-horizontal:center;mso-position-horizontal-relative:margin;mso-position-vertical:absolute;mso-position-vertical-relative:text;mso-width-percent:0;mso-height-percent:0;mso-width-relative:margin;mso-height-relative:margin;v-text-anchor:top" o:gfxdata="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" filled="f" stroked="f">
                 <v:textbox>
                   <w:txbxContent>
                     <w:p>
@@ -3690,6 +3715,50 @@
                           <w:rFonts w:ascii="Consolas" w:hAnsi="Consolas"/>
                           <w:sz w:val="13"/>
                         </w:rPr>
+                        <w:t># Enter database credentials in src/main/resources/config.properties</w:t>
+                      </w:r>
+                    </w:p>
+                    <w:p>
+                      <w:pPr>
+                        <w:spacing w:line="240" w:lineRule="auto"/>
+                        <w:jc w:val="left"/>
+                        <w:rPr>
+                          <w:rFonts w:ascii="Consolas" w:hAnsi="Consolas"/>
+                          <w:sz w:val="13"/>
+                        </w:rPr>
+                      </w:pPr>
+                      <w:r>
+                        <w:rPr>
+                          <w:rFonts w:ascii="Consolas" w:hAnsi="Consolas"/>
+                          <w:sz w:val="13"/>
+                        </w:rPr>
+                        <w:t># Enter twitter data in src/main/resources/twitter4j.properties</w:t>
+                      </w:r>
+                    </w:p>
+                    <w:p>
+                      <w:pPr>
+                        <w:spacing w:line="240" w:lineRule="auto"/>
+                        <w:jc w:val="left"/>
+                        <w:rPr>
+                          <w:rFonts w:ascii="Consolas" w:hAnsi="Consolas"/>
+                          <w:sz w:val="13"/>
+                        </w:rPr>
+                      </w:pPr>
+                    </w:p>
+                    <w:p>
+                      <w:pPr>
+                        <w:spacing w:line="240" w:lineRule="auto"/>
+                        <w:jc w:val="left"/>
+                        <w:rPr>
+                          <w:rFonts w:ascii="Consolas" w:hAnsi="Consolas"/>
+                          <w:sz w:val="13"/>
+                        </w:rPr>
+                      </w:pPr>
+                      <w:r>
+                        <w:rPr>
+                          <w:rFonts w:ascii="Consolas" w:hAnsi="Consolas"/>
+                          <w:sz w:val="13"/>
+                        </w:rPr>
                         <w:t># Build solution jar</w:t>
                       </w:r>
                     </w:p>
@@ -3719,33 +3788,8 @@
                           <w:sz w:val="13"/>
                         </w:rPr>
                       </w:pPr>
-                    </w:p>
-                    <w:p>
-                      <w:pPr>
-                        <w:spacing w:line="240" w:lineRule="auto"/>
-                        <w:jc w:val="left"/>
-                        <w:rPr>
-                          <w:rFonts w:ascii="Consolas" w:hAnsi="Consolas"/>
-                          <w:sz w:val="13"/>
-                        </w:rPr>
-                      </w:pPr>
-                      <w:r>
-                        <w:rPr>
-                          <w:rFonts w:ascii="Consolas" w:hAnsi="Consolas"/>
-                          <w:sz w:val="13"/>
-                        </w:rPr>
-                        <w:t># Enter twitter data in src/main/resources/twitter4j.properties</w:t>
-                      </w:r>
-                    </w:p>
-                    <w:p>
-                      <w:pPr>
-                        <w:spacing w:line="240" w:lineRule="auto"/>
-                        <w:jc w:val="left"/>
-                        <w:rPr>
-                          <w:rFonts w:ascii="Consolas" w:hAnsi="Consolas"/>
-                          <w:sz w:val="13"/>
-                        </w:rPr>
-                      </w:pPr>
+                      <w:bookmarkStart w:id="3" w:name="_GoBack"/>
+                      <w:bookmarkEnd w:id="3"/>
                     </w:p>
                     <w:p>
                       <w:pPr>
@@ -3935,7 +3979,7 @@
           <w:lang w:val="el-GR"/>
         </w:rPr>
       </w:pPr>
-      <w:bookmarkStart w:id="2" w:name="_Toc472587128"/>
+      <w:bookmarkStart w:id="4" w:name="_Toc472587128"/>
       <w:r>
         <w:rPr>
           <w:lang w:val="el-GR"/>
@@ -3943,7 +3987,7 @@
         <w:lastRenderedPageBreak/>
         <w:t>Περιγραφή προβλήματος</w:t>
       </w:r>
-      <w:bookmarkEnd w:id="2"/>
+      <w:bookmarkEnd w:id="4"/>
     </w:p>
     <w:p>
       <w:pPr>
@@ -4386,7 +4430,7 @@
           <w:lang w:val="el-GR"/>
         </w:rPr>
       </w:pPr>
-      <w:bookmarkStart w:id="3" w:name="_Toc472587129"/>
+      <w:bookmarkStart w:id="5" w:name="_Toc472587129"/>
       <w:r>
         <w:rPr>
           <w:lang w:val="el-GR"/>
@@ -4394,7 +4438,7 @@
         <w:lastRenderedPageBreak/>
         <w:t>Συλλογή και Αποθήκευση Πρωτογενών Δεδομένων</w:t>
       </w:r>
-      <w:bookmarkEnd w:id="3"/>
+      <w:bookmarkEnd w:id="5"/>
     </w:p>
     <w:p>
       <w:pPr>
@@ -5487,7 +5531,7 @@
           <w:lang w:val="el-GR"/>
         </w:rPr>
       </w:pPr>
-      <w:bookmarkStart w:id="4" w:name="_Toc472587130"/>
+      <w:bookmarkStart w:id="6" w:name="_Toc472587130"/>
       <w:r>
         <w:rPr>
           <w:lang w:val="el-GR"/>
@@ -5495,7 +5539,7 @@
         <w:lastRenderedPageBreak/>
         <w:t>Υπολογισμός Ομοιότητας Χρηστών</w:t>
       </w:r>
-      <w:bookmarkEnd w:id="4"/>
+      <w:bookmarkEnd w:id="6"/>
     </w:p>
     <w:p>
       <w:pPr>
@@ -5551,6 +5595,7 @@
         </w:rPr>
         <w:t>{</w:t>
       </w:r>
+      <w:proofErr w:type="gramStart"/>
       <w:r>
         <w:rPr>
           <w:lang w:val="en-GB"/>
@@ -5561,7 +5606,14 @@
         <w:rPr>
           <w:lang w:val="en-GB"/>
         </w:rPr>
-        <w:t>,jaccard}</w:t>
+        <w:t>,jaccard</w:t>
+      </w:r>
+      <w:proofErr w:type="gramEnd"/>
+      <w:r>
+        <w:rPr>
+          <w:lang w:val="en-GB"/>
+        </w:rPr>
+        <w:t>}</w:t>
       </w:r>
       <w:r>
         <w:rPr>
@@ -5687,7 +5739,7 @@
           <w:lang w:val="el-GR"/>
         </w:rPr>
       </w:pPr>
-      <w:bookmarkStart w:id="5" w:name="_Toc472587131"/>
+      <w:bookmarkStart w:id="7" w:name="_Toc472587131"/>
       <w:r>
         <w:t>Cosine</w:t>
       </w:r>
@@ -5700,7 +5752,7 @@
       <w:r>
         <w:t>Similarity</w:t>
       </w:r>
-      <w:bookmarkEnd w:id="5"/>
+      <w:bookmarkEnd w:id="7"/>
     </w:p>
     <w:p>
       <w:pPr>
@@ -5745,10 +5797,11 @@
         <w:t>similarity</w:t>
       </w:r>
       <w:r>
+        <w:rPr>
+          <w:lang w:val="el-GR"/>
+        </w:rPr>
         <w:t xml:space="preserve"> [7]</w:t>
       </w:r>
-      <w:bookmarkStart w:id="6" w:name="_GoBack"/>
-      <w:bookmarkEnd w:id="6"/>
       <w:r>
         <w:rPr>
           <w:lang w:val="el-GR"/>
@@ -6344,19 +6397,19 @@
           <w:rFonts w:eastAsiaTheme="minorEastAsia"/>
         </w:rPr>
       </w:pPr>
-      <w:bookmarkStart w:id="7" w:name="_Toc472587132"/>
+      <w:bookmarkStart w:id="8" w:name="_Toc472587132"/>
       <w:r>
         <w:rPr>
           <w:rFonts w:eastAsiaTheme="minorEastAsia"/>
         </w:rPr>
         <w:t>Jaccard Similarity</w:t>
       </w:r>
-      <w:bookmarkEnd w:id="7"/>
+      <w:bookmarkEnd w:id="8"/>
     </w:p>
     <w:p>
       <w:pPr>
         <w:rPr>
-          <w:lang w:val="el-GR"/>
+          <w:lang w:val="en-GB"/>
         </w:rPr>
       </w:pPr>
       <w:r>
@@ -6367,7 +6420,7 @@
       </w:r>
       <w:r>
         <w:rPr>
-          <w:lang w:val="el-GR"/>
+          <w:lang w:val="en-GB"/>
         </w:rPr>
         <w:t xml:space="preserve"> </w:t>
       </w:r>
@@ -6379,7 +6432,7 @@
       </w:r>
       <w:r>
         <w:rPr>
-          <w:lang w:val="el-GR"/>
+          <w:lang w:val="en-GB"/>
         </w:rPr>
         <w:t xml:space="preserve"> </w:t>
       </w:r>
@@ -6388,7 +6441,7 @@
       </w:r>
       <w:r>
         <w:rPr>
-          <w:lang w:val="el-GR"/>
+          <w:lang w:val="en-GB"/>
         </w:rPr>
         <w:t xml:space="preserve"> </w:t>
       </w:r>
@@ -6397,13 +6450,13 @@
       </w:r>
       <w:r>
         <w:rPr>
-          <w:lang w:val="el-GR"/>
+          <w:lang w:val="en-GB"/>
         </w:rPr>
         <w:t xml:space="preserve"> [8]</w:t>
       </w:r>
       <w:r>
         <w:rPr>
-          <w:lang w:val="el-GR"/>
+          <w:lang w:val="en-GB"/>
         </w:rPr>
         <w:t xml:space="preserve"> </w:t>
       </w:r>
@@ -6415,7 +6468,7 @@
       </w:r>
       <w:r>
         <w:rPr>
-          <w:lang w:val="el-GR"/>
+          <w:lang w:val="en-GB"/>
         </w:rPr>
         <w:t xml:space="preserve"> </w:t>
       </w:r>
@@ -6427,7 +6480,7 @@
       </w:r>
       <w:r>
         <w:rPr>
-          <w:lang w:val="el-GR"/>
+          <w:lang w:val="en-GB"/>
         </w:rPr>
         <w:t xml:space="preserve"> </w:t>
       </w:r>
@@ -6439,7 +6492,7 @@
       </w:r>
       <w:r>
         <w:rPr>
-          <w:lang w:val="el-GR"/>
+          <w:lang w:val="en-GB"/>
         </w:rPr>
         <w:t xml:space="preserve"> </w:t>
       </w:r>
@@ -6448,7 +6501,7 @@
       </w:r>
       <w:r>
         <w:rPr>
-          <w:lang w:val="el-GR"/>
+          <w:lang w:val="en-GB"/>
         </w:rPr>
         <w:t xml:space="preserve">, </w:t>
       </w:r>
@@ -6457,7 +6510,7 @@
       </w:r>
       <w:r>
         <w:rPr>
-          <w:lang w:val="el-GR"/>
+          <w:lang w:val="en-GB"/>
         </w:rPr>
         <w:t>:</w:t>
       </w:r>
@@ -6680,7 +6733,7 @@
           <w:lang w:val="el-GR"/>
         </w:rPr>
       </w:pPr>
-      <w:bookmarkStart w:id="8" w:name="_Toc472587133"/>
+      <w:bookmarkStart w:id="9" w:name="_Toc472587133"/>
       <w:r>
         <w:rPr>
           <w:lang w:val="el-GR"/>
@@ -6688,7 +6741,7 @@
         <w:lastRenderedPageBreak/>
         <w:t>Δημιουργία και Ανάλυση Γράφου</w:t>
       </w:r>
-      <w:bookmarkEnd w:id="8"/>
+      <w:bookmarkEnd w:id="9"/>
     </w:p>
     <w:p>
       <w:pPr>
@@ -6697,14 +6750,14 @@
           <w:lang w:val="el-GR"/>
         </w:rPr>
       </w:pPr>
-      <w:bookmarkStart w:id="9" w:name="_Toc472587134"/>
+      <w:bookmarkStart w:id="10" w:name="_Toc472587134"/>
       <w:r>
         <w:rPr>
           <w:lang w:val="el-GR"/>
         </w:rPr>
         <w:t>Δημιουργία Γράφου</w:t>
       </w:r>
-      <w:bookmarkEnd w:id="9"/>
+      <w:bookmarkEnd w:id="10"/>
     </w:p>
     <w:p>
       <w:pPr>
@@ -6962,14 +7015,14 @@
           <w:lang w:val="el-GR"/>
         </w:rPr>
       </w:pPr>
-      <w:bookmarkStart w:id="10" w:name="_Toc472587135"/>
+      <w:bookmarkStart w:id="11" w:name="_Toc472587135"/>
       <w:r>
         <w:rPr>
           <w:lang w:val="el-GR"/>
         </w:rPr>
         <w:t>Υπολογισμός Στατιστικών Μέτρων</w:t>
       </w:r>
-      <w:bookmarkEnd w:id="10"/>
+      <w:bookmarkEnd w:id="11"/>
     </w:p>
     <w:p>
       <w:pPr>
@@ -7127,7 +7180,7 @@
       <w:pPr>
         <w:pStyle w:val="Heading3"/>
       </w:pPr>
-      <w:bookmarkStart w:id="11" w:name="_Toc472587136"/>
+      <w:bookmarkStart w:id="12" w:name="_Toc472587136"/>
       <w:r>
         <w:rPr>
           <w:lang w:val="el-GR"/>
@@ -7136,229 +7189,6 @@
       </w:r>
       <w:r>
         <w:t>hashtags</w:t>
-      </w:r>
-      <w:bookmarkEnd w:id="11"/>
-    </w:p>
-    <w:tbl>
-      <w:tblPr>
-        <w:tblStyle w:val="PlainTable5"/>
-        <w:tblW w:w="5000" w:type="pct"/>
-        <w:tblLook w:val="04A0" w:firstRow="1" w:lastRow="0" w:firstColumn="1" w:lastColumn="0" w:noHBand="0" w:noVBand="1"/>
-      </w:tblPr>
-      <w:tblGrid>
-        <w:gridCol w:w="4242"/>
-        <w:gridCol w:w="2589"/>
-        <w:gridCol w:w="2731"/>
-      </w:tblGrid>
-      <w:tr>
-        <w:trPr>
-          <w:cnfStyle w:val="100000000000" w:firstRow="1" w:lastRow="0" w:firstColumn="0" w:lastColumn="0" w:oddVBand="0" w:evenVBand="0" w:oddHBand="0" w:evenHBand="0" w:firstRowFirstColumn="0" w:firstRowLastColumn="0" w:lastRowFirstColumn="0" w:lastRowLastColumn="0"/>
-        </w:trPr>
-        <w:tc>
-          <w:tcPr>
-            <w:cnfStyle w:val="001000000100" w:firstRow="0" w:lastRow="0" w:firstColumn="1" w:lastColumn="0" w:oddVBand="0" w:evenVBand="0" w:oddHBand="0" w:evenHBand="0" w:firstRowFirstColumn="1" w:firstRowLastColumn="0" w:lastRowFirstColumn="0" w:lastRowLastColumn="0"/>
-            <w:tcW w:w="2218" w:type="pct"/>
-          </w:tcPr>
-          <w:p>
-            <w:pPr>
-              <w:jc w:val="center"/>
-            </w:pPr>
-          </w:p>
-        </w:tc>
-        <w:tc>
-          <w:tcPr>
-            <w:tcW w:w="1354" w:type="pct"/>
-          </w:tcPr>
-          <w:p>
-            <w:pPr>
-              <w:jc w:val="center"/>
-              <w:cnfStyle w:val="100000000000" w:firstRow="1" w:lastRow="0" w:firstColumn="0" w:lastColumn="0" w:oddVBand="0" w:evenVBand="0" w:oddHBand="0" w:evenHBand="0" w:firstRowFirstColumn="0" w:firstRowLastColumn="0" w:lastRowFirstColumn="0" w:lastRowLastColumn="0"/>
-            </w:pPr>
-            <w:r>
-              <w:rPr>
-                <w:lang w:val="el-GR"/>
-              </w:rPr>
-              <w:t xml:space="preserve">Ομοιότητα </w:t>
-            </w:r>
-            <w:r>
-              <w:t>Cosine</w:t>
-            </w:r>
-          </w:p>
-        </w:tc>
-        <w:tc>
-          <w:tcPr>
-            <w:tcW w:w="1428" w:type="pct"/>
-          </w:tcPr>
-          <w:p>
-            <w:pPr>
-              <w:jc w:val="center"/>
-              <w:cnfStyle w:val="100000000000" w:firstRow="1" w:lastRow="0" w:firstColumn="0" w:lastColumn="0" w:oddVBand="0" w:evenVBand="0" w:oddHBand="0" w:evenHBand="0" w:firstRowFirstColumn="0" w:firstRowLastColumn="0" w:lastRowFirstColumn="0" w:lastRowLastColumn="0"/>
-            </w:pPr>
-            <w:r>
-              <w:rPr>
-                <w:lang w:val="el-GR"/>
-              </w:rPr>
-              <w:t xml:space="preserve">Ομοιότητα </w:t>
-            </w:r>
-            <w:r>
-              <w:t>Jaccard</w:t>
-            </w:r>
-          </w:p>
-        </w:tc>
-      </w:tr>
-      <w:tr>
-        <w:trPr>
-          <w:cnfStyle w:val="000000100000" w:firstRow="0" w:lastRow="0" w:firstColumn="0" w:lastColumn="0" w:oddVBand="0" w:evenVBand="0" w:oddHBand="1" w:evenHBand="0" w:firstRowFirstColumn="0" w:firstRowLastColumn="0" w:lastRowFirstColumn="0" w:lastRowLastColumn="0"/>
-        </w:trPr>
-        <w:tc>
-          <w:tcPr>
-            <w:cnfStyle w:val="001000000000" w:firstRow="0" w:lastRow="0" w:firstColumn="1" w:lastColumn="0" w:oddVBand="0" w:evenVBand="0" w:oddHBand="0" w:evenHBand="0" w:firstRowFirstColumn="0" w:firstRowLastColumn="0" w:lastRowFirstColumn="0" w:lastRowLastColumn="0"/>
-            <w:tcW w:w="2218" w:type="pct"/>
-          </w:tcPr>
-          <w:p>
-            <w:pPr>
-              <w:jc w:val="center"/>
-            </w:pPr>
-            <w:r>
-              <w:t>Average Clustering Coefficient</w:t>
-            </w:r>
-          </w:p>
-        </w:tc>
-        <w:tc>
-          <w:tcPr>
-            <w:tcW w:w="1354" w:type="pct"/>
-          </w:tcPr>
-          <w:p>
-            <w:pPr>
-              <w:jc w:val="center"/>
-              <w:cnfStyle w:val="000000100000" w:firstRow="0" w:lastRow="0" w:firstColumn="0" w:lastColumn="0" w:oddVBand="0" w:evenVBand="0" w:oddHBand="1" w:evenHBand="0" w:firstRowFirstColumn="0" w:firstRowLastColumn="0" w:lastRowFirstColumn="0" w:lastRowLastColumn="0"/>
-            </w:pPr>
-            <w:r>
-              <w:t>0.948</w:t>
-            </w:r>
-          </w:p>
-        </w:tc>
-        <w:tc>
-          <w:tcPr>
-            <w:tcW w:w="1428" w:type="pct"/>
-          </w:tcPr>
-          <w:p>
-            <w:pPr>
-              <w:jc w:val="center"/>
-              <w:cnfStyle w:val="000000100000" w:firstRow="0" w:lastRow="0" w:firstColumn="0" w:lastColumn="0" w:oddVBand="0" w:evenVBand="0" w:oddHBand="1" w:evenHBand="0" w:firstRowFirstColumn="0" w:firstRowLastColumn="0" w:lastRowFirstColumn="0" w:lastRowLastColumn="0"/>
-            </w:pPr>
-            <w:r>
-              <w:t>0.948</w:t>
-            </w:r>
-          </w:p>
-        </w:tc>
-      </w:tr>
-      <w:tr>
-        <w:tc>
-          <w:tcPr>
-            <w:cnfStyle w:val="001000000000" w:firstRow="0" w:lastRow="0" w:firstColumn="1" w:lastColumn="0" w:oddVBand="0" w:evenVBand="0" w:oddHBand="0" w:evenHBand="0" w:firstRowFirstColumn="0" w:firstRowLastColumn="0" w:lastRowFirstColumn="0" w:lastRowLastColumn="0"/>
-            <w:tcW w:w="2218" w:type="pct"/>
-          </w:tcPr>
-          <w:p>
-            <w:pPr>
-              <w:jc w:val="center"/>
-            </w:pPr>
-            <w:r>
-              <w:t>Graph Diameter</w:t>
-            </w:r>
-          </w:p>
-        </w:tc>
-        <w:tc>
-          <w:tcPr>
-            <w:tcW w:w="1354" w:type="pct"/>
-          </w:tcPr>
-          <w:p>
-            <w:pPr>
-              <w:jc w:val="center"/>
-              <w:cnfStyle w:val="000000000000" w:firstRow="0" w:lastRow="0" w:firstColumn="0" w:lastColumn="0" w:oddVBand="0" w:evenVBand="0" w:oddHBand="0" w:evenHBand="0" w:firstRowFirstColumn="0" w:firstRowLastColumn="0" w:lastRowFirstColumn="0" w:lastRowLastColumn="0"/>
-            </w:pPr>
-            <w:r>
-              <w:t>4</w:t>
-            </w:r>
-          </w:p>
-        </w:tc>
-        <w:tc>
-          <w:tcPr>
-            <w:tcW w:w="1428" w:type="pct"/>
-          </w:tcPr>
-          <w:p>
-            <w:pPr>
-              <w:jc w:val="center"/>
-              <w:cnfStyle w:val="000000000000" w:firstRow="0" w:lastRow="0" w:firstColumn="0" w:lastColumn="0" w:oddVBand="0" w:evenVBand="0" w:oddHBand="0" w:evenHBand="0" w:firstRowFirstColumn="0" w:firstRowLastColumn="0" w:lastRowFirstColumn="0" w:lastRowLastColumn="0"/>
-            </w:pPr>
-            <w:r>
-              <w:t>4</w:t>
-            </w:r>
-          </w:p>
-        </w:tc>
-      </w:tr>
-      <w:tr>
-        <w:trPr>
-          <w:cnfStyle w:val="000000100000" w:firstRow="0" w:lastRow="0" w:firstColumn="0" w:lastColumn="0" w:oddVBand="0" w:evenVBand="0" w:oddHBand="1" w:evenHBand="0" w:firstRowFirstColumn="0" w:firstRowLastColumn="0" w:lastRowFirstColumn="0" w:lastRowLastColumn="0"/>
-        </w:trPr>
-        <w:tc>
-          <w:tcPr>
-            <w:cnfStyle w:val="001000000000" w:firstRow="0" w:lastRow="0" w:firstColumn="1" w:lastColumn="0" w:oddVBand="0" w:evenVBand="0" w:oddHBand="0" w:evenHBand="0" w:firstRowFirstColumn="0" w:firstRowLastColumn="0" w:lastRowFirstColumn="0" w:lastRowLastColumn="0"/>
-            <w:tcW w:w="2218" w:type="pct"/>
-          </w:tcPr>
-          <w:p>
-            <w:pPr>
-              <w:jc w:val="center"/>
-            </w:pPr>
-            <w:r>
-              <w:t>Graph Density</w:t>
-            </w:r>
-          </w:p>
-        </w:tc>
-        <w:tc>
-          <w:tcPr>
-            <w:tcW w:w="1354" w:type="pct"/>
-          </w:tcPr>
-          <w:p>
-            <w:pPr>
-              <w:jc w:val="center"/>
-              <w:cnfStyle w:val="000000100000" w:firstRow="0" w:lastRow="0" w:firstColumn="0" w:lastColumn="0" w:oddVBand="0" w:evenVBand="0" w:oddHBand="1" w:evenHBand="0" w:firstRowFirstColumn="0" w:firstRowLastColumn="0" w:lastRowFirstColumn="0" w:lastRowLastColumn="0"/>
-            </w:pPr>
-            <w:r>
-              <w:t>0.37</w:t>
-            </w:r>
-          </w:p>
-        </w:tc>
-        <w:tc>
-          <w:tcPr>
-            <w:tcW w:w="1428" w:type="pct"/>
-          </w:tcPr>
-          <w:p>
-            <w:pPr>
-              <w:jc w:val="center"/>
-              <w:cnfStyle w:val="000000100000" w:firstRow="0" w:lastRow="0" w:firstColumn="0" w:lastColumn="0" w:oddVBand="0" w:evenVBand="0" w:oddHBand="1" w:evenHBand="0" w:firstRowFirstColumn="0" w:firstRowLastColumn="0" w:lastRowFirstColumn="0" w:lastRowLastColumn="0"/>
-            </w:pPr>
-            <w:r>
-              <w:t>0.37</w:t>
-            </w:r>
-          </w:p>
-        </w:tc>
-      </w:tr>
-    </w:tbl>
-    <w:p/>
-    <w:p>
-      <w:pPr>
-        <w:pStyle w:val="Heading3"/>
-      </w:pPr>
-      <w:bookmarkStart w:id="12" w:name="_Toc472587137"/>
-      <w:r>
-        <w:rPr>
-          <w:lang w:val="el-GR"/>
-        </w:rPr>
-        <w:t xml:space="preserve">Ομοιότητα με βάση </w:t>
-      </w:r>
-      <w:r>
-        <w:t>URLs</w:t>
       </w:r>
       <w:bookmarkEnd w:id="12"/>
     </w:p>
@@ -7457,7 +7287,7 @@
               <w:cnfStyle w:val="000000100000" w:firstRow="0" w:lastRow="0" w:firstColumn="0" w:lastColumn="0" w:oddVBand="0" w:evenVBand="0" w:oddHBand="1" w:evenHBand="0" w:firstRowFirstColumn="0" w:firstRowLastColumn="0" w:lastRowFirstColumn="0" w:lastRowLastColumn="0"/>
             </w:pPr>
             <w:r>
-              <w:t>0.907</w:t>
+              <w:t>0.948</w:t>
             </w:r>
           </w:p>
         </w:tc>
@@ -7471,7 +7301,7 @@
               <w:cnfStyle w:val="000000100000" w:firstRow="0" w:lastRow="0" w:firstColumn="0" w:lastColumn="0" w:oddVBand="0" w:evenVBand="0" w:oddHBand="1" w:evenHBand="0" w:firstRowFirstColumn="0" w:firstRowLastColumn="0" w:lastRowFirstColumn="0" w:lastRowLastColumn="0"/>
             </w:pPr>
             <w:r>
-              <w:t>0.969</w:t>
+              <w:t>0.948</w:t>
             </w:r>
           </w:p>
         </w:tc>
@@ -7515,7 +7345,7 @@
               <w:cnfStyle w:val="000000000000" w:firstRow="0" w:lastRow="0" w:firstColumn="0" w:lastColumn="0" w:oddVBand="0" w:evenVBand="0" w:oddHBand="0" w:evenHBand="0" w:firstRowFirstColumn="0" w:firstRowLastColumn="0" w:lastRowFirstColumn="0" w:lastRowLastColumn="0"/>
             </w:pPr>
             <w:r>
-              <w:t>3</w:t>
+              <w:t>4</w:t>
             </w:r>
           </w:p>
         </w:tc>
@@ -7548,7 +7378,7 @@
               <w:cnfStyle w:val="000000100000" w:firstRow="0" w:lastRow="0" w:firstColumn="0" w:lastColumn="0" w:oddVBand="0" w:evenVBand="0" w:oddHBand="1" w:evenHBand="0" w:firstRowFirstColumn="0" w:firstRowLastColumn="0" w:lastRowFirstColumn="0" w:lastRowLastColumn="0"/>
             </w:pPr>
             <w:r>
-              <w:t>0.358</w:t>
+              <w:t>0.37</w:t>
             </w:r>
           </w:p>
         </w:tc>
@@ -7562,7 +7392,7 @@
               <w:cnfStyle w:val="000000100000" w:firstRow="0" w:lastRow="0" w:firstColumn="0" w:lastColumn="0" w:oddVBand="0" w:evenVBand="0" w:oddHBand="1" w:evenHBand="0" w:firstRowFirstColumn="0" w:firstRowLastColumn="0" w:lastRowFirstColumn="0" w:lastRowLastColumn="0"/>
             </w:pPr>
             <w:r>
-              <w:t>0.052</w:t>
+              <w:t>0.37</w:t>
             </w:r>
           </w:p>
         </w:tc>
@@ -7573,16 +7403,15 @@
       <w:pPr>
         <w:pStyle w:val="Heading3"/>
       </w:pPr>
-      <w:bookmarkStart w:id="13" w:name="_Toc472587138"/>
-      <w:r>
-        <w:rPr>
-          <w:lang w:val="el-GR"/>
-        </w:rPr>
-        <w:lastRenderedPageBreak/>
+      <w:bookmarkStart w:id="13" w:name="_Toc472587137"/>
+      <w:r>
+        <w:rPr>
+          <w:lang w:val="el-GR"/>
+        </w:rPr>
         <w:t xml:space="preserve">Ομοιότητα με βάση </w:t>
       </w:r>
       <w:r>
-        <w:t>mentions</w:t>
+        <w:t>URLs</w:t>
       </w:r>
       <w:bookmarkEnd w:id="13"/>
     </w:p>
@@ -7681,7 +7510,7 @@
               <w:cnfStyle w:val="000000100000" w:firstRow="0" w:lastRow="0" w:firstColumn="0" w:lastColumn="0" w:oddVBand="0" w:evenVBand="0" w:oddHBand="1" w:evenHBand="0" w:firstRowFirstColumn="0" w:firstRowLastColumn="0" w:lastRowFirstColumn="0" w:lastRowLastColumn="0"/>
             </w:pPr>
             <w:r>
-              <w:t>0.963</w:t>
+              <w:t>0.907</w:t>
             </w:r>
           </w:p>
         </w:tc>
@@ -7695,7 +7524,7 @@
               <w:cnfStyle w:val="000000100000" w:firstRow="0" w:lastRow="0" w:firstColumn="0" w:lastColumn="0" w:oddVBand="0" w:evenVBand="0" w:oddHBand="1" w:evenHBand="0" w:firstRowFirstColumn="0" w:firstRowLastColumn="0" w:lastRowFirstColumn="0" w:lastRowLastColumn="0"/>
             </w:pPr>
             <w:r>
-              <w:t>0.963</w:t>
+              <w:t>0.969</w:t>
             </w:r>
           </w:p>
         </w:tc>
@@ -7725,7 +7554,7 @@
               <w:cnfStyle w:val="000000000000" w:firstRow="0" w:lastRow="0" w:firstColumn="0" w:lastColumn="0" w:oddVBand="0" w:evenVBand="0" w:oddHBand="0" w:evenHBand="0" w:firstRowFirstColumn="0" w:firstRowLastColumn="0" w:lastRowFirstColumn="0" w:lastRowLastColumn="0"/>
             </w:pPr>
             <w:r>
-              <w:t>6</w:t>
+              <w:t>4</w:t>
             </w:r>
           </w:p>
         </w:tc>
@@ -7739,7 +7568,7 @@
               <w:cnfStyle w:val="000000000000" w:firstRow="0" w:lastRow="0" w:firstColumn="0" w:lastColumn="0" w:oddVBand="0" w:evenVBand="0" w:oddHBand="0" w:evenHBand="0" w:firstRowFirstColumn="0" w:firstRowLastColumn="0" w:lastRowFirstColumn="0" w:lastRowLastColumn="0"/>
             </w:pPr>
             <w:r>
-              <w:t>6</w:t>
+              <w:t>3</w:t>
             </w:r>
           </w:p>
         </w:tc>
@@ -7772,7 +7601,7 @@
               <w:cnfStyle w:val="000000100000" w:firstRow="0" w:lastRow="0" w:firstColumn="0" w:lastColumn="0" w:oddVBand="0" w:evenVBand="0" w:oddHBand="1" w:evenHBand="0" w:firstRowFirstColumn="0" w:firstRowLastColumn="0" w:lastRowFirstColumn="0" w:lastRowLastColumn="0"/>
             </w:pPr>
             <w:r>
-              <w:t>0.019</w:t>
+              <w:t>0.358</w:t>
             </w:r>
           </w:p>
         </w:tc>
@@ -7786,7 +7615,7 @@
               <w:cnfStyle w:val="000000100000" w:firstRow="0" w:lastRow="0" w:firstColumn="0" w:lastColumn="0" w:oddVBand="0" w:evenVBand="0" w:oddHBand="1" w:evenHBand="0" w:firstRowFirstColumn="0" w:firstRowLastColumn="0" w:lastRowFirstColumn="0" w:lastRowLastColumn="0"/>
             </w:pPr>
             <w:r>
-              <w:t>0.019</w:t>
+              <w:t>0.052</w:t>
             </w:r>
           </w:p>
         </w:tc>
@@ -7796,27 +7625,19 @@
     <w:p>
       <w:pPr>
         <w:pStyle w:val="Heading3"/>
-        <w:rPr>
-          <w:lang w:val="el-GR"/>
-        </w:rPr>
-      </w:pPr>
-      <w:bookmarkStart w:id="14" w:name="_Toc472587139"/>
-      <w:r>
-        <w:rPr>
-          <w:lang w:val="el-GR"/>
-        </w:rPr>
+      </w:pPr>
+      <w:bookmarkStart w:id="14" w:name="_Toc472587138"/>
+      <w:r>
+        <w:rPr>
+          <w:lang w:val="el-GR"/>
+        </w:rPr>
+        <w:lastRenderedPageBreak/>
         <w:t xml:space="preserve">Ομοιότητα με βάση </w:t>
       </w:r>
       <w:r>
-        <w:t>retweets</w:t>
+        <w:t>mentions</w:t>
       </w:r>
       <w:bookmarkEnd w:id="14"/>
-      <w:r>
-        <w:rPr>
-          <w:lang w:val="el-GR"/>
-        </w:rPr>
-        <w:t xml:space="preserve"> </w:t>
-      </w:r>
     </w:p>
     <w:tbl>
       <w:tblPr>
@@ -7913,7 +7734,7 @@
               <w:cnfStyle w:val="000000100000" w:firstRow="0" w:lastRow="0" w:firstColumn="0" w:lastColumn="0" w:oddVBand="0" w:evenVBand="0" w:oddHBand="1" w:evenHBand="0" w:firstRowFirstColumn="0" w:firstRowLastColumn="0" w:lastRowFirstColumn="0" w:lastRowLastColumn="0"/>
             </w:pPr>
             <w:r>
-              <w:t>0.86</w:t>
+              <w:t>0.963</w:t>
             </w:r>
           </w:p>
         </w:tc>
@@ -7927,7 +7748,7 @@
               <w:cnfStyle w:val="000000100000" w:firstRow="0" w:lastRow="0" w:firstColumn="0" w:lastColumn="0" w:oddVBand="0" w:evenVBand="0" w:oddHBand="1" w:evenHBand="0" w:firstRowFirstColumn="0" w:firstRowLastColumn="0" w:lastRowFirstColumn="0" w:lastRowLastColumn="0"/>
             </w:pPr>
             <w:r>
-              <w:t>0.96</w:t>
+              <w:t>0.963</w:t>
             </w:r>
           </w:p>
         </w:tc>
@@ -7957,7 +7778,7 @@
               <w:cnfStyle w:val="000000000000" w:firstRow="0" w:lastRow="0" w:firstColumn="0" w:lastColumn="0" w:oddVBand="0" w:evenVBand="0" w:oddHBand="0" w:evenHBand="0" w:firstRowFirstColumn="0" w:firstRowLastColumn="0" w:lastRowFirstColumn="0" w:lastRowLastColumn="0"/>
             </w:pPr>
             <w:r>
-              <w:t>3</w:t>
+              <w:t>6</w:t>
             </w:r>
           </w:p>
         </w:tc>
@@ -7971,7 +7792,7 @@
               <w:cnfStyle w:val="000000000000" w:firstRow="0" w:lastRow="0" w:firstColumn="0" w:lastColumn="0" w:oddVBand="0" w:evenVBand="0" w:oddHBand="0" w:evenHBand="0" w:firstRowFirstColumn="0" w:firstRowLastColumn="0" w:lastRowFirstColumn="0" w:lastRowLastColumn="0"/>
             </w:pPr>
             <w:r>
-              <w:t>3</w:t>
+              <w:t>6</w:t>
             </w:r>
           </w:p>
         </w:tc>
@@ -8004,7 +7825,7 @@
               <w:cnfStyle w:val="000000100000" w:firstRow="0" w:lastRow="0" w:firstColumn="0" w:lastColumn="0" w:oddVBand="0" w:evenVBand="0" w:oddHBand="1" w:evenHBand="0" w:firstRowFirstColumn="0" w:firstRowLastColumn="0" w:lastRowFirstColumn="0" w:lastRowLastColumn="0"/>
             </w:pPr>
             <w:r>
-              <w:t>0.018</w:t>
+              <w:t>0.019</w:t>
             </w:r>
           </w:p>
         </w:tc>
@@ -8018,12 +7839,13 @@
               <w:cnfStyle w:val="000000100000" w:firstRow="0" w:lastRow="0" w:firstColumn="0" w:lastColumn="0" w:oddVBand="0" w:evenVBand="0" w:oddHBand="1" w:evenHBand="0" w:firstRowFirstColumn="0" w:firstRowLastColumn="0" w:lastRowFirstColumn="0" w:lastRowLastColumn="0"/>
             </w:pPr>
             <w:r>
-              <w:t>0.018</w:t>
+              <w:t>0.019</w:t>
             </w:r>
           </w:p>
         </w:tc>
       </w:tr>
     </w:tbl>
+    <w:p/>
     <w:p>
       <w:pPr>
         <w:pStyle w:val="Heading3"/>
@@ -8031,14 +7853,23 @@
           <w:lang w:val="el-GR"/>
         </w:rPr>
       </w:pPr>
-      <w:bookmarkStart w:id="15" w:name="_Toc472587140"/>
-      <w:r>
-        <w:rPr>
-          <w:lang w:val="el-GR"/>
-        </w:rPr>
-        <w:t>Συνολική ομοιότητα</w:t>
+      <w:bookmarkStart w:id="15" w:name="_Toc472587139"/>
+      <w:r>
+        <w:rPr>
+          <w:lang w:val="el-GR"/>
+        </w:rPr>
+        <w:t xml:space="preserve">Ομοιότητα με βάση </w:t>
+      </w:r>
+      <w:r>
+        <w:t>retweets</w:t>
       </w:r>
       <w:bookmarkEnd w:id="15"/>
+      <w:r>
+        <w:rPr>
+          <w:lang w:val="el-GR"/>
+        </w:rPr>
+        <w:t xml:space="preserve"> </w:t>
+      </w:r>
     </w:p>
     <w:tbl>
       <w:tblPr>
@@ -8133,18 +7964,9 @@
             <w:pPr>
               <w:jc w:val="center"/>
               <w:cnfStyle w:val="000000100000" w:firstRow="0" w:lastRow="0" w:firstColumn="0" w:lastColumn="0" w:oddVBand="0" w:evenVBand="0" w:oddHBand="1" w:evenHBand="0" w:firstRowFirstColumn="0" w:firstRowLastColumn="0" w:lastRowFirstColumn="0" w:lastRowLastColumn="0"/>
-              <w:rPr>
-                <w:lang w:val="el-GR"/>
-              </w:rPr>
             </w:pPr>
             <w:r>
-              <w:t>0.9</w:t>
-            </w:r>
-            <w:r>
-              <w:rPr>
-                <w:lang w:val="el-GR"/>
-              </w:rPr>
-              <w:t>46</w:t>
+              <w:t>0.86</w:t>
             </w:r>
           </w:p>
         </w:tc>
@@ -8156,18 +7978,9 @@
             <w:pPr>
               <w:jc w:val="center"/>
               <w:cnfStyle w:val="000000100000" w:firstRow="0" w:lastRow="0" w:firstColumn="0" w:lastColumn="0" w:oddVBand="0" w:evenVBand="0" w:oddHBand="1" w:evenHBand="0" w:firstRowFirstColumn="0" w:firstRowLastColumn="0" w:lastRowFirstColumn="0" w:lastRowLastColumn="0"/>
-              <w:rPr>
-                <w:lang w:val="el-GR"/>
-              </w:rPr>
             </w:pPr>
             <w:r>
-              <w:t>0.</w:t>
-            </w:r>
-            <w:r>
-              <w:rPr>
-                <w:lang w:val="el-GR"/>
-              </w:rPr>
-              <w:t>946</w:t>
+              <w:t>0.96</w:t>
             </w:r>
           </w:p>
         </w:tc>
@@ -8195,15 +8008,9 @@
             <w:pPr>
               <w:jc w:val="center"/>
               <w:cnfStyle w:val="000000000000" w:firstRow="0" w:lastRow="0" w:firstColumn="0" w:lastColumn="0" w:oddVBand="0" w:evenVBand="0" w:oddHBand="0" w:evenHBand="0" w:firstRowFirstColumn="0" w:firstRowLastColumn="0" w:lastRowFirstColumn="0" w:lastRowLastColumn="0"/>
-              <w:rPr>
-                <w:lang w:val="el-GR"/>
-              </w:rPr>
             </w:pPr>
             <w:r>
-              <w:rPr>
-                <w:lang w:val="el-GR"/>
-              </w:rPr>
-              <w:t>5</w:t>
+              <w:t>3</w:t>
             </w:r>
           </w:p>
         </w:tc>
@@ -8217,7 +8024,7 @@
               <w:cnfStyle w:val="000000000000" w:firstRow="0" w:lastRow="0" w:firstColumn="0" w:lastColumn="0" w:oddVBand="0" w:evenVBand="0" w:oddHBand="0" w:evenHBand="0" w:firstRowFirstColumn="0" w:firstRowLastColumn="0" w:lastRowFirstColumn="0" w:lastRowLastColumn="0"/>
             </w:pPr>
             <w:r>
-              <w:t>5</w:t>
+              <w:t>3</w:t>
             </w:r>
           </w:p>
         </w:tc>
@@ -8250,7 +8057,7 @@
               <w:cnfStyle w:val="000000100000" w:firstRow="0" w:lastRow="0" w:firstColumn="0" w:lastColumn="0" w:oddVBand="0" w:evenVBand="0" w:oddHBand="1" w:evenHBand="0" w:firstRowFirstColumn="0" w:firstRowLastColumn="0" w:lastRowFirstColumn="0" w:lastRowLastColumn="0"/>
             </w:pPr>
             <w:r>
-              <w:t>0.295</w:t>
+              <w:t>0.018</w:t>
             </w:r>
           </w:p>
         </w:tc>
@@ -8264,7 +8071,7 @@
               <w:cnfStyle w:val="000000100000" w:firstRow="0" w:lastRow="0" w:firstColumn="0" w:lastColumn="0" w:oddVBand="0" w:evenVBand="0" w:oddHBand="1" w:evenHBand="0" w:firstRowFirstColumn="0" w:firstRowLastColumn="0" w:lastRowFirstColumn="0" w:lastRowLastColumn="0"/>
             </w:pPr>
             <w:r>
-              <w:t>0.295</w:t>
+              <w:t>0.018</w:t>
             </w:r>
           </w:p>
         </w:tc>
@@ -8272,6 +8079,252 @@
     </w:tbl>
     <w:p>
       <w:pPr>
+        <w:pStyle w:val="Heading3"/>
+        <w:rPr>
+          <w:lang w:val="el-GR"/>
+        </w:rPr>
+      </w:pPr>
+      <w:bookmarkStart w:id="16" w:name="_Toc472587140"/>
+      <w:r>
+        <w:rPr>
+          <w:lang w:val="el-GR"/>
+        </w:rPr>
+        <w:t>Συνολική ομοιότητα</w:t>
+      </w:r>
+      <w:bookmarkEnd w:id="16"/>
+    </w:p>
+    <w:tbl>
+      <w:tblPr>
+        <w:tblStyle w:val="PlainTable5"/>
+        <w:tblW w:w="5000" w:type="pct"/>
+        <w:tblLook w:val="04A0" w:firstRow="1" w:lastRow="0" w:firstColumn="1" w:lastColumn="0" w:noHBand="0" w:noVBand="1"/>
+      </w:tblPr>
+      <w:tblGrid>
+        <w:gridCol w:w="4242"/>
+        <w:gridCol w:w="2589"/>
+        <w:gridCol w:w="2731"/>
+      </w:tblGrid>
+      <w:tr>
+        <w:trPr>
+          <w:cnfStyle w:val="100000000000" w:firstRow="1" w:lastRow="0" w:firstColumn="0" w:lastColumn="0" w:oddVBand="0" w:evenVBand="0" w:oddHBand="0" w:evenHBand="0" w:firstRowFirstColumn="0" w:firstRowLastColumn="0" w:lastRowFirstColumn="0" w:lastRowLastColumn="0"/>
+        </w:trPr>
+        <w:tc>
+          <w:tcPr>
+            <w:cnfStyle w:val="001000000100" w:firstRow="0" w:lastRow="0" w:firstColumn="1" w:lastColumn="0" w:oddVBand="0" w:evenVBand="0" w:oddHBand="0" w:evenHBand="0" w:firstRowFirstColumn="1" w:firstRowLastColumn="0" w:lastRowFirstColumn="0" w:lastRowLastColumn="0"/>
+            <w:tcW w:w="2218" w:type="pct"/>
+          </w:tcPr>
+          <w:p>
+            <w:pPr>
+              <w:jc w:val="center"/>
+            </w:pPr>
+          </w:p>
+        </w:tc>
+        <w:tc>
+          <w:tcPr>
+            <w:tcW w:w="1354" w:type="pct"/>
+          </w:tcPr>
+          <w:p>
+            <w:pPr>
+              <w:jc w:val="center"/>
+              <w:cnfStyle w:val="100000000000" w:firstRow="1" w:lastRow="0" w:firstColumn="0" w:lastColumn="0" w:oddVBand="0" w:evenVBand="0" w:oddHBand="0" w:evenHBand="0" w:firstRowFirstColumn="0" w:firstRowLastColumn="0" w:lastRowFirstColumn="0" w:lastRowLastColumn="0"/>
+            </w:pPr>
+            <w:r>
+              <w:rPr>
+                <w:lang w:val="el-GR"/>
+              </w:rPr>
+              <w:t xml:space="preserve">Ομοιότητα </w:t>
+            </w:r>
+            <w:r>
+              <w:t>Cosine</w:t>
+            </w:r>
+          </w:p>
+        </w:tc>
+        <w:tc>
+          <w:tcPr>
+            <w:tcW w:w="1428" w:type="pct"/>
+          </w:tcPr>
+          <w:p>
+            <w:pPr>
+              <w:jc w:val="center"/>
+              <w:cnfStyle w:val="100000000000" w:firstRow="1" w:lastRow="0" w:firstColumn="0" w:lastColumn="0" w:oddVBand="0" w:evenVBand="0" w:oddHBand="0" w:evenHBand="0" w:firstRowFirstColumn="0" w:firstRowLastColumn="0" w:lastRowFirstColumn="0" w:lastRowLastColumn="0"/>
+            </w:pPr>
+            <w:r>
+              <w:rPr>
+                <w:lang w:val="el-GR"/>
+              </w:rPr>
+              <w:t xml:space="preserve">Ομοιότητα </w:t>
+            </w:r>
+            <w:r>
+              <w:t>Jaccard</w:t>
+            </w:r>
+          </w:p>
+        </w:tc>
+      </w:tr>
+      <w:tr>
+        <w:trPr>
+          <w:cnfStyle w:val="000000100000" w:firstRow="0" w:lastRow="0" w:firstColumn="0" w:lastColumn="0" w:oddVBand="0" w:evenVBand="0" w:oddHBand="1" w:evenHBand="0" w:firstRowFirstColumn="0" w:firstRowLastColumn="0" w:lastRowFirstColumn="0" w:lastRowLastColumn="0"/>
+        </w:trPr>
+        <w:tc>
+          <w:tcPr>
+            <w:cnfStyle w:val="001000000000" w:firstRow="0" w:lastRow="0" w:firstColumn="1" w:lastColumn="0" w:oddVBand="0" w:evenVBand="0" w:oddHBand="0" w:evenHBand="0" w:firstRowFirstColumn="0" w:firstRowLastColumn="0" w:lastRowFirstColumn="0" w:lastRowLastColumn="0"/>
+            <w:tcW w:w="2218" w:type="pct"/>
+          </w:tcPr>
+          <w:p>
+            <w:pPr>
+              <w:jc w:val="center"/>
+            </w:pPr>
+            <w:r>
+              <w:t>Average Clustering Coefficient</w:t>
+            </w:r>
+          </w:p>
+        </w:tc>
+        <w:tc>
+          <w:tcPr>
+            <w:tcW w:w="1354" w:type="pct"/>
+          </w:tcPr>
+          <w:p>
+            <w:pPr>
+              <w:jc w:val="center"/>
+              <w:cnfStyle w:val="000000100000" w:firstRow="0" w:lastRow="0" w:firstColumn="0" w:lastColumn="0" w:oddVBand="0" w:evenVBand="0" w:oddHBand="1" w:evenHBand="0" w:firstRowFirstColumn="0" w:firstRowLastColumn="0" w:lastRowFirstColumn="0" w:lastRowLastColumn="0"/>
+              <w:rPr>
+                <w:lang w:val="el-GR"/>
+              </w:rPr>
+            </w:pPr>
+            <w:r>
+              <w:t>0.9</w:t>
+            </w:r>
+            <w:r>
+              <w:rPr>
+                <w:lang w:val="el-GR"/>
+              </w:rPr>
+              <w:t>46</w:t>
+            </w:r>
+          </w:p>
+        </w:tc>
+        <w:tc>
+          <w:tcPr>
+            <w:tcW w:w="1428" w:type="pct"/>
+          </w:tcPr>
+          <w:p>
+            <w:pPr>
+              <w:jc w:val="center"/>
+              <w:cnfStyle w:val="000000100000" w:firstRow="0" w:lastRow="0" w:firstColumn="0" w:lastColumn="0" w:oddVBand="0" w:evenVBand="0" w:oddHBand="1" w:evenHBand="0" w:firstRowFirstColumn="0" w:firstRowLastColumn="0" w:lastRowFirstColumn="0" w:lastRowLastColumn="0"/>
+              <w:rPr>
+                <w:lang w:val="el-GR"/>
+              </w:rPr>
+            </w:pPr>
+            <w:r>
+              <w:t>0.</w:t>
+            </w:r>
+            <w:r>
+              <w:rPr>
+                <w:lang w:val="el-GR"/>
+              </w:rPr>
+              <w:t>946</w:t>
+            </w:r>
+          </w:p>
+        </w:tc>
+      </w:tr>
+      <w:tr>
+        <w:tc>
+          <w:tcPr>
+            <w:cnfStyle w:val="001000000000" w:firstRow="0" w:lastRow="0" w:firstColumn="1" w:lastColumn="0" w:oddVBand="0" w:evenVBand="0" w:oddHBand="0" w:evenHBand="0" w:firstRowFirstColumn="0" w:firstRowLastColumn="0" w:lastRowFirstColumn="0" w:lastRowLastColumn="0"/>
+            <w:tcW w:w="2218" w:type="pct"/>
+          </w:tcPr>
+          <w:p>
+            <w:pPr>
+              <w:jc w:val="center"/>
+            </w:pPr>
+            <w:r>
+              <w:t>Graph Diameter</w:t>
+            </w:r>
+          </w:p>
+        </w:tc>
+        <w:tc>
+          <w:tcPr>
+            <w:tcW w:w="1354" w:type="pct"/>
+          </w:tcPr>
+          <w:p>
+            <w:pPr>
+              <w:jc w:val="center"/>
+              <w:cnfStyle w:val="000000000000" w:firstRow="0" w:lastRow="0" w:firstColumn="0" w:lastColumn="0" w:oddVBand="0" w:evenVBand="0" w:oddHBand="0" w:evenHBand="0" w:firstRowFirstColumn="0" w:firstRowLastColumn="0" w:lastRowFirstColumn="0" w:lastRowLastColumn="0"/>
+              <w:rPr>
+                <w:lang w:val="el-GR"/>
+              </w:rPr>
+            </w:pPr>
+            <w:r>
+              <w:rPr>
+                <w:lang w:val="el-GR"/>
+              </w:rPr>
+              <w:t>5</w:t>
+            </w:r>
+          </w:p>
+        </w:tc>
+        <w:tc>
+          <w:tcPr>
+            <w:tcW w:w="1428" w:type="pct"/>
+          </w:tcPr>
+          <w:p>
+            <w:pPr>
+              <w:jc w:val="center"/>
+              <w:cnfStyle w:val="000000000000" w:firstRow="0" w:lastRow="0" w:firstColumn="0" w:lastColumn="0" w:oddVBand="0" w:evenVBand="0" w:oddHBand="0" w:evenHBand="0" w:firstRowFirstColumn="0" w:firstRowLastColumn="0" w:lastRowFirstColumn="0" w:lastRowLastColumn="0"/>
+            </w:pPr>
+            <w:r>
+              <w:t>5</w:t>
+            </w:r>
+          </w:p>
+        </w:tc>
+      </w:tr>
+      <w:tr>
+        <w:trPr>
+          <w:cnfStyle w:val="000000100000" w:firstRow="0" w:lastRow="0" w:firstColumn="0" w:lastColumn="0" w:oddVBand="0" w:evenVBand="0" w:oddHBand="1" w:evenHBand="0" w:firstRowFirstColumn="0" w:firstRowLastColumn="0" w:lastRowFirstColumn="0" w:lastRowLastColumn="0"/>
+        </w:trPr>
+        <w:tc>
+          <w:tcPr>
+            <w:cnfStyle w:val="001000000000" w:firstRow="0" w:lastRow="0" w:firstColumn="1" w:lastColumn="0" w:oddVBand="0" w:evenVBand="0" w:oddHBand="0" w:evenHBand="0" w:firstRowFirstColumn="0" w:firstRowLastColumn="0" w:lastRowFirstColumn="0" w:lastRowLastColumn="0"/>
+            <w:tcW w:w="2218" w:type="pct"/>
+          </w:tcPr>
+          <w:p>
+            <w:pPr>
+              <w:jc w:val="center"/>
+            </w:pPr>
+            <w:r>
+              <w:t>Graph Density</w:t>
+            </w:r>
+          </w:p>
+        </w:tc>
+        <w:tc>
+          <w:tcPr>
+            <w:tcW w:w="1354" w:type="pct"/>
+          </w:tcPr>
+          <w:p>
+            <w:pPr>
+              <w:jc w:val="center"/>
+              <w:cnfStyle w:val="000000100000" w:firstRow="0" w:lastRow="0" w:firstColumn="0" w:lastColumn="0" w:oddVBand="0" w:evenVBand="0" w:oddHBand="1" w:evenHBand="0" w:firstRowFirstColumn="0" w:firstRowLastColumn="0" w:lastRowFirstColumn="0" w:lastRowLastColumn="0"/>
+            </w:pPr>
+            <w:r>
+              <w:t>0.295</w:t>
+            </w:r>
+          </w:p>
+        </w:tc>
+        <w:tc>
+          <w:tcPr>
+            <w:tcW w:w="1428" w:type="pct"/>
+          </w:tcPr>
+          <w:p>
+            <w:pPr>
+              <w:jc w:val="center"/>
+              <w:cnfStyle w:val="000000100000" w:firstRow="0" w:lastRow="0" w:firstColumn="0" w:lastColumn="0" w:oddVBand="0" w:evenVBand="0" w:oddHBand="1" w:evenHBand="0" w:firstRowFirstColumn="0" w:firstRowLastColumn="0" w:lastRowFirstColumn="0" w:lastRowLastColumn="0"/>
+            </w:pPr>
+            <w:r>
+              <w:t>0.295</w:t>
+            </w:r>
+          </w:p>
+        </w:tc>
+      </w:tr>
+    </w:tbl>
+    <w:p>
+      <w:pPr>
         <w:rPr>
           <w:lang w:val="el-GR"/>
         </w:rPr>
@@ -8284,77 +8337,77 @@
           <w:lang w:val="el-GR"/>
         </w:rPr>
       </w:pPr>
-      <w:bookmarkStart w:id="16" w:name="_Toc472587141"/>
+      <w:bookmarkStart w:id="17" w:name="_Toc472587141"/>
       <w:r>
         <w:rPr>
           <w:lang w:val="el-GR"/>
         </w:rPr>
         <w:t>Εύρεση Κοινοτήτων</w:t>
-      </w:r>
-      <w:bookmarkEnd w:id="16"/>
-    </w:p>
-    <w:p>
-      <w:pPr>
-        <w:rPr>
-          <w:lang w:val="el-GR"/>
-        </w:rPr>
-      </w:pPr>
-      <w:r>
-        <w:rPr>
-          <w:lang w:val="el-GR"/>
-        </w:rPr>
-        <w:t xml:space="preserve">Για την εύρεση των κοινοτήτων των χρηστών χρησιμοποιήθηκε ο αλγόριθμος του </w:t>
-      </w:r>
-      <w:r>
-        <w:t>Louvain</w:t>
-      </w:r>
-      <w:r>
-        <w:rPr>
-          <w:lang w:val="el-GR"/>
-        </w:rPr>
-        <w:t xml:space="preserve">, ο οποίος είναι υλοποιημένος στο εργαλείο του </w:t>
-      </w:r>
-      <w:r>
-        <w:t>Gephi</w:t>
-      </w:r>
-      <w:r>
-        <w:rPr>
-          <w:lang w:val="el-GR"/>
-        </w:rPr>
-        <w:t xml:space="preserve">. Παρακάτω, παρουσιάζονται χρωματισμένοι οι γράφοι, βάση των κοινοτήτων των χρηστών και διατεταγμένοι με τον αλγόριθμο του </w:t>
-      </w:r>
-      <w:r>
-        <w:t>OpenOrd</w:t>
-      </w:r>
-      <w:r>
-        <w:rPr>
-          <w:lang w:val="el-GR"/>
-        </w:rPr>
-        <w:t>.</w:t>
-      </w:r>
-    </w:p>
-    <w:p>
-      <w:pPr>
-        <w:pStyle w:val="Heading3"/>
-        <w:rPr>
-          <w:lang w:val="el-GR"/>
-        </w:rPr>
-      </w:pPr>
-      <w:bookmarkStart w:id="17" w:name="_Toc472587142"/>
-      <w:r>
-        <w:rPr>
-          <w:lang w:val="el-GR"/>
-        </w:rPr>
-        <w:lastRenderedPageBreak/>
-        <w:t xml:space="preserve">Εύρεση κοινοτήτων χρηστών χρησιμοποιώντας το πεδίο των </w:t>
-      </w:r>
-      <w:r>
-        <w:t>hashtags</w:t>
       </w:r>
       <w:bookmarkEnd w:id="17"/>
     </w:p>
     <w:p>
       <w:pPr>
+        <w:rPr>
+          <w:lang w:val="el-GR"/>
+        </w:rPr>
+      </w:pPr>
+      <w:r>
+        <w:rPr>
+          <w:lang w:val="el-GR"/>
+        </w:rPr>
+        <w:t xml:space="preserve">Για την εύρεση των κοινοτήτων των χρηστών χρησιμοποιήθηκε ο αλγόριθμος του </w:t>
+      </w:r>
+      <w:r>
+        <w:t>Louvain</w:t>
+      </w:r>
+      <w:r>
+        <w:rPr>
+          <w:lang w:val="el-GR"/>
+        </w:rPr>
+        <w:t xml:space="preserve">, ο οποίος είναι υλοποιημένος στο εργαλείο του </w:t>
+      </w:r>
+      <w:r>
+        <w:t>Gephi</w:t>
+      </w:r>
+      <w:r>
+        <w:rPr>
+          <w:lang w:val="el-GR"/>
+        </w:rPr>
+        <w:t xml:space="preserve">. Παρακάτω, παρουσιάζονται χρωματισμένοι οι γράφοι, βάση των κοινοτήτων των χρηστών και διατεταγμένοι με τον αλγόριθμο του </w:t>
+      </w:r>
+      <w:r>
+        <w:t>OpenOrd</w:t>
+      </w:r>
+      <w:r>
+        <w:rPr>
+          <w:lang w:val="el-GR"/>
+        </w:rPr>
+        <w:t>.</w:t>
+      </w:r>
+    </w:p>
+    <w:p>
+      <w:pPr>
+        <w:pStyle w:val="Heading3"/>
+        <w:rPr>
+          <w:lang w:val="el-GR"/>
+        </w:rPr>
+      </w:pPr>
+      <w:bookmarkStart w:id="18" w:name="_Toc472587142"/>
+      <w:r>
+        <w:rPr>
+          <w:lang w:val="el-GR"/>
+        </w:rPr>
+        <w:lastRenderedPageBreak/>
+        <w:t xml:space="preserve">Εύρεση κοινοτήτων χρηστών χρησιμοποιώντας το πεδίο των </w:t>
+      </w:r>
+      <w:r>
+        <w:t>hashtags</w:t>
+      </w:r>
+      <w:bookmarkEnd w:id="18"/>
+    </w:p>
+    <w:p>
+      <w:pPr>
         <w:keepNext/>
         <w:rPr>
           <w:lang w:val="el-GR"/>
@@ -8363,7 +8416,7 @@
       <w:r>
         <w:rPr>
           <w:noProof/>
-          <w:lang w:eastAsia="en-US"/>
+          <w:lang w:val="en-GB" w:eastAsia="en-GB"/>
         </w:rPr>
         <w:drawing>
           <wp:inline distT="0" distB="0" distL="0" distR="0" wp14:anchorId="2388454D" wp14:editId="3DD74DA0">
@@ -8478,7 +8531,7 @@
       <w:r>
         <w:rPr>
           <w:noProof/>
-          <w:lang w:eastAsia="en-US"/>
+          <w:lang w:val="en-GB" w:eastAsia="en-GB"/>
         </w:rPr>
         <w:drawing>
           <wp:inline distT="0" distB="0" distL="0" distR="0" wp14:anchorId="07C9D061" wp14:editId="644BBB8E">
@@ -8602,7 +8655,7 @@
           <w:lang w:val="el-GR"/>
         </w:rPr>
       </w:pPr>
-      <w:bookmarkStart w:id="18" w:name="_Toc472587143"/>
+      <w:bookmarkStart w:id="19" w:name="_Toc472587143"/>
       <w:r>
         <w:rPr>
           <w:lang w:val="el-GR"/>
@@ -8613,7 +8666,7 @@
       <w:r>
         <w:t>URLs</w:t>
       </w:r>
-      <w:bookmarkEnd w:id="18"/>
+      <w:bookmarkEnd w:id="19"/>
     </w:p>
     <w:p>
       <w:pPr>
@@ -8622,7 +8675,7 @@
       <w:r>
         <w:rPr>
           <w:noProof/>
-          <w:lang w:eastAsia="en-US"/>
+          <w:lang w:val="en-GB" w:eastAsia="en-GB"/>
         </w:rPr>
         <w:drawing>
           <wp:inline distT="0" distB="0" distL="0" distR="0" wp14:anchorId="486717C5" wp14:editId="3607AA99">
@@ -8737,7 +8790,7 @@
       <w:r>
         <w:rPr>
           <w:noProof/>
-          <w:lang w:eastAsia="en-US"/>
+          <w:lang w:val="en-GB" w:eastAsia="en-GB"/>
         </w:rPr>
         <w:drawing>
           <wp:inline distT="0" distB="0" distL="0" distR="0" wp14:anchorId="5F2874BD" wp14:editId="2E13699A">
@@ -8868,7 +8921,7 @@
           <w:lang w:val="el-GR"/>
         </w:rPr>
       </w:pPr>
-      <w:bookmarkStart w:id="19" w:name="_Toc472587144"/>
+      <w:bookmarkStart w:id="20" w:name="_Toc472587144"/>
       <w:r>
         <w:rPr>
           <w:lang w:val="el-GR"/>
@@ -8879,7 +8932,7 @@
       <w:r>
         <w:t>mentions</w:t>
       </w:r>
-      <w:bookmarkEnd w:id="19"/>
+      <w:bookmarkEnd w:id="20"/>
     </w:p>
     <w:p>
       <w:pPr>
@@ -8888,7 +8941,7 @@
       <w:r>
         <w:rPr>
           <w:noProof/>
-          <w:lang w:eastAsia="en-US"/>
+          <w:lang w:val="en-GB" w:eastAsia="en-GB"/>
         </w:rPr>
         <w:drawing>
           <wp:inline distT="0" distB="0" distL="0" distR="0" wp14:anchorId="39C704D9" wp14:editId="2311D2C0">
@@ -9003,7 +9056,7 @@
       <w:r>
         <w:rPr>
           <w:noProof/>
-          <w:lang w:eastAsia="en-US"/>
+          <w:lang w:val="en-GB" w:eastAsia="en-GB"/>
         </w:rPr>
         <w:drawing>
           <wp:inline distT="0" distB="0" distL="0" distR="0" wp14:anchorId="7DCEC206" wp14:editId="7FF65BCF">
@@ -9127,7 +9180,7 @@
           <w:lang w:val="el-GR"/>
         </w:rPr>
       </w:pPr>
-      <w:bookmarkStart w:id="20" w:name="_Toc472587145"/>
+      <w:bookmarkStart w:id="21" w:name="_Toc472587145"/>
       <w:r>
         <w:rPr>
           <w:lang w:val="el-GR"/>
@@ -9138,7 +9191,7 @@
       <w:r>
         <w:t>retweets</w:t>
       </w:r>
-      <w:bookmarkEnd w:id="20"/>
+      <w:bookmarkEnd w:id="21"/>
       <w:r>
         <w:rPr>
           <w:lang w:val="el-GR"/>
@@ -9153,7 +9206,7 @@
       <w:r>
         <w:rPr>
           <w:noProof/>
-          <w:lang w:eastAsia="en-US"/>
+          <w:lang w:val="en-GB" w:eastAsia="en-GB"/>
         </w:rPr>
         <w:drawing>
           <wp:inline distT="0" distB="0" distL="0" distR="0" wp14:anchorId="292D0950" wp14:editId="3FCB184E">
@@ -9268,7 +9321,7 @@
       <w:r>
         <w:rPr>
           <w:noProof/>
-          <w:lang w:eastAsia="en-US"/>
+          <w:lang w:val="en-GB" w:eastAsia="en-GB"/>
         </w:rPr>
         <w:drawing>
           <wp:inline distT="0" distB="0" distL="0" distR="0" wp14:anchorId="6D7044CC" wp14:editId="070C257F">
@@ -9400,14 +9453,14 @@
           <w:lang w:val="el-GR"/>
         </w:rPr>
       </w:pPr>
-      <w:bookmarkStart w:id="21" w:name="_Toc472587146"/>
+      <w:bookmarkStart w:id="22" w:name="_Toc472587146"/>
       <w:r>
         <w:rPr>
           <w:lang w:val="el-GR"/>
         </w:rPr>
         <w:t>Εύρεση κοινοτήτων χρηστών χρησιμοποιώντας την συνολική ομοιότητα</w:t>
       </w:r>
-      <w:bookmarkEnd w:id="21"/>
+      <w:bookmarkEnd w:id="22"/>
     </w:p>
     <w:p>
       <w:pPr>
@@ -9416,7 +9469,7 @@
       <w:r>
         <w:rPr>
           <w:noProof/>
-          <w:lang w:eastAsia="en-US"/>
+          <w:lang w:val="en-GB" w:eastAsia="en-GB"/>
         </w:rPr>
         <w:drawing>
           <wp:inline distT="0" distB="0" distL="0" distR="0" wp14:anchorId="78073573" wp14:editId="479A8572">
@@ -9528,7 +9581,7 @@
       <w:r>
         <w:rPr>
           <w:noProof/>
-          <w:lang w:eastAsia="en-US"/>
+          <w:lang w:val="en-GB" w:eastAsia="en-GB"/>
         </w:rPr>
         <w:drawing>
           <wp:inline distT="0" distB="0" distL="0" distR="0" wp14:anchorId="0DFE4C3F" wp14:editId="6FBFBA97">
@@ -9655,7 +9708,7 @@
           <w:lang w:val="el-GR"/>
         </w:rPr>
       </w:pPr>
-      <w:bookmarkStart w:id="22" w:name="_Toc472587147"/>
+      <w:bookmarkStart w:id="23" w:name="_Toc472587147"/>
       <w:r>
         <w:rPr>
           <w:lang w:val="el-GR"/>
@@ -9675,7 +9728,7 @@
         </w:rPr>
         <w:t>κριση Δομών Κοινοτήτων</w:t>
       </w:r>
-      <w:bookmarkEnd w:id="22"/>
+      <w:bookmarkEnd w:id="23"/>
     </w:p>
     <w:p>
       <w:pPr>
@@ -11391,7 +11444,7 @@
           <w:lang w:val="el-GR"/>
         </w:rPr>
       </w:pPr>
-      <w:bookmarkStart w:id="23" w:name="_Toc472587148"/>
+      <w:bookmarkStart w:id="24" w:name="_Toc472587148"/>
       <w:r>
         <w:rPr>
           <w:lang w:val="el-GR"/>
@@ -11399,7 +11452,7 @@
         <w:lastRenderedPageBreak/>
         <w:t>Αναφορές</w:t>
       </w:r>
-      <w:bookmarkEnd w:id="23"/>
+      <w:bookmarkEnd w:id="24"/>
     </w:p>
     <w:p>
       <w:pPr>
@@ -11444,8 +11497,14 @@
           <w:ilvl w:val="0"/>
           <w:numId w:val="21"/>
         </w:numPr>
-      </w:pPr>
-      <w:r>
+        <w:rPr>
+          <w:lang w:val="fr-FR"/>
+        </w:rPr>
+      </w:pPr>
+      <w:r>
+        <w:rPr>
+          <w:lang w:val="fr-FR"/>
+        </w:rPr>
         <w:t>PostgreSQL https://www.postgresql.org/</w:t>
       </w:r>
     </w:p>
@@ -11492,9 +11551,29 @@
           <w:ilvl w:val="0"/>
           <w:numId w:val="21"/>
         </w:numPr>
-      </w:pPr>
-      <w:r>
-        <w:t>Jaccard, Paul (1901), "Étude comparative de la distribution florale dans une portion des Alpes et des Jura", Bulletin de la Société Vaudoise des Sciences Naturelles, 37: 547–579</w:t>
+        <w:rPr>
+          <w:lang w:val="fr-FR"/>
+        </w:rPr>
+      </w:pPr>
+      <w:r>
+        <w:rPr>
+          <w:lang w:val="fr-FR"/>
+        </w:rPr>
+        <w:t xml:space="preserve">Jaccard, Paul (1901), "Étude comparative de la distribution florale dans une portion des Alpes et des Jura", Bulletin de la Société Vaudoise des Sciences Naturelles, </w:t>
+      </w:r>
+      <w:proofErr w:type="gramStart"/>
+      <w:r>
+        <w:rPr>
+          <w:lang w:val="fr-FR"/>
+        </w:rPr>
+        <w:t>37:</w:t>
+      </w:r>
+      <w:proofErr w:type="gramEnd"/>
+      <w:r>
+        <w:rPr>
+          <w:lang w:val="fr-FR"/>
+        </w:rPr>
+        <w:t xml:space="preserve"> 547–579</w:t>
       </w:r>
     </w:p>
     <w:p>
@@ -11530,7 +11609,7 @@
 </file>
 
 <file path=word/endnotes.xml><?xml version="1.0" encoding="utf-8"?>
-<w:endnotes xmlns:wpc="http://schemas.microsoft.com/office/word/2010/wordprocessingCanvas" xmlns:cx="http://schemas.microsoft.com/office/drawing/2014/chartex" xmlns:cx1="http://schemas.microsoft.com/office/drawing/2015/9/8/chartex" xmlns:cx2="http://schemas.microsoft.com/office/drawing/2015/10/21/chartex" xmlns:mc="http://schemas.openxmlformats.org/markup-compatibility/2006" xmlns:o="urn:schemas-microsoft-com:office:office" xmlns:r="http://schemas.openxmlformats.org/officeDocument/2006/relationships" xmlns:m="http://schemas.openxmlformats.org/officeDocument/2006/math" xmlns:v="urn:schemas-microsoft-com:vml" xmlns:wp14="http://schemas.microsoft.com/office/word/2010/wordprocessingDrawing" xmlns:wp="http://schemas.openxmlformats.org/drawingml/2006/wordprocessingDrawing" xmlns:w10="urn:schemas-microsoft-com:office:word" xmlns:w="http://schemas.openxmlformats.org/wordprocessingml/2006/main" xmlns:w14="http://schemas.microsoft.com/office/word/2010/wordml" xmlns:w15="http://schemas.microsoft.com/office/word/2012/wordml" xmlns:w16se="http://schemas.microsoft.com/office/word/2015/wordml/symex" xmlns:wpg="http://schemas.microsoft.com/office/word/2010/wordprocessingGroup" xmlns:wpi="http://schemas.microsoft.com/office/word/2010/wordprocessingInk" xmlns:wne="http://schemas.microsoft.com/office/word/2006/wordml" xmlns:wps="http://schemas.microsoft.com/office/word/2010/wordprocessingShape" mc:Ignorable="w14 w15 w16se wp14">
+<w:endnotes xmlns:wpc="http://schemas.microsoft.com/office/word/2010/wordprocessingCanvas" xmlns:mo="http://schemas.microsoft.com/office/mac/office/2008/main" xmlns:mc="http://schemas.openxmlformats.org/markup-compatibility/2006" xmlns:mv="urn:schemas-microsoft-com:mac:vml" xmlns:o="urn:schemas-microsoft-com:office:office" xmlns:r="http://schemas.openxmlformats.org/officeDocument/2006/relationships" xmlns:m="http://schemas.openxmlformats.org/officeDocument/2006/math" xmlns:v="urn:schemas-microsoft-com:vml" xmlns:wp14="http://schemas.microsoft.com/office/word/2010/wordprocessingDrawing" xmlns:wp="http://schemas.openxmlformats.org/drawingml/2006/wordprocessingDrawing" xmlns:w10="urn:schemas-microsoft-com:office:word" xmlns:w="http://schemas.openxmlformats.org/wordprocessingml/2006/main" xmlns:w14="http://schemas.microsoft.com/office/word/2010/wordml" xmlns:w15="http://schemas.microsoft.com/office/word/2012/wordml" xmlns:wpg="http://schemas.microsoft.com/office/word/2010/wordprocessingGroup" xmlns:wpi="http://schemas.microsoft.com/office/word/2010/wordprocessingInk" xmlns:wne="http://schemas.microsoft.com/office/word/2006/wordml" xmlns:wps="http://schemas.microsoft.com/office/word/2010/wordprocessingShape" mc:Ignorable="w14 w15 wp14">
   <w:endnote w:type="separator" w:id="-1">
     <w:p>
       <w:pPr>
@@ -11559,7 +11638,7 @@
 </file>
 
 <file path=word/footer1.xml><?xml version="1.0" encoding="utf-8"?>
-<w:ftr xmlns:wpc="http://schemas.microsoft.com/office/word/2010/wordprocessingCanvas" xmlns:cx="http://schemas.microsoft.com/office/drawing/2014/chartex" xmlns:cx1="http://schemas.microsoft.com/office/drawing/2015/9/8/chartex" xmlns:cx2="http://schemas.microsoft.com/office/drawing/2015/10/21/chartex" xmlns:mc="http://schemas.openxmlformats.org/markup-compatibility/2006" xmlns:o="urn:schemas-microsoft-com:office:office" xmlns:r="http://schemas.openxmlformats.org/officeDocument/2006/relationships" xmlns:m="http://schemas.openxmlformats.org/officeDocument/2006/math" xmlns:v="urn:schemas-microsoft-com:vml" xmlns:wp14="http://schemas.microsoft.com/office/word/2010/wordprocessingDrawing" xmlns:wp="http://schemas.openxmlformats.org/drawingml/2006/wordprocessingDrawing" xmlns:w10="urn:schemas-microsoft-com:office:word" xmlns:w="http://schemas.openxmlformats.org/wordprocessingml/2006/main" xmlns:w14="http://schemas.microsoft.com/office/word/2010/wordml" xmlns:w15="http://schemas.microsoft.com/office/word/2012/wordml" xmlns:w16se="http://schemas.microsoft.com/office/word/2015/wordml/symex" xmlns:wpg="http://schemas.microsoft.com/office/word/2010/wordprocessingGroup" xmlns:wpi="http://schemas.microsoft.com/office/word/2010/wordprocessingInk" xmlns:wne="http://schemas.microsoft.com/office/word/2006/wordml" xmlns:wps="http://schemas.microsoft.com/office/word/2010/wordprocessingShape" mc:Ignorable="w14 w15 w16se wp14">
+<w:ftr xmlns:wpc="http://schemas.microsoft.com/office/word/2010/wordprocessingCanvas" xmlns:mo="http://schemas.microsoft.com/office/mac/office/2008/main" xmlns:mc="http://schemas.openxmlformats.org/markup-compatibility/2006" xmlns:mv="urn:schemas-microsoft-com:mac:vml" xmlns:o="urn:schemas-microsoft-com:office:office" xmlns:r="http://schemas.openxmlformats.org/officeDocument/2006/relationships" xmlns:m="http://schemas.openxmlformats.org/officeDocument/2006/math" xmlns:v="urn:schemas-microsoft-com:vml" xmlns:wp14="http://schemas.microsoft.com/office/word/2010/wordprocessingDrawing" xmlns:wp="http://schemas.openxmlformats.org/drawingml/2006/wordprocessingDrawing" xmlns:w10="urn:schemas-microsoft-com:office:word" xmlns:w="http://schemas.openxmlformats.org/wordprocessingml/2006/main" xmlns:w14="http://schemas.microsoft.com/office/word/2010/wordml" xmlns:w15="http://schemas.microsoft.com/office/word/2012/wordml" xmlns:wpg="http://schemas.microsoft.com/office/word/2010/wordprocessingGroup" xmlns:wpi="http://schemas.microsoft.com/office/word/2010/wordprocessingInk" xmlns:wne="http://schemas.microsoft.com/office/word/2006/wordml" xmlns:wps="http://schemas.microsoft.com/office/word/2010/wordprocessingShape" mc:Ignorable="w14 w15 wp14">
   <w:sdt>
     <w:sdtPr>
       <w:id w:val="-595635894"/>
@@ -11591,7 +11670,7 @@
           <w:rPr>
             <w:noProof/>
           </w:rPr>
-          <w:t>7</w:t>
+          <w:t>3</w:t>
         </w:r>
         <w:r>
           <w:rPr>
@@ -11606,7 +11685,7 @@
 </file>
 
 <file path=word/footnotes.xml><?xml version="1.0" encoding="utf-8"?>
-<w:footnotes xmlns:wpc="http://schemas.microsoft.com/office/word/2010/wordprocessingCanvas" xmlns:cx="http://schemas.microsoft.com/office/drawing/2014/chartex" xmlns:cx1="http://schemas.microsoft.com/office/drawing/2015/9/8/chartex" xmlns:cx2="http://schemas.microsoft.com/office/drawing/2015/10/21/chartex" xmlns:mc="http://schemas.openxmlformats.org/markup-compatibility/2006" xmlns:o="urn:schemas-microsoft-com:office:office" xmlns:r="http://schemas.openxmlformats.org/officeDocument/2006/relationships" xmlns:m="http://schemas.openxmlformats.org/officeDocument/2006/math" xmlns:v="urn:schemas-microsoft-com:vml" xmlns:wp14="http://schemas.microsoft.com/office/word/2010/wordprocessingDrawing" xmlns:wp="http://schemas.openxmlformats.org/drawingml/2006/wordprocessingDrawing" xmlns:w10="urn:schemas-microsoft-com:office:word" xmlns:w="http://schemas.openxmlformats.org/wordprocessingml/2006/main" xmlns:w14="http://schemas.microsoft.com/office/word/2010/wordml" xmlns:w15="http://schemas.microsoft.com/office/word/2012/wordml" xmlns:w16se="http://schemas.microsoft.com/office/word/2015/wordml/symex" xmlns:wpg="http://schemas.microsoft.com/office/word/2010/wordprocessingGroup" xmlns:wpi="http://schemas.microsoft.com/office/word/2010/wordprocessingInk" xmlns:wne="http://schemas.microsoft.com/office/word/2006/wordml" xmlns:wps="http://schemas.microsoft.com/office/word/2010/wordprocessingShape" mc:Ignorable="w14 w15 w16se wp14">
+<w:footnotes xmlns:wpc="http://schemas.microsoft.com/office/word/2010/wordprocessingCanvas" xmlns:mo="http://schemas.microsoft.com/office/mac/office/2008/main" xmlns:mc="http://schemas.openxmlformats.org/markup-compatibility/2006" xmlns:mv="urn:schemas-microsoft-com:mac:vml" xmlns:o="urn:schemas-microsoft-com:office:office" xmlns:r="http://schemas.openxmlformats.org/officeDocument/2006/relationships" xmlns:m="http://schemas.openxmlformats.org/officeDocument/2006/math" xmlns:v="urn:schemas-microsoft-com:vml" xmlns:wp14="http://schemas.microsoft.com/office/word/2010/wordprocessingDrawing" xmlns:wp="http://schemas.openxmlformats.org/drawingml/2006/wordprocessingDrawing" xmlns:w10="urn:schemas-microsoft-com:office:word" xmlns:w="http://schemas.openxmlformats.org/wordprocessingml/2006/main" xmlns:w14="http://schemas.microsoft.com/office/word/2010/wordml" xmlns:w15="http://schemas.microsoft.com/office/word/2012/wordml" xmlns:wpg="http://schemas.microsoft.com/office/word/2010/wordprocessingGroup" xmlns:wpi="http://schemas.microsoft.com/office/word/2010/wordprocessingInk" xmlns:wne="http://schemas.microsoft.com/office/word/2006/wordml" xmlns:wps="http://schemas.microsoft.com/office/word/2010/wordprocessingShape" mc:Ignorable="w14 w15 wp14">
   <w:footnote w:type="separator" w:id="-1">
     <w:p>
       <w:pPr>
@@ -11635,8 +11714,8 @@
 </file>
 
 <file path=word/numbering.xml><?xml version="1.0" encoding="utf-8"?>
-<w:numbering xmlns:wpc="http://schemas.microsoft.com/office/word/2010/wordprocessingCanvas" xmlns:cx="http://schemas.microsoft.com/office/drawing/2014/chartex" xmlns:cx1="http://schemas.microsoft.com/office/drawing/2015/9/8/chartex" xmlns:cx2="http://schemas.microsoft.com/office/drawing/2015/10/21/chartex" xmlns:mc="http://schemas.openxmlformats.org/markup-compatibility/2006" xmlns:o="urn:schemas-microsoft-com:office:office" xmlns:r="http://schemas.openxmlformats.org/officeDocument/2006/relationships" xmlns:m="http://schemas.openxmlformats.org/officeDocument/2006/math" xmlns:v="urn:schemas-microsoft-com:vml" xmlns:wp14="http://schemas.microsoft.com/office/word/2010/wordprocessingDrawing" xmlns:wp="http://schemas.openxmlformats.org/drawingml/2006/wordprocessingDrawing" xmlns:w10="urn:schemas-microsoft-com:office:word" xmlns:w="http://schemas.openxmlformats.org/wordprocessingml/2006/main" xmlns:w14="http://schemas.microsoft.com/office/word/2010/wordml" xmlns:w15="http://schemas.microsoft.com/office/word/2012/wordml" xmlns:w16se="http://schemas.microsoft.com/office/word/2015/wordml/symex" xmlns:wpg="http://schemas.microsoft.com/office/word/2010/wordprocessingGroup" xmlns:wpi="http://schemas.microsoft.com/office/word/2010/wordprocessingInk" xmlns:wne="http://schemas.microsoft.com/office/word/2006/wordml" xmlns:wps="http://schemas.microsoft.com/office/word/2010/wordprocessingShape" mc:Ignorable="w14 w15 w16se wp14">
-  <w:abstractNum w:abstractNumId="0" w15:restartNumberingAfterBreak="0">
+<w:numbering xmlns:wpc="http://schemas.microsoft.com/office/word/2010/wordprocessingCanvas" xmlns:mo="http://schemas.microsoft.com/office/mac/office/2008/main" xmlns:mc="http://schemas.openxmlformats.org/markup-compatibility/2006" xmlns:mv="urn:schemas-microsoft-com:mac:vml" xmlns:o="urn:schemas-microsoft-com:office:office" xmlns:r="http://schemas.openxmlformats.org/officeDocument/2006/relationships" xmlns:m="http://schemas.openxmlformats.org/officeDocument/2006/math" xmlns:v="urn:schemas-microsoft-com:vml" xmlns:wp14="http://schemas.microsoft.com/office/word/2010/wordprocessingDrawing" xmlns:wp="http://schemas.openxmlformats.org/drawingml/2006/wordprocessingDrawing" xmlns:w10="urn:schemas-microsoft-com:office:word" xmlns:w="http://schemas.openxmlformats.org/wordprocessingml/2006/main" xmlns:w14="http://schemas.microsoft.com/office/word/2010/wordml" xmlns:w15="http://schemas.microsoft.com/office/word/2012/wordml" xmlns:wpg="http://schemas.microsoft.com/office/word/2010/wordprocessingGroup" xmlns:wpi="http://schemas.microsoft.com/office/word/2010/wordprocessingInk" xmlns:wne="http://schemas.microsoft.com/office/word/2006/wordml" xmlns:wps="http://schemas.microsoft.com/office/word/2010/wordprocessingShape" mc:Ignorable="w14 w15 wp14">
+  <w:abstractNum w:abstractNumId="0">
     <w:nsid w:val="FFFFFF7C"/>
     <w:multiLevelType w:val="singleLevel"/>
     <w:tmpl w:val="60029364"/>
@@ -11653,7 +11732,7 @@
       </w:pPr>
     </w:lvl>
   </w:abstractNum>
-  <w:abstractNum w:abstractNumId="1" w15:restartNumberingAfterBreak="0">
+  <w:abstractNum w:abstractNumId="1">
     <w:nsid w:val="FFFFFF7D"/>
     <w:multiLevelType w:val="singleLevel"/>
     <w:tmpl w:val="D270B25E"/>
@@ -11670,7 +11749,7 @@
       </w:pPr>
     </w:lvl>
   </w:abstractNum>
-  <w:abstractNum w:abstractNumId="2" w15:restartNumberingAfterBreak="0">
+  <w:abstractNum w:abstractNumId="2">
     <w:nsid w:val="FFFFFF7E"/>
     <w:multiLevelType w:val="singleLevel"/>
     <w:tmpl w:val="1996E9A4"/>
@@ -11687,7 +11766,7 @@
       </w:pPr>
     </w:lvl>
   </w:abstractNum>
-  <w:abstractNum w:abstractNumId="3" w15:restartNumberingAfterBreak="0">
+  <w:abstractNum w:abstractNumId="3">
     <w:nsid w:val="FFFFFF7F"/>
     <w:multiLevelType w:val="singleLevel"/>
     <w:tmpl w:val="31B4141E"/>
@@ -11704,7 +11783,7 @@
       </w:pPr>
     </w:lvl>
   </w:abstractNum>
-  <w:abstractNum w:abstractNumId="4" w15:restartNumberingAfterBreak="0">
+  <w:abstractNum w:abstractNumId="4">
     <w:nsid w:val="FFFFFF80"/>
     <w:multiLevelType w:val="singleLevel"/>
     <w:tmpl w:val="B82E4BF4"/>
@@ -11724,7 +11803,7 @@
       </w:rPr>
     </w:lvl>
   </w:abstractNum>
-  <w:abstractNum w:abstractNumId="5" w15:restartNumberingAfterBreak="0">
+  <w:abstractNum w:abstractNumId="5">
     <w:nsid w:val="FFFFFF81"/>
     <w:multiLevelType w:val="singleLevel"/>
     <w:tmpl w:val="F3B4E408"/>
@@ -11744,7 +11823,7 @@
       </w:rPr>
     </w:lvl>
   </w:abstractNum>
-  <w:abstractNum w:abstractNumId="6" w15:restartNumberingAfterBreak="0">
+  <w:abstractNum w:abstractNumId="6">
     <w:nsid w:val="FFFFFF82"/>
     <w:multiLevelType w:val="singleLevel"/>
     <w:tmpl w:val="06683E50"/>
@@ -11764,7 +11843,7 @@
       </w:rPr>
     </w:lvl>
   </w:abstractNum>
-  <w:abstractNum w:abstractNumId="7" w15:restartNumberingAfterBreak="0">
+  <w:abstractNum w:abstractNumId="7">
     <w:nsid w:val="FFFFFF83"/>
     <w:multiLevelType w:val="singleLevel"/>
     <w:tmpl w:val="DA629394"/>
@@ -11784,7 +11863,7 @@
       </w:rPr>
     </w:lvl>
   </w:abstractNum>
-  <w:abstractNum w:abstractNumId="8" w15:restartNumberingAfterBreak="0">
+  <w:abstractNum w:abstractNumId="8">
     <w:nsid w:val="FFFFFF88"/>
     <w:multiLevelType w:val="singleLevel"/>
     <w:tmpl w:val="44C23A14"/>
@@ -11804,7 +11883,7 @@
       </w:rPr>
     </w:lvl>
   </w:abstractNum>
-  <w:abstractNum w:abstractNumId="9" w15:restartNumberingAfterBreak="0">
+  <w:abstractNum w:abstractNumId="9">
     <w:nsid w:val="FFFFFF89"/>
     <w:multiLevelType w:val="singleLevel"/>
     <w:tmpl w:val="BD14218A"/>
@@ -11824,7 +11903,7 @@
       </w:rPr>
     </w:lvl>
   </w:abstractNum>
-  <w:abstractNum w:abstractNumId="10" w15:restartNumberingAfterBreak="0">
+  <w:abstractNum w:abstractNumId="10">
     <w:nsid w:val="22957834"/>
     <w:multiLevelType w:val="hybridMultilevel"/>
     <w:tmpl w:val="64709B02"/>
@@ -11939,7 +12018,7 @@
       </w:rPr>
     </w:lvl>
   </w:abstractNum>
-  <w:abstractNum w:abstractNumId="11" w15:restartNumberingAfterBreak="0">
+  <w:abstractNum w:abstractNumId="11">
     <w:nsid w:val="28DD4FB1"/>
     <w:multiLevelType w:val="hybridMultilevel"/>
     <w:tmpl w:val="03BA4BEE"/>
@@ -12052,7 +12131,7 @@
       </w:rPr>
     </w:lvl>
   </w:abstractNum>
-  <w:abstractNum w:abstractNumId="12" w15:restartNumberingAfterBreak="0">
+  <w:abstractNum w:abstractNumId="12">
     <w:nsid w:val="320109F9"/>
     <w:multiLevelType w:val="hybridMultilevel"/>
     <w:tmpl w:val="4DDC86DA"/>
@@ -12164,7 +12243,7 @@
       </w:rPr>
     </w:lvl>
   </w:abstractNum>
-  <w:abstractNum w:abstractNumId="13" w15:restartNumberingAfterBreak="0">
+  <w:abstractNum w:abstractNumId="13">
     <w:nsid w:val="46C82C9A"/>
     <w:multiLevelType w:val="hybridMultilevel"/>
     <w:tmpl w:val="63F07864"/>
@@ -12280,7 +12359,7 @@
       </w:rPr>
     </w:lvl>
   </w:abstractNum>
-  <w:abstractNum w:abstractNumId="14" w15:restartNumberingAfterBreak="0">
+  <w:abstractNum w:abstractNumId="14">
     <w:nsid w:val="49BC0320"/>
     <w:multiLevelType w:val="hybridMultilevel"/>
     <w:tmpl w:val="DC3C7298"/>
@@ -12395,7 +12474,7 @@
       </w:rPr>
     </w:lvl>
   </w:abstractNum>
-  <w:abstractNum w:abstractNumId="15" w15:restartNumberingAfterBreak="0">
+  <w:abstractNum w:abstractNumId="15">
     <w:nsid w:val="4FFB2680"/>
     <w:multiLevelType w:val="hybridMultilevel"/>
     <w:tmpl w:val="6A90AA54"/>
@@ -12507,7 +12586,7 @@
       </w:rPr>
     </w:lvl>
   </w:abstractNum>
-  <w:abstractNum w:abstractNumId="16" w15:restartNumberingAfterBreak="0">
+  <w:abstractNum w:abstractNumId="16">
     <w:nsid w:val="52083510"/>
     <w:multiLevelType w:val="hybridMultilevel"/>
     <w:tmpl w:val="BE6E19F6"/>
@@ -12626,7 +12705,7 @@
       </w:rPr>
     </w:lvl>
   </w:abstractNum>
-  <w:abstractNum w:abstractNumId="17" w15:restartNumberingAfterBreak="0">
+  <w:abstractNum w:abstractNumId="17">
     <w:nsid w:val="5B226C1F"/>
     <w:multiLevelType w:val="hybridMultilevel"/>
     <w:tmpl w:val="49ACD974"/>
@@ -12741,7 +12820,7 @@
       </w:rPr>
     </w:lvl>
   </w:abstractNum>
-  <w:abstractNum w:abstractNumId="18" w15:restartNumberingAfterBreak="0">
+  <w:abstractNum w:abstractNumId="18">
     <w:nsid w:val="6C901CF9"/>
     <w:multiLevelType w:val="hybridMultilevel"/>
     <w:tmpl w:val="2F4A75D8"/>
@@ -12828,7 +12907,7 @@
       </w:pPr>
     </w:lvl>
   </w:abstractNum>
-  <w:abstractNum w:abstractNumId="19" w15:restartNumberingAfterBreak="0">
+  <w:abstractNum w:abstractNumId="19">
     <w:nsid w:val="73D915A3"/>
     <w:multiLevelType w:val="hybridMultilevel"/>
     <w:tmpl w:val="D47E8EFA"/>
@@ -12941,7 +13020,7 @@
       </w:rPr>
     </w:lvl>
   </w:abstractNum>
-  <w:abstractNum w:abstractNumId="20" w15:restartNumberingAfterBreak="0">
+  <w:abstractNum w:abstractNumId="20">
     <w:nsid w:val="784714DE"/>
     <w:multiLevelType w:val="hybridMultilevel"/>
     <w:tmpl w:val="99F48DCA"/>
@@ -13120,7 +13199,7 @@
 </file>
 
 <file path=word/styles.xml><?xml version="1.0" encoding="utf-8"?>
-<w:styles xmlns:mc="http://schemas.openxmlformats.org/markup-compatibility/2006" xmlns:r="http://schemas.openxmlformats.org/officeDocument/2006/relationships" xmlns:w="http://schemas.openxmlformats.org/wordprocessingml/2006/main" xmlns:w14="http://schemas.microsoft.com/office/word/2010/wordml" xmlns:w15="http://schemas.microsoft.com/office/word/2012/wordml" xmlns:w16se="http://schemas.microsoft.com/office/word/2015/wordml/symex" mc:Ignorable="w14 w15 w16se">
+<w:styles xmlns:mc="http://schemas.openxmlformats.org/markup-compatibility/2006" xmlns:r="http://schemas.openxmlformats.org/officeDocument/2006/relationships" xmlns:w="http://schemas.openxmlformats.org/wordprocessingml/2006/main" xmlns:w14="http://schemas.microsoft.com/office/word/2010/wordml" xmlns:w15="http://schemas.microsoft.com/office/word/2012/wordml" mc:Ignorable="w14 w15">
   <w:docDefaults>
     <w:rPrDefault>
       <w:rPr>
@@ -13137,7 +13216,7 @@
       </w:pPr>
     </w:pPrDefault>
   </w:docDefaults>
-  <w:latentStyles w:defLockedState="0" w:defUIPriority="99" w:defSemiHidden="0" w:defUnhideWhenUsed="0" w:defQFormat="0" w:count="372">
+  <w:latentStyles w:defLockedState="0" w:defUIPriority="99" w:defSemiHidden="0" w:defUnhideWhenUsed="0" w:defQFormat="0" w:count="382">
     <w:lsdException w:name="Normal" w:uiPriority="0" w:qFormat="1"/>
     <w:lsdException w:name="heading 1" w:uiPriority="9" w:qFormat="1"/>
     <w:lsdException w:name="heading 2" w:semiHidden="1" w:uiPriority="9" w:unhideWhenUsed="1" w:qFormat="1"/>
@@ -13243,7 +13322,6 @@
     <w:lsdException w:name="HTML Sample" w:semiHidden="1" w:unhideWhenUsed="1"/>
     <w:lsdException w:name="HTML Typewriter" w:semiHidden="1" w:unhideWhenUsed="1"/>
     <w:lsdException w:name="HTML Variable" w:semiHidden="1" w:unhideWhenUsed="1"/>
-    <w:lsdException w:name="Normal Table" w:semiHidden="1" w:unhideWhenUsed="1"/>
     <w:lsdException w:name="annotation subject" w:semiHidden="1" w:unhideWhenUsed="1"/>
     <w:lsdException w:name="No List" w:semiHidden="1" w:unhideWhenUsed="1"/>
     <w:lsdException w:name="Outline List 1" w:semiHidden="1" w:unhideWhenUsed="1"/>
@@ -13290,10 +13368,8 @@
     <w:lsdException w:name="Table Subtle 2" w:semiHidden="1" w:unhideWhenUsed="1"/>
     <w:lsdException w:name="Table Web 1" w:semiHidden="1" w:unhideWhenUsed="1"/>
     <w:lsdException w:name="Table Web 2" w:semiHidden="1" w:unhideWhenUsed="1"/>
-    <w:lsdException w:name="Table Web 3" w:semiHidden="1" w:unhideWhenUsed="1"/>
     <w:lsdException w:name="Balloon Text" w:semiHidden="1" w:unhideWhenUsed="1"/>
     <w:lsdException w:name="Table Grid" w:uiPriority="39"/>
-    <w:lsdException w:name="Table Theme" w:semiHidden="1" w:unhideWhenUsed="1"/>
     <w:lsdException w:name="Placeholder Text" w:semiHidden="1"/>
     <w:lsdException w:name="No Spacing" w:semiHidden="1" w:uiPriority="1" w:unhideWhenUsed="1" w:qFormat="1"/>
     <w:lsdException w:name="Light Shading" w:uiPriority="60"/>
@@ -13510,6 +13586,7 @@
     <w:lsdException w:name="List Table 6 Colorful Accent 6" w:uiPriority="51"/>
     <w:lsdException w:name="List Table 7 Colorful Accent 6" w:uiPriority="52"/>
     <w:lsdException w:name="Mention" w:semiHidden="1" w:unhideWhenUsed="1"/>
+    <w:lsdException w:name="Smart Hyperlink" w:semiHidden="1" w:unhideWhenUsed="1"/>
   </w:latentStyles>
   <w:style w:type="paragraph" w:default="1" w:styleId="Normal">
     <w:name w:val="Normal"/>
@@ -13893,6 +13970,7 @@
       <w:spacing w:after="0" w:line="240" w:lineRule="auto"/>
     </w:pPr>
     <w:tblPr>
+      <w:tblInd w:w="0" w:type="dxa"/>
       <w:tblBorders>
         <w:top w:val="single" w:sz="4" w:space="0" w:color="auto"/>
         <w:left w:val="single" w:sz="4" w:space="0" w:color="auto"/>
@@ -13901,6 +13979,12 @@
         <w:insideH w:val="single" w:sz="4" w:space="0" w:color="auto"/>
         <w:insideV w:val="single" w:sz="4" w:space="0" w:color="auto"/>
       </w:tblBorders>
+      <w:tblCellMar>
+        <w:top w:w="0" w:type="dxa"/>
+        <w:left w:w="108" w:type="dxa"/>
+        <w:bottom w:w="0" w:type="dxa"/>
+        <w:right w:w="108" w:type="dxa"/>
+      </w:tblCellMar>
     </w:tblPr>
   </w:style>
   <w:style w:type="paragraph" w:customStyle="1" w:styleId="Author">
@@ -14135,6 +14219,7 @@
       <w:ind w:left="374"/>
     </w:pPr>
     <w:tblPr>
+      <w:tblInd w:w="0" w:type="dxa"/>
       <w:tblBorders>
         <w:bottom w:val="single" w:sz="8" w:space="0" w:color="000000" w:themeColor="text1"/>
         <w:insideH w:val="single" w:sz="8" w:space="0" w:color="000000" w:themeColor="text1"/>
@@ -14467,6 +14552,13 @@
     <w:tblPr>
       <w:tblStyleRowBandSize w:val="1"/>
       <w:tblStyleColBandSize w:val="1"/>
+      <w:tblInd w:w="0" w:type="dxa"/>
+      <w:tblCellMar>
+        <w:top w:w="0" w:type="dxa"/>
+        <w:left w:w="108" w:type="dxa"/>
+        <w:bottom w:w="0" w:type="dxa"/>
+        <w:right w:w="108" w:type="dxa"/>
+      </w:tblCellMar>
     </w:tblPr>
     <w:tblStylePr w:type="firstRow">
       <w:rPr>
@@ -14587,6 +14679,13 @@
     <w:tblPr>
       <w:tblStyleRowBandSize w:val="1"/>
       <w:tblStyleColBandSize w:val="1"/>
+      <w:tblInd w:w="0" w:type="dxa"/>
+      <w:tblCellMar>
+        <w:top w:w="0" w:type="dxa"/>
+        <w:left w:w="108" w:type="dxa"/>
+        <w:bottom w:w="0" w:type="dxa"/>
+        <w:right w:w="108" w:type="dxa"/>
+      </w:tblCellMar>
     </w:tblPr>
     <w:tblStylePr w:type="firstRow">
       <w:rPr>
@@ -14670,746 +14769,6 @@
     </w:tblStylePr>
   </w:style>
 </w:styles>
-</file>
-
-<file path=word/glossary/document.xml><?xml version="1.0" encoding="utf-8"?>
-<w:glossaryDocument xmlns:wpc="http://schemas.microsoft.com/office/word/2010/wordprocessingCanvas" xmlns:cx="http://schemas.microsoft.com/office/drawing/2014/chartex" xmlns:cx1="http://schemas.microsoft.com/office/drawing/2015/9/8/chartex" xmlns:cx2="http://schemas.microsoft.com/office/drawing/2015/10/21/chartex" xmlns:mc="http://schemas.openxmlformats.org/markup-compatibility/2006" xmlns:o="urn:schemas-microsoft-com:office:office" xmlns:r="http://schemas.openxmlformats.org/officeDocument/2006/relationships" xmlns:m="http://schemas.openxmlformats.org/officeDocument/2006/math" xmlns:v="urn:schemas-microsoft-com:vml" xmlns:wp14="http://schemas.microsoft.com/office/word/2010/wordprocessingDrawing" xmlns:wp="http://schemas.openxmlformats.org/drawingml/2006/wordprocessingDrawing" xmlns:w10="urn:schemas-microsoft-com:office:word" xmlns:w="http://schemas.openxmlformats.org/wordprocessingml/2006/main" xmlns:w14="http://schemas.microsoft.com/office/word/2010/wordml" xmlns:w15="http://schemas.microsoft.com/office/word/2012/wordml" xmlns:w16se="http://schemas.microsoft.com/office/word/2015/wordml/symex" xmlns:wpg="http://schemas.microsoft.com/office/word/2010/wordprocessingGroup" xmlns:wpi="http://schemas.microsoft.com/office/word/2010/wordprocessingInk" xmlns:wne="http://schemas.microsoft.com/office/word/2006/wordml" xmlns:wps="http://schemas.microsoft.com/office/word/2010/wordprocessingShape" mc:Ignorable="w14 w15 w16se wp14"/>
-</file>
-
-<file path=word/glossary/fontTable.xml><?xml version="1.0" encoding="utf-8"?>
-<w:fonts xmlns:mc="http://schemas.openxmlformats.org/markup-compatibility/2006" xmlns:r="http://schemas.openxmlformats.org/officeDocument/2006/relationships" xmlns:w="http://schemas.openxmlformats.org/wordprocessingml/2006/main" xmlns:w14="http://schemas.microsoft.com/office/word/2010/wordml" xmlns:w15="http://schemas.microsoft.com/office/word/2012/wordml" xmlns:w16se="http://schemas.microsoft.com/office/word/2015/wordml/symex" mc:Ignorable="w14 w15 w16se">
-  <w:font w:name="Symbol">
-    <w:panose1 w:val="05050102010706020507"/>
-    <w:charset w:val="02"/>
-    <w:family w:val="roman"/>
-    <w:pitch w:val="variable"/>
-    <w:sig w:usb0="00000000" w:usb1="10000000" w:usb2="00000000" w:usb3="00000000" w:csb0="80000000" w:csb1="00000000"/>
-  </w:font>
-  <w:font w:name="Times New Roman">
-    <w:panose1 w:val="02020603050405020304"/>
-    <w:charset w:val="00"/>
-    <w:family w:val="roman"/>
-    <w:pitch w:val="variable"/>
-    <w:sig w:usb0="E0002EFF" w:usb1="C000785B" w:usb2="00000009" w:usb3="00000000" w:csb0="000001FF" w:csb1="00000000"/>
-  </w:font>
-  <w:font w:name="Courier New">
-    <w:panose1 w:val="02070309020205020404"/>
-    <w:charset w:val="00"/>
-    <w:family w:val="modern"/>
-    <w:pitch w:val="fixed"/>
-    <w:sig w:usb0="E0002EFF" w:usb1="C0007843" w:usb2="00000009" w:usb3="00000000" w:csb0="000001FF" w:csb1="00000000"/>
-  </w:font>
-  <w:font w:name="Wingdings">
-    <w:panose1 w:val="05000000000000000000"/>
-    <w:charset w:val="02"/>
-    <w:family w:val="auto"/>
-    <w:pitch w:val="variable"/>
-    <w:sig w:usb0="00000000" w:usb1="10000000" w:usb2="00000000" w:usb3="00000000" w:csb0="80000000" w:csb1="00000000"/>
-  </w:font>
-  <w:font w:name="Consolas">
-    <w:panose1 w:val="020B0609020204030204"/>
-    <w:charset w:val="00"/>
-    <w:family w:val="modern"/>
-    <w:pitch w:val="fixed"/>
-    <w:sig w:usb0="E00006FF" w:usb1="0000FCFF" w:usb2="00000001" w:usb3="00000000" w:csb0="0000019F" w:csb1="00000000"/>
-  </w:font>
-  <w:font w:name="Cambria Math">
-    <w:panose1 w:val="02040503050406030204"/>
-    <w:charset w:val="00"/>
-    <w:family w:val="roman"/>
-    <w:pitch w:val="variable"/>
-    <w:sig w:usb0="E00002FF" w:usb1="420024FF" w:usb2="00000000" w:usb3="00000000" w:csb0="0000019F" w:csb1="00000000"/>
-  </w:font>
-  <w:font w:name="Calibri">
-    <w:panose1 w:val="020F0502020204030204"/>
-    <w:charset w:val="00"/>
-    <w:family w:val="swiss"/>
-    <w:pitch w:val="variable"/>
-    <w:sig w:usb0="E0002AFF" w:usb1="C000247B" w:usb2="00000009" w:usb3="00000000" w:csb0="000001FF" w:csb1="00000000"/>
-  </w:font>
-  <w:font w:name="Calibri Light">
-    <w:panose1 w:val="020F0302020204030204"/>
-    <w:charset w:val="00"/>
-    <w:family w:val="swiss"/>
-    <w:pitch w:val="variable"/>
-    <w:sig w:usb0="E0002AFF" w:usb1="C000247B" w:usb2="00000009" w:usb3="00000000" w:csb0="000001FF" w:csb1="00000000"/>
-  </w:font>
-</w:fonts>
-</file>
-
-<file path=word/glossary/numbering.xml><?xml version="1.0" encoding="utf-8"?>
-<w:numbering xmlns:wpc="http://schemas.microsoft.com/office/word/2010/wordprocessingCanvas" xmlns:cx="http://schemas.microsoft.com/office/drawing/2014/chartex" xmlns:cx1="http://schemas.microsoft.com/office/drawing/2015/9/8/chartex" xmlns:cx2="http://schemas.microsoft.com/office/drawing/2015/10/21/chartex" xmlns:mc="http://schemas.openxmlformats.org/markup-compatibility/2006" xmlns:o="urn:schemas-microsoft-com:office:office" xmlns:r="http://schemas.openxmlformats.org/officeDocument/2006/relationships" xmlns:m="http://schemas.openxmlformats.org/officeDocument/2006/math" xmlns:v="urn:schemas-microsoft-com:vml" xmlns:wp14="http://schemas.microsoft.com/office/word/2010/wordprocessingDrawing" xmlns:wp="http://schemas.openxmlformats.org/drawingml/2006/wordprocessingDrawing" xmlns:w10="urn:schemas-microsoft-com:office:word" xmlns:w="http://schemas.openxmlformats.org/wordprocessingml/2006/main" xmlns:w14="http://schemas.microsoft.com/office/word/2010/wordml" xmlns:w15="http://schemas.microsoft.com/office/word/2012/wordml" xmlns:w16se="http://schemas.microsoft.com/office/word/2015/wordml/symex" xmlns:wpg="http://schemas.microsoft.com/office/word/2010/wordprocessingGroup" xmlns:wpi="http://schemas.microsoft.com/office/word/2010/wordprocessingInk" xmlns:wne="http://schemas.microsoft.com/office/word/2006/wordml" xmlns:wps="http://schemas.microsoft.com/office/word/2010/wordprocessingShape" mc:Ignorable="w14 w15 w16se wp14">
-  <w:abstractNum w:abstractNumId="0" w15:restartNumberingAfterBreak="0">
-    <w:nsid w:val="52083510"/>
-    <w:multiLevelType w:val="hybridMultilevel"/>
-    <w:tmpl w:val="BE6E19F6"/>
-    <w:lvl w:ilvl="0" w:tplc="A50A105A">
-      <w:start w:val="1"/>
-      <w:numFmt w:val="bullet"/>
-      <w:pStyle w:val="ListBullet"/>
-      <w:lvlText w:val=""/>
-      <w:lvlJc w:val="left"/>
-      <w:pPr>
-        <w:tabs>
-          <w:tab w:val="num" w:pos="749"/>
-        </w:tabs>
-        <w:ind w:left="749" w:hanging="259"/>
-      </w:pPr>
-      <w:rPr>
-        <w:rFonts w:ascii="Symbol" w:hAnsi="Symbol" w:hint="default"/>
-        <w:color w:val="000000" w:themeColor="text1"/>
-        <w:w w:val="100"/>
-      </w:rPr>
-    </w:lvl>
-    <w:lvl w:ilvl="1" w:tplc="04090003">
-      <w:start w:val="1"/>
-      <w:numFmt w:val="bullet"/>
-      <w:lvlText w:val="o"/>
-      <w:lvlJc w:val="left"/>
-      <w:pPr>
-        <w:ind w:left="1440" w:hanging="360"/>
-      </w:pPr>
-      <w:rPr>
-        <w:rFonts w:ascii="Courier New" w:hAnsi="Courier New" w:cs="Courier New" w:hint="default"/>
-      </w:rPr>
-    </w:lvl>
-    <w:lvl w:ilvl="2" w:tplc="04090005" w:tentative="1">
-      <w:start w:val="1"/>
-      <w:numFmt w:val="bullet"/>
-      <w:lvlText w:val=""/>
-      <w:lvlJc w:val="left"/>
-      <w:pPr>
-        <w:ind w:left="2160" w:hanging="360"/>
-      </w:pPr>
-      <w:rPr>
-        <w:rFonts w:ascii="Wingdings" w:hAnsi="Wingdings" w:hint="default"/>
-      </w:rPr>
-    </w:lvl>
-    <w:lvl w:ilvl="3" w:tplc="04090001" w:tentative="1">
-      <w:start w:val="1"/>
-      <w:numFmt w:val="bullet"/>
-      <w:lvlText w:val=""/>
-      <w:lvlJc w:val="left"/>
-      <w:pPr>
-        <w:ind w:left="2880" w:hanging="360"/>
-      </w:pPr>
-      <w:rPr>
-        <w:rFonts w:ascii="Symbol" w:hAnsi="Symbol" w:hint="default"/>
-      </w:rPr>
-    </w:lvl>
-    <w:lvl w:ilvl="4" w:tplc="04090003" w:tentative="1">
-      <w:start w:val="1"/>
-      <w:numFmt w:val="bullet"/>
-      <w:lvlText w:val="o"/>
-      <w:lvlJc w:val="left"/>
-      <w:pPr>
-        <w:ind w:left="3600" w:hanging="360"/>
-      </w:pPr>
-      <w:rPr>
-        <w:rFonts w:ascii="Courier New" w:hAnsi="Courier New" w:cs="Courier New" w:hint="default"/>
-      </w:rPr>
-    </w:lvl>
-    <w:lvl w:ilvl="5" w:tplc="04090005" w:tentative="1">
-      <w:start w:val="1"/>
-      <w:numFmt w:val="bullet"/>
-      <w:lvlText w:val=""/>
-      <w:lvlJc w:val="left"/>
-      <w:pPr>
-        <w:ind w:left="4320" w:hanging="360"/>
-      </w:pPr>
-      <w:rPr>
-        <w:rFonts w:ascii="Wingdings" w:hAnsi="Wingdings" w:hint="default"/>
-      </w:rPr>
-    </w:lvl>
-    <w:lvl w:ilvl="6" w:tplc="04090001" w:tentative="1">
-      <w:start w:val="1"/>
-      <w:numFmt w:val="bullet"/>
-      <w:lvlText w:val=""/>
-      <w:lvlJc w:val="left"/>
-      <w:pPr>
-        <w:ind w:left="5040" w:hanging="360"/>
-      </w:pPr>
-      <w:rPr>
-        <w:rFonts w:ascii="Symbol" w:hAnsi="Symbol" w:hint="default"/>
-      </w:rPr>
-    </w:lvl>
-    <w:lvl w:ilvl="7" w:tplc="04090003" w:tentative="1">
-      <w:start w:val="1"/>
-      <w:numFmt w:val="bullet"/>
-      <w:lvlText w:val="o"/>
-      <w:lvlJc w:val="left"/>
-      <w:pPr>
-        <w:ind w:left="5760" w:hanging="360"/>
-      </w:pPr>
-      <w:rPr>
-        <w:rFonts w:ascii="Courier New" w:hAnsi="Courier New" w:cs="Courier New" w:hint="default"/>
-      </w:rPr>
-    </w:lvl>
-    <w:lvl w:ilvl="8" w:tplc="04090005" w:tentative="1">
-      <w:start w:val="1"/>
-      <w:numFmt w:val="bullet"/>
-      <w:lvlText w:val=""/>
-      <w:lvlJc w:val="left"/>
-      <w:pPr>
-        <w:ind w:left="6480" w:hanging="360"/>
-      </w:pPr>
-      <w:rPr>
-        <w:rFonts w:ascii="Wingdings" w:hAnsi="Wingdings" w:hint="default"/>
-      </w:rPr>
-    </w:lvl>
-  </w:abstractNum>
-  <w:num w:numId="1">
-    <w:abstractNumId w:val="0"/>
-  </w:num>
-</w:numbering>
-</file>
-
-<file path=word/glossary/settings.xml><?xml version="1.0" encoding="utf-8"?>
-<w:settings xmlns:mc="http://schemas.openxmlformats.org/markup-compatibility/2006" xmlns:o="urn:schemas-microsoft-com:office:office" xmlns:r="http://schemas.openxmlformats.org/officeDocument/2006/relationships" xmlns:m="http://schemas.openxmlformats.org/officeDocument/2006/math" xmlns:v="urn:schemas-microsoft-com:vml" xmlns:w10="urn:schemas-microsoft-com:office:word" xmlns:w="http://schemas.openxmlformats.org/wordprocessingml/2006/main" xmlns:w14="http://schemas.microsoft.com/office/word/2010/wordml" xmlns:w15="http://schemas.microsoft.com/office/word/2012/wordml" xmlns:w16se="http://schemas.microsoft.com/office/word/2015/wordml/symex" xmlns:sl="http://schemas.openxmlformats.org/schemaLibrary/2006/main" mc:Ignorable="w14 w15 w16se">
-  <w:view w:val="normal"/>
-  <w:defaultTabStop w:val="720"/>
-  <w:characterSpacingControl w:val="doNotCompress"/>
-  <w:compat>
-    <w:useFELayout/>
-    <w:compatSetting w:name="compatibilityMode" w:uri="http://schemas.microsoft.com/office/word" w:val="15"/>
-    <w:compatSetting w:name="overrideTableStyleFontSizeAndJustification" w:uri="http://schemas.microsoft.com/office/word" w:val="1"/>
-    <w:compatSetting w:name="enableOpenTypeFeatures" w:uri="http://schemas.microsoft.com/office/word" w:val="1"/>
-    <w:compatSetting w:name="doNotFlipMirrorIndents" w:uri="http://schemas.microsoft.com/office/word" w:val="1"/>
-    <w:compatSetting w:name="differentiateMultirowTableHeaders" w:uri="http://schemas.microsoft.com/office/word" w:val="1"/>
-  </w:compat>
-  <w:rsids>
-    <w:rsidRoot w:val="00276460"/>
-    <w:rsid w:val="00276460"/>
-    <w:rsid w:val="008D7A74"/>
-  </w:rsids>
-  <m:mathPr>
-    <m:mathFont m:val="Cambria Math"/>
-    <m:brkBin m:val="before"/>
-    <m:brkBinSub m:val="--"/>
-    <m:smallFrac m:val="0"/>
-    <m:dispDef/>
-    <m:lMargin m:val="0"/>
-    <m:rMargin m:val="0"/>
-    <m:defJc m:val="centerGroup"/>
-    <m:wrapIndent m:val="1440"/>
-    <m:intLim m:val="subSup"/>
-    <m:naryLim m:val="undOvr"/>
-  </m:mathPr>
-  <w:themeFontLang w:val="en-GB"/>
-  <w:clrSchemeMapping w:bg1="light1" w:t1="dark1" w:bg2="light2" w:t2="dark2" w:accent1="accent1" w:accent2="accent2" w:accent3="accent3" w:accent4="accent4" w:accent5="accent5" w:accent6="accent6" w:hyperlink="hyperlink" w:followedHyperlink="followedHyperlink"/>
-  <w:decimalSymbol w:val="."/>
-  <w:listSeparator w:val=","/>
-  <w14:defaultImageDpi w14:val="32767"/>
-  <w15:chartTrackingRefBased/>
-</w:settings>
-</file>
-
-<file path=word/glossary/styles.xml><?xml version="1.0" encoding="utf-8"?>
-<w:styles xmlns:mc="http://schemas.openxmlformats.org/markup-compatibility/2006" xmlns:r="http://schemas.openxmlformats.org/officeDocument/2006/relationships" xmlns:w="http://schemas.openxmlformats.org/wordprocessingml/2006/main" xmlns:w14="http://schemas.microsoft.com/office/word/2010/wordml" xmlns:w15="http://schemas.microsoft.com/office/word/2012/wordml" xmlns:w16se="http://schemas.microsoft.com/office/word/2015/wordml/symex" mc:Ignorable="w14 w15 w16se">
-  <w:docDefaults>
-    <w:rPrDefault>
-      <w:rPr>
-        <w:rFonts w:asciiTheme="minorHAnsi" w:eastAsiaTheme="minorEastAsia" w:hAnsiTheme="minorHAnsi" w:cstheme="minorBidi"/>
-        <w:sz w:val="24"/>
-        <w:szCs w:val="24"/>
-        <w:lang w:val="en-GB" w:eastAsia="en-GB" w:bidi="ar-SA"/>
-      </w:rPr>
-    </w:rPrDefault>
-    <w:pPrDefault/>
-  </w:docDefaults>
-  <w:latentStyles w:defLockedState="0" w:defUIPriority="99" w:defSemiHidden="0" w:defUnhideWhenUsed="0" w:defQFormat="0" w:count="372">
-    <w:lsdException w:name="Normal" w:uiPriority="0" w:qFormat="1"/>
-    <w:lsdException w:name="heading 1" w:uiPriority="9" w:qFormat="1"/>
-    <w:lsdException w:name="heading 2" w:semiHidden="1" w:uiPriority="9" w:unhideWhenUsed="1" w:qFormat="1"/>
-    <w:lsdException w:name="heading 3" w:semiHidden="1" w:uiPriority="9" w:unhideWhenUsed="1" w:qFormat="1"/>
-    <w:lsdException w:name="heading 4" w:semiHidden="1" w:uiPriority="9" w:unhideWhenUsed="1" w:qFormat="1"/>
-    <w:lsdException w:name="heading 5" w:semiHidden="1" w:uiPriority="9" w:unhideWhenUsed="1" w:qFormat="1"/>
-    <w:lsdException w:name="heading 6" w:semiHidden="1" w:uiPriority="9" w:unhideWhenUsed="1" w:qFormat="1"/>
-    <w:lsdException w:name="heading 7" w:semiHidden="1" w:uiPriority="9" w:unhideWhenUsed="1" w:qFormat="1"/>
-    <w:lsdException w:name="heading 8" w:semiHidden="1" w:uiPriority="9" w:unhideWhenUsed="1" w:qFormat="1"/>
-    <w:lsdException w:name="heading 9" w:semiHidden="1" w:uiPriority="9" w:unhideWhenUsed="1" w:qFormat="1"/>
-    <w:lsdException w:name="index 1" w:semiHidden="1" w:unhideWhenUsed="1"/>
-    <w:lsdException w:name="index 2" w:semiHidden="1" w:unhideWhenUsed="1"/>
-    <w:lsdException w:name="index 3" w:semiHidden="1" w:unhideWhenUsed="1"/>
-    <w:lsdException w:name="index 4" w:semiHidden="1" w:unhideWhenUsed="1"/>
-    <w:lsdException w:name="index 5" w:semiHidden="1" w:unhideWhenUsed="1"/>
-    <w:lsdException w:name="index 6" w:semiHidden="1" w:unhideWhenUsed="1"/>
-    <w:lsdException w:name="index 7" w:semiHidden="1" w:unhideWhenUsed="1"/>
-    <w:lsdException w:name="index 8" w:semiHidden="1" w:unhideWhenUsed="1"/>
-    <w:lsdException w:name="index 9" w:semiHidden="1" w:unhideWhenUsed="1"/>
-    <w:lsdException w:name="toc 1" w:semiHidden="1" w:uiPriority="39" w:unhideWhenUsed="1"/>
-    <w:lsdException w:name="toc 2" w:semiHidden="1" w:uiPriority="39" w:unhideWhenUsed="1"/>
-    <w:lsdException w:name="toc 3" w:semiHidden="1" w:uiPriority="39" w:unhideWhenUsed="1"/>
-    <w:lsdException w:name="toc 4" w:semiHidden="1" w:uiPriority="39" w:unhideWhenUsed="1"/>
-    <w:lsdException w:name="toc 5" w:semiHidden="1" w:uiPriority="39" w:unhideWhenUsed="1"/>
-    <w:lsdException w:name="toc 6" w:semiHidden="1" w:uiPriority="39" w:unhideWhenUsed="1"/>
-    <w:lsdException w:name="toc 7" w:semiHidden="1" w:uiPriority="39" w:unhideWhenUsed="1"/>
-    <w:lsdException w:name="toc 8" w:semiHidden="1" w:uiPriority="39" w:unhideWhenUsed="1"/>
-    <w:lsdException w:name="toc 9" w:semiHidden="1" w:uiPriority="39" w:unhideWhenUsed="1"/>
-    <w:lsdException w:name="Normal Indent" w:semiHidden="1" w:unhideWhenUsed="1"/>
-    <w:lsdException w:name="footnote text" w:semiHidden="1" w:unhideWhenUsed="1"/>
-    <w:lsdException w:name="annotation text" w:semiHidden="1" w:unhideWhenUsed="1"/>
-    <w:lsdException w:name="header" w:semiHidden="1" w:unhideWhenUsed="1"/>
-    <w:lsdException w:name="footer" w:semiHidden="1" w:unhideWhenUsed="1"/>
-    <w:lsdException w:name="index heading" w:semiHidden="1" w:unhideWhenUsed="1"/>
-    <w:lsdException w:name="caption" w:semiHidden="1" w:uiPriority="35" w:unhideWhenUsed="1" w:qFormat="1"/>
-    <w:lsdException w:name="table of figures" w:semiHidden="1" w:unhideWhenUsed="1"/>
-    <w:lsdException w:name="envelope address" w:semiHidden="1" w:unhideWhenUsed="1"/>
-    <w:lsdException w:name="envelope return" w:semiHidden="1" w:unhideWhenUsed="1"/>
-    <w:lsdException w:name="footnote reference" w:semiHidden="1" w:unhideWhenUsed="1"/>
-    <w:lsdException w:name="annotation reference" w:semiHidden="1" w:unhideWhenUsed="1"/>
-    <w:lsdException w:name="line number" w:semiHidden="1" w:unhideWhenUsed="1"/>
-    <w:lsdException w:name="page number" w:semiHidden="1" w:unhideWhenUsed="1"/>
-    <w:lsdException w:name="endnote reference" w:semiHidden="1" w:unhideWhenUsed="1"/>
-    <w:lsdException w:name="endnote text" w:semiHidden="1" w:unhideWhenUsed="1"/>
-    <w:lsdException w:name="table of authorities" w:semiHidden="1" w:unhideWhenUsed="1"/>
-    <w:lsdException w:name="macro" w:semiHidden="1" w:unhideWhenUsed="1"/>
-    <w:lsdException w:name="toa heading" w:semiHidden="1" w:unhideWhenUsed="1"/>
-    <w:lsdException w:name="List" w:semiHidden="1" w:unhideWhenUsed="1"/>
-    <w:lsdException w:name="List Bullet" w:semiHidden="1" w:uiPriority="12" w:unhideWhenUsed="1" w:qFormat="1"/>
-    <w:lsdException w:name="List Number" w:semiHidden="1" w:unhideWhenUsed="1"/>
-    <w:lsdException w:name="List 2" w:semiHidden="1" w:unhideWhenUsed="1"/>
-    <w:lsdException w:name="List 3" w:semiHidden="1" w:unhideWhenUsed="1"/>
-    <w:lsdException w:name="List 4" w:semiHidden="1" w:unhideWhenUsed="1"/>
-    <w:lsdException w:name="List 5" w:semiHidden="1" w:unhideWhenUsed="1"/>
-    <w:lsdException w:name="List Bullet 2" w:semiHidden="1" w:unhideWhenUsed="1"/>
-    <w:lsdException w:name="List Bullet 3" w:semiHidden="1" w:unhideWhenUsed="1"/>
-    <w:lsdException w:name="List Bullet 4" w:semiHidden="1" w:unhideWhenUsed="1"/>
-    <w:lsdException w:name="List Bullet 5" w:semiHidden="1" w:unhideWhenUsed="1"/>
-    <w:lsdException w:name="List Number 2" w:semiHidden="1" w:unhideWhenUsed="1"/>
-    <w:lsdException w:name="List Number 3" w:semiHidden="1" w:unhideWhenUsed="1"/>
-    <w:lsdException w:name="List Number 4" w:semiHidden="1" w:unhideWhenUsed="1"/>
-    <w:lsdException w:name="List Number 5" w:semiHidden="1" w:unhideWhenUsed="1"/>
-    <w:lsdException w:name="Title" w:uiPriority="10" w:qFormat="1"/>
-    <w:lsdException w:name="Closing" w:semiHidden="1" w:unhideWhenUsed="1"/>
-    <w:lsdException w:name="Signature" w:semiHidden="1" w:unhideWhenUsed="1"/>
-    <w:lsdException w:name="Default Paragraph Font" w:semiHidden="1" w:uiPriority="1" w:unhideWhenUsed="1"/>
-    <w:lsdException w:name="Body Text" w:semiHidden="1" w:unhideWhenUsed="1"/>
-    <w:lsdException w:name="Body Text Indent" w:semiHidden="1" w:unhideWhenUsed="1"/>
-    <w:lsdException w:name="List Continue" w:semiHidden="1" w:unhideWhenUsed="1"/>
-    <w:lsdException w:name="List Continue 2" w:semiHidden="1" w:unhideWhenUsed="1"/>
-    <w:lsdException w:name="List Continue 3" w:semiHidden="1" w:unhideWhenUsed="1"/>
-    <w:lsdException w:name="List Continue 4" w:semiHidden="1" w:unhideWhenUsed="1"/>
-    <w:lsdException w:name="List Continue 5" w:semiHidden="1" w:unhideWhenUsed="1"/>
-    <w:lsdException w:name="Message Header" w:semiHidden="1" w:unhideWhenUsed="1"/>
-    <w:lsdException w:name="Subtitle" w:uiPriority="11" w:qFormat="1"/>
-    <w:lsdException w:name="Salutation" w:semiHidden="1" w:unhideWhenUsed="1"/>
-    <w:lsdException w:name="Date" w:semiHidden="1" w:unhideWhenUsed="1"/>
-    <w:lsdException w:name="Body Text First Indent" w:semiHidden="1" w:unhideWhenUsed="1"/>
-    <w:lsdException w:name="Body Text First Indent 2" w:semiHidden="1" w:unhideWhenUsed="1"/>
-    <w:lsdException w:name="Note Heading" w:semiHidden="1" w:unhideWhenUsed="1"/>
-    <w:lsdException w:name="Body Text 2" w:semiHidden="1" w:unhideWhenUsed="1"/>
-    <w:lsdException w:name="Body Text 3" w:semiHidden="1" w:unhideWhenUsed="1"/>
-    <w:lsdException w:name="Body Text Indent 2" w:semiHidden="1" w:unhideWhenUsed="1"/>
-    <w:lsdException w:name="Body Text Indent 3" w:semiHidden="1" w:unhideWhenUsed="1"/>
-    <w:lsdException w:name="Block Text" w:semiHidden="1" w:unhideWhenUsed="1"/>
-    <w:lsdException w:name="Hyperlink" w:semiHidden="1" w:unhideWhenUsed="1"/>
-    <w:lsdException w:name="FollowedHyperlink" w:semiHidden="1" w:unhideWhenUsed="1"/>
-    <w:lsdException w:name="Strong" w:uiPriority="22" w:qFormat="1"/>
-    <w:lsdException w:name="Emphasis" w:uiPriority="20" w:qFormat="1"/>
-    <w:lsdException w:name="Document Map" w:semiHidden="1" w:unhideWhenUsed="1"/>
-    <w:lsdException w:name="Plain Text" w:semiHidden="1" w:unhideWhenUsed="1"/>
-    <w:lsdException w:name="E-mail Signature" w:semiHidden="1" w:unhideWhenUsed="1"/>
-    <w:lsdException w:name="HTML Top of Form" w:semiHidden="1" w:unhideWhenUsed="1"/>
-    <w:lsdException w:name="HTML Bottom of Form" w:semiHidden="1" w:unhideWhenUsed="1"/>
-    <w:lsdException w:name="Normal (Web)" w:semiHidden="1" w:unhideWhenUsed="1"/>
-    <w:lsdException w:name="HTML Acronym" w:semiHidden="1" w:unhideWhenUsed="1"/>
-    <w:lsdException w:name="HTML Address" w:semiHidden="1" w:unhideWhenUsed="1"/>
-    <w:lsdException w:name="HTML Cite" w:semiHidden="1" w:unhideWhenUsed="1"/>
-    <w:lsdException w:name="HTML Code" w:semiHidden="1" w:unhideWhenUsed="1"/>
-    <w:lsdException w:name="HTML Definition" w:semiHidden="1" w:unhideWhenUsed="1"/>
-    <w:lsdException w:name="HTML Keyboard" w:semiHidden="1" w:unhideWhenUsed="1"/>
-    <w:lsdException w:name="HTML Preformatted" w:semiHidden="1" w:unhideWhenUsed="1"/>
-    <w:lsdException w:name="HTML Sample" w:semiHidden="1" w:unhideWhenUsed="1"/>
-    <w:lsdException w:name="HTML Typewriter" w:semiHidden="1" w:unhideWhenUsed="1"/>
-    <w:lsdException w:name="HTML Variable" w:semiHidden="1" w:unhideWhenUsed="1"/>
-    <w:lsdException w:name="Normal Table" w:semiHidden="1" w:unhideWhenUsed="1"/>
-    <w:lsdException w:name="annotation subject" w:semiHidden="1" w:unhideWhenUsed="1"/>
-    <w:lsdException w:name="No List" w:semiHidden="1" w:unhideWhenUsed="1"/>
-    <w:lsdException w:name="Outline List 1" w:semiHidden="1" w:unhideWhenUsed="1"/>
-    <w:lsdException w:name="Outline List 2" w:semiHidden="1" w:unhideWhenUsed="1"/>
-    <w:lsdException w:name="Outline List 3" w:semiHidden="1" w:unhideWhenUsed="1"/>
-    <w:lsdException w:name="Table Simple 1" w:semiHidden="1" w:unhideWhenUsed="1"/>
-    <w:lsdException w:name="Table Simple 2" w:semiHidden="1" w:unhideWhenUsed="1"/>
-    <w:lsdException w:name="Table Simple 3" w:semiHidden="1" w:unhideWhenUsed="1"/>
-    <w:lsdException w:name="Table Classic 1" w:semiHidden="1" w:unhideWhenUsed="1"/>
-    <w:lsdException w:name="Table Classic 2" w:semiHidden="1" w:unhideWhenUsed="1"/>
-    <w:lsdException w:name="Table Classic 3" w:semiHidden="1" w:unhideWhenUsed="1"/>
-    <w:lsdException w:name="Table Classic 4" w:semiHidden="1" w:unhideWhenUsed="1"/>
-    <w:lsdException w:name="Table Colorful 1" w:semiHidden="1" w:unhideWhenUsed="1"/>
-    <w:lsdException w:name="Table Colorful 2" w:semiHidden="1" w:unhideWhenUsed="1"/>
-    <w:lsdException w:name="Table Colorful 3" w:semiHidden="1" w:unhideWhenUsed="1"/>
-    <w:lsdException w:name="Table Columns 1" w:semiHidden="1" w:unhideWhenUsed="1"/>
-    <w:lsdException w:name="Table Columns 2" w:semiHidden="1" w:unhideWhenUsed="1"/>
-    <w:lsdException w:name="Table Columns 3" w:semiHidden="1" w:unhideWhenUsed="1"/>
-    <w:lsdException w:name="Table Columns 4" w:semiHidden="1" w:unhideWhenUsed="1"/>
-    <w:lsdException w:name="Table Columns 5" w:semiHidden="1" w:unhideWhenUsed="1"/>
-    <w:lsdException w:name="Table Grid 1" w:semiHidden="1" w:unhideWhenUsed="1"/>
-    <w:lsdException w:name="Table Grid 2" w:semiHidden="1" w:unhideWhenUsed="1"/>
-    <w:lsdException w:name="Table Grid 3" w:semiHidden="1" w:unhideWhenUsed="1"/>
-    <w:lsdException w:name="Table Grid 4" w:semiHidden="1" w:unhideWhenUsed="1"/>
-    <w:lsdException w:name="Table Grid 5" w:semiHidden="1" w:unhideWhenUsed="1"/>
-    <w:lsdException w:name="Table Grid 6" w:semiHidden="1" w:unhideWhenUsed="1"/>
-    <w:lsdException w:name="Table Grid 7" w:semiHidden="1" w:unhideWhenUsed="1"/>
-    <w:lsdException w:name="Table Grid 8" w:semiHidden="1" w:unhideWhenUsed="1"/>
-    <w:lsdException w:name="Table List 1" w:semiHidden="1" w:unhideWhenUsed="1"/>
-    <w:lsdException w:name="Table List 2" w:semiHidden="1" w:unhideWhenUsed="1"/>
-    <w:lsdException w:name="Table List 3" w:semiHidden="1" w:unhideWhenUsed="1"/>
-    <w:lsdException w:name="Table List 4" w:semiHidden="1" w:unhideWhenUsed="1"/>
-    <w:lsdException w:name="Table List 5" w:semiHidden="1" w:unhideWhenUsed="1"/>
-    <w:lsdException w:name="Table List 6" w:semiHidden="1" w:unhideWhenUsed="1"/>
-    <w:lsdException w:name="Table List 7" w:semiHidden="1" w:unhideWhenUsed="1"/>
-    <w:lsdException w:name="Table List 8" w:semiHidden="1" w:unhideWhenUsed="1"/>
-    <w:lsdException w:name="Table 3D effects 1" w:semiHidden="1" w:unhideWhenUsed="1"/>
-    <w:lsdException w:name="Table 3D effects 2" w:semiHidden="1" w:unhideWhenUsed="1"/>
-    <w:lsdException w:name="Table 3D effects 3" w:semiHidden="1" w:unhideWhenUsed="1"/>
-    <w:lsdException w:name="Table Contemporary" w:semiHidden="1" w:unhideWhenUsed="1"/>
-    <w:lsdException w:name="Table Elegant" w:semiHidden="1" w:unhideWhenUsed="1"/>
-    <w:lsdException w:name="Table Professional" w:semiHidden="1" w:unhideWhenUsed="1"/>
-    <w:lsdException w:name="Table Subtle 1" w:semiHidden="1" w:unhideWhenUsed="1"/>
-    <w:lsdException w:name="Table Subtle 2" w:semiHidden="1" w:unhideWhenUsed="1"/>
-    <w:lsdException w:name="Table Web 1" w:semiHidden="1" w:unhideWhenUsed="1"/>
-    <w:lsdException w:name="Table Web 2" w:semiHidden="1" w:unhideWhenUsed="1"/>
-    <w:lsdException w:name="Table Web 3" w:semiHidden="1" w:unhideWhenUsed="1"/>
-    <w:lsdException w:name="Balloon Text" w:semiHidden="1" w:unhideWhenUsed="1"/>
-    <w:lsdException w:name="Table Grid" w:uiPriority="39"/>
-    <w:lsdException w:name="Table Theme" w:semiHidden="1" w:unhideWhenUsed="1"/>
-    <w:lsdException w:name="Placeholder Text" w:semiHidden="1"/>
-    <w:lsdException w:name="No Spacing" w:uiPriority="1" w:qFormat="1"/>
-    <w:lsdException w:name="Light Shading" w:uiPriority="60"/>
-    <w:lsdException w:name="Light List" w:uiPriority="61"/>
-    <w:lsdException w:name="Light Grid" w:uiPriority="62"/>
-    <w:lsdException w:name="Medium Shading 1" w:uiPriority="63"/>
-    <w:lsdException w:name="Medium Shading 2" w:uiPriority="64"/>
-    <w:lsdException w:name="Medium List 1" w:uiPriority="65"/>
-    <w:lsdException w:name="Medium List 2" w:uiPriority="66"/>
-    <w:lsdException w:name="Medium Grid 1" w:uiPriority="67"/>
-    <w:lsdException w:name="Medium Grid 2" w:uiPriority="68"/>
-    <w:lsdException w:name="Medium Grid 3" w:uiPriority="69"/>
-    <w:lsdException w:name="Dark List" w:uiPriority="70"/>
-    <w:lsdException w:name="Colorful Shading" w:uiPriority="71"/>
-    <w:lsdException w:name="Colorful List" w:uiPriority="72"/>
-    <w:lsdException w:name="Colorful Grid" w:uiPriority="73"/>
-    <w:lsdException w:name="Light Shading Accent 1" w:uiPriority="60"/>
-    <w:lsdException w:name="Light List Accent 1" w:uiPriority="61"/>
-    <w:lsdException w:name="Light Grid Accent 1" w:uiPriority="62"/>
-    <w:lsdException w:name="Medium Shading 1 Accent 1" w:uiPriority="63"/>
-    <w:lsdException w:name="Medium Shading 2 Accent 1" w:uiPriority="64"/>
-    <w:lsdException w:name="Medium List 1 Accent 1" w:uiPriority="65"/>
-    <w:lsdException w:name="Revision" w:semiHidden="1"/>
-    <w:lsdException w:name="List Paragraph" w:uiPriority="34" w:qFormat="1"/>
-    <w:lsdException w:name="Quote" w:uiPriority="29" w:qFormat="1"/>
-    <w:lsdException w:name="Intense Quote" w:uiPriority="30" w:qFormat="1"/>
-    <w:lsdException w:name="Medium List 2 Accent 1" w:uiPriority="66"/>
-    <w:lsdException w:name="Medium Grid 1 Accent 1" w:uiPriority="67"/>
-    <w:lsdException w:name="Medium Grid 2 Accent 1" w:uiPriority="68"/>
-    <w:lsdException w:name="Medium Grid 3 Accent 1" w:uiPriority="69"/>
-    <w:lsdException w:name="Dark List Accent 1" w:uiPriority="70"/>
-    <w:lsdException w:name="Colorful Shading Accent 1" w:uiPriority="71"/>
-    <w:lsdException w:name="Colorful List Accent 1" w:uiPriority="72"/>
-    <w:lsdException w:name="Colorful Grid Accent 1" w:uiPriority="73"/>
-    <w:lsdException w:name="Light Shading Accent 2" w:uiPriority="60"/>
-    <w:lsdException w:name="Light List Accent 2" w:uiPriority="61"/>
-    <w:lsdException w:name="Light Grid Accent 2" w:uiPriority="62"/>
-    <w:lsdException w:name="Medium Shading 1 Accent 2" w:uiPriority="63"/>
-    <w:lsdException w:name="Medium Shading 2 Accent 2" w:uiPriority="64"/>
-    <w:lsdException w:name="Medium List 1 Accent 2" w:uiPriority="65"/>
-    <w:lsdException w:name="Medium List 2 Accent 2" w:uiPriority="66"/>
-    <w:lsdException w:name="Medium Grid 1 Accent 2" w:uiPriority="67"/>
-    <w:lsdException w:name="Medium Grid 2 Accent 2" w:uiPriority="68"/>
-    <w:lsdException w:name="Medium Grid 3 Accent 2" w:uiPriority="69"/>
-    <w:lsdException w:name="Dark List Accent 2" w:uiPriority="70"/>
-    <w:lsdException w:name="Colorful Shading Accent 2" w:uiPriority="71"/>
-    <w:lsdException w:name="Colorful List Accent 2" w:uiPriority="72"/>
-    <w:lsdException w:name="Colorful Grid Accent 2" w:uiPriority="73"/>
-    <w:lsdException w:name="Light Shading Accent 3" w:uiPriority="60"/>
-    <w:lsdException w:name="Light List Accent 3" w:uiPriority="61"/>
-    <w:lsdException w:name="Light Grid Accent 3" w:uiPriority="62"/>
-    <w:lsdException w:name="Medium Shading 1 Accent 3" w:uiPriority="63"/>
-    <w:lsdException w:name="Medium Shading 2 Accent 3" w:uiPriority="64"/>
-    <w:lsdException w:name="Medium List 1 Accent 3" w:uiPriority="65"/>
-    <w:lsdException w:name="Medium List 2 Accent 3" w:uiPriority="66"/>
-    <w:lsdException w:name="Medium Grid 1 Accent 3" w:uiPriority="67"/>
-    <w:lsdException w:name="Medium Grid 2 Accent 3" w:uiPriority="68"/>
-    <w:lsdException w:name="Medium Grid 3 Accent 3" w:uiPriority="69"/>
-    <w:lsdException w:name="Dark List Accent 3" w:uiPriority="70"/>
-    <w:lsdException w:name="Colorful Shading Accent 3" w:uiPriority="71"/>
-    <w:lsdException w:name="Colorful List Accent 3" w:uiPriority="72"/>
-    <w:lsdException w:name="Colorful Grid Accent 3" w:uiPriority="73"/>
-    <w:lsdException w:name="Light Shading Accent 4" w:uiPriority="60"/>
-    <w:lsdException w:name="Light List Accent 4" w:uiPriority="61"/>
-    <w:lsdException w:name="Light Grid Accent 4" w:uiPriority="62"/>
-    <w:lsdException w:name="Medium Shading 1 Accent 4" w:uiPriority="63"/>
-    <w:lsdException w:name="Medium Shading 2 Accent 4" w:uiPriority="64"/>
-    <w:lsdException w:name="Medium List 1 Accent 4" w:uiPriority="65"/>
-    <w:lsdException w:name="Medium List 2 Accent 4" w:uiPriority="66"/>
-    <w:lsdException w:name="Medium Grid 1 Accent 4" w:uiPriority="67"/>
-    <w:lsdException w:name="Medium Grid 2 Accent 4" w:uiPriority="68"/>
-    <w:lsdException w:name="Medium Grid 3 Accent 4" w:uiPriority="69"/>
-    <w:lsdException w:name="Dark List Accent 4" w:uiPriority="70"/>
-    <w:lsdException w:name="Colorful Shading Accent 4" w:uiPriority="71"/>
-    <w:lsdException w:name="Colorful List Accent 4" w:uiPriority="72"/>
-    <w:lsdException w:name="Colorful Grid Accent 4" w:uiPriority="73"/>
-    <w:lsdException w:name="Light Shading Accent 5" w:uiPriority="60"/>
-    <w:lsdException w:name="Light List Accent 5" w:uiPriority="61"/>
-    <w:lsdException w:name="Light Grid Accent 5" w:uiPriority="62"/>
-    <w:lsdException w:name="Medium Shading 1 Accent 5" w:uiPriority="63"/>
-    <w:lsdException w:name="Medium Shading 2 Accent 5" w:uiPriority="64"/>
-    <w:lsdException w:name="Medium List 1 Accent 5" w:uiPriority="65"/>
-    <w:lsdException w:name="Medium List 2 Accent 5" w:uiPriority="66"/>
-    <w:lsdException w:name="Medium Grid 1 Accent 5" w:uiPriority="67"/>
-    <w:lsdException w:name="Medium Grid 2 Accent 5" w:uiPriority="68"/>
-    <w:lsdException w:name="Medium Grid 3 Accent 5" w:uiPriority="69"/>
-    <w:lsdException w:name="Dark List Accent 5" w:uiPriority="70"/>
-    <w:lsdException w:name="Colorful Shading Accent 5" w:uiPriority="71"/>
-    <w:lsdException w:name="Colorful List Accent 5" w:uiPriority="72"/>
-    <w:lsdException w:name="Colorful Grid Accent 5" w:uiPriority="73"/>
-    <w:lsdException w:name="Light Shading Accent 6" w:uiPriority="60"/>
-    <w:lsdException w:name="Light List Accent 6" w:uiPriority="61"/>
-    <w:lsdException w:name="Light Grid Accent 6" w:uiPriority="62"/>
-    <w:lsdException w:name="Medium Shading 1 Accent 6" w:uiPriority="63"/>
-    <w:lsdException w:name="Medium Shading 2 Accent 6" w:uiPriority="64"/>
-    <w:lsdException w:name="Medium List 1 Accent 6" w:uiPriority="65"/>
-    <w:lsdException w:name="Medium List 2 Accent 6" w:uiPriority="66"/>
-    <w:lsdException w:name="Medium Grid 1 Accent 6" w:uiPriority="67"/>
-    <w:lsdException w:name="Medium Grid 2 Accent 6" w:uiPriority="68"/>
-    <w:lsdException w:name="Medium Grid 3 Accent 6" w:uiPriority="69"/>
-    <w:lsdException w:name="Dark List Accent 6" w:uiPriority="70"/>
-    <w:lsdException w:name="Colorful Shading Accent 6" w:uiPriority="71"/>
-    <w:lsdException w:name="Colorful List Accent 6" w:uiPriority="72"/>
-    <w:lsdException w:name="Colorful Grid Accent 6" w:uiPriority="73"/>
-    <w:lsdException w:name="Subtle Emphasis" w:uiPriority="19" w:qFormat="1"/>
-    <w:lsdException w:name="Intense Emphasis" w:uiPriority="21" w:qFormat="1"/>
-    <w:lsdException w:name="Subtle Reference" w:uiPriority="31" w:qFormat="1"/>
-    <w:lsdException w:name="Intense Reference" w:uiPriority="32" w:qFormat="1"/>
-    <w:lsdException w:name="Book Title" w:uiPriority="33" w:qFormat="1"/>
-    <w:lsdException w:name="Bibliography" w:semiHidden="1" w:uiPriority="37" w:unhideWhenUsed="1"/>
-    <w:lsdException w:name="TOC Heading" w:semiHidden="1" w:uiPriority="39" w:unhideWhenUsed="1" w:qFormat="1"/>
-    <w:lsdException w:name="Plain Table 1" w:uiPriority="41"/>
-    <w:lsdException w:name="Plain Table 2" w:uiPriority="42"/>
-    <w:lsdException w:name="Plain Table 3" w:uiPriority="43"/>
-    <w:lsdException w:name="Plain Table 4" w:uiPriority="44"/>
-    <w:lsdException w:name="Plain Table 5" w:uiPriority="45"/>
-    <w:lsdException w:name="Grid Table Light" w:uiPriority="40"/>
-    <w:lsdException w:name="Grid Table 1 Light" w:uiPriority="46"/>
-    <w:lsdException w:name="Grid Table 2" w:uiPriority="47"/>
-    <w:lsdException w:name="Grid Table 3" w:uiPriority="48"/>
-    <w:lsdException w:name="Grid Table 4" w:uiPriority="49"/>
-    <w:lsdException w:name="Grid Table 5 Dark" w:uiPriority="50"/>
-    <w:lsdException w:name="Grid Table 6 Colorful" w:uiPriority="51"/>
-    <w:lsdException w:name="Grid Table 7 Colorful" w:uiPriority="52"/>
-    <w:lsdException w:name="Grid Table 1 Light Accent 1" w:uiPriority="46"/>
-    <w:lsdException w:name="Grid Table 2 Accent 1" w:uiPriority="47"/>
-    <w:lsdException w:name="Grid Table 3 Accent 1" w:uiPriority="48"/>
-    <w:lsdException w:name="Grid Table 4 Accent 1" w:uiPriority="49"/>
-    <w:lsdException w:name="Grid Table 5 Dark Accent 1" w:uiPriority="50"/>
-    <w:lsdException w:name="Grid Table 6 Colorful Accent 1" w:uiPriority="51"/>
-    <w:lsdException w:name="Grid Table 7 Colorful Accent 1" w:uiPriority="52"/>
-    <w:lsdException w:name="Grid Table 1 Light Accent 2" w:uiPriority="46"/>
-    <w:lsdException w:name="Grid Table 2 Accent 2" w:uiPriority="47"/>
-    <w:lsdException w:name="Grid Table 3 Accent 2" w:uiPriority="48"/>
-    <w:lsdException w:name="Grid Table 4 Accent 2" w:uiPriority="49"/>
-    <w:lsdException w:name="Grid Table 5 Dark Accent 2" w:uiPriority="50"/>
-    <w:lsdException w:name="Grid Table 6 Colorful Accent 2" w:uiPriority="51"/>
-    <w:lsdException w:name="Grid Table 7 Colorful Accent 2" w:uiPriority="52"/>
-    <w:lsdException w:name="Grid Table 1 Light Accent 3" w:uiPriority="46"/>
-    <w:lsdException w:name="Grid Table 2 Accent 3" w:uiPriority="47"/>
-    <w:lsdException w:name="Grid Table 3 Accent 3" w:uiPriority="48"/>
-    <w:lsdException w:name="Grid Table 4 Accent 3" w:uiPriority="49"/>
-    <w:lsdException w:name="Grid Table 5 Dark Accent 3" w:uiPriority="50"/>
-    <w:lsdException w:name="Grid Table 6 Colorful Accent 3" w:uiPriority="51"/>
-    <w:lsdException w:name="Grid Table 7 Colorful Accent 3" w:uiPriority="52"/>
-    <w:lsdException w:name="Grid Table 1 Light Accent 4" w:uiPriority="46"/>
-    <w:lsdException w:name="Grid Table 2 Accent 4" w:uiPriority="47"/>
-    <w:lsdException w:name="Grid Table 3 Accent 4" w:uiPriority="48"/>
-    <w:lsdException w:name="Grid Table 4 Accent 4" w:uiPriority="49"/>
-    <w:lsdException w:name="Grid Table 5 Dark Accent 4" w:uiPriority="50"/>
-    <w:lsdException w:name="Grid Table 6 Colorful Accent 4" w:uiPriority="51"/>
-    <w:lsdException w:name="Grid Table 7 Colorful Accent 4" w:uiPriority="52"/>
-    <w:lsdException w:name="Grid Table 1 Light Accent 5" w:uiPriority="46"/>
-    <w:lsdException w:name="Grid Table 2 Accent 5" w:uiPriority="47"/>
-    <w:lsdException w:name="Grid Table 3 Accent 5" w:uiPriority="48"/>
-    <w:lsdException w:name="Grid Table 4 Accent 5" w:uiPriority="49"/>
-    <w:lsdException w:name="Grid Table 5 Dark Accent 5" w:uiPriority="50"/>
-    <w:lsdException w:name="Grid Table 6 Colorful Accent 5" w:uiPriority="51"/>
-    <w:lsdException w:name="Grid Table 7 Colorful Accent 5" w:uiPriority="52"/>
-    <w:lsdException w:name="Grid Table 1 Light Accent 6" w:uiPriority="46"/>
-    <w:lsdException w:name="Grid Table 2 Accent 6" w:uiPriority="47"/>
-    <w:lsdException w:name="Grid Table 3 Accent 6" w:uiPriority="48"/>
-    <w:lsdException w:name="Grid Table 4 Accent 6" w:uiPriority="49"/>
-    <w:lsdException w:name="Grid Table 5 Dark Accent 6" w:uiPriority="50"/>
-    <w:lsdException w:name="Grid Table 6 Colorful Accent 6" w:uiPriority="51"/>
-    <w:lsdException w:name="Grid Table 7 Colorful Accent 6" w:uiPriority="52"/>
-    <w:lsdException w:name="List Table 1 Light" w:uiPriority="46"/>
-    <w:lsdException w:name="List Table 2" w:uiPriority="47"/>
-    <w:lsdException w:name="List Table 3" w:uiPriority="48"/>
-    <w:lsdException w:name="List Table 4" w:uiPriority="49"/>
-    <w:lsdException w:name="List Table 5 Dark" w:uiPriority="50"/>
-    <w:lsdException w:name="List Table 6 Colorful" w:uiPriority="51"/>
-    <w:lsdException w:name="List Table 7 Colorful" w:uiPriority="52"/>
-    <w:lsdException w:name="List Table 1 Light Accent 1" w:uiPriority="46"/>
-    <w:lsdException w:name="List Table 2 Accent 1" w:uiPriority="47"/>
-    <w:lsdException w:name="List Table 3 Accent 1" w:uiPriority="48"/>
-    <w:lsdException w:name="List Table 4 Accent 1" w:uiPriority="49"/>
-    <w:lsdException w:name="List Table 5 Dark Accent 1" w:uiPriority="50"/>
-    <w:lsdException w:name="List Table 6 Colorful Accent 1" w:uiPriority="51"/>
-    <w:lsdException w:name="List Table 7 Colorful Accent 1" w:uiPriority="52"/>
-    <w:lsdException w:name="List Table 1 Light Accent 2" w:uiPriority="46"/>
-    <w:lsdException w:name="List Table 2 Accent 2" w:uiPriority="47"/>
-    <w:lsdException w:name="List Table 3 Accent 2" w:uiPriority="48"/>
-    <w:lsdException w:name="List Table 4 Accent 2" w:uiPriority="49"/>
-    <w:lsdException w:name="List Table 5 Dark Accent 2" w:uiPriority="50"/>
-    <w:lsdException w:name="List Table 6 Colorful Accent 2" w:uiPriority="51"/>
-    <w:lsdException w:name="List Table 7 Colorful Accent 2" w:uiPriority="52"/>
-    <w:lsdException w:name="List Table 1 Light Accent 3" w:uiPriority="46"/>
-    <w:lsdException w:name="List Table 2 Accent 3" w:uiPriority="47"/>
-    <w:lsdException w:name="List Table 3 Accent 3" w:uiPriority="48"/>
-    <w:lsdException w:name="List Table 4 Accent 3" w:uiPriority="49"/>
-    <w:lsdException w:name="List Table 5 Dark Accent 3" w:uiPriority="50"/>
-    <w:lsdException w:name="List Table 6 Colorful Accent 3" w:uiPriority="51"/>
-    <w:lsdException w:name="List Table 7 Colorful Accent 3" w:uiPriority="52"/>
-    <w:lsdException w:name="List Table 1 Light Accent 4" w:uiPriority="46"/>
-    <w:lsdException w:name="List Table 2 Accent 4" w:uiPriority="47"/>
-    <w:lsdException w:name="List Table 3 Accent 4" w:uiPriority="48"/>
-    <w:lsdException w:name="List Table 4 Accent 4" w:uiPriority="49"/>
-    <w:lsdException w:name="List Table 5 Dark Accent 4" w:uiPriority="50"/>
-    <w:lsdException w:name="List Table 6 Colorful Accent 4" w:uiPriority="51"/>
-    <w:lsdException w:name="List Table 7 Colorful Accent 4" w:uiPriority="52"/>
-    <w:lsdException w:name="List Table 1 Light Accent 5" w:uiPriority="46"/>
-    <w:lsdException w:name="List Table 2 Accent 5" w:uiPriority="47"/>
-    <w:lsdException w:name="List Table 3 Accent 5" w:uiPriority="48"/>
-    <w:lsdException w:name="List Table 4 Accent 5" w:uiPriority="49"/>
-    <w:lsdException w:name="List Table 5 Dark Accent 5" w:uiPriority="50"/>
-    <w:lsdException w:name="List Table 6 Colorful Accent 5" w:uiPriority="51"/>
-    <w:lsdException w:name="List Table 7 Colorful Accent 5" w:uiPriority="52"/>
-    <w:lsdException w:name="List Table 1 Light Accent 6" w:uiPriority="46"/>
-    <w:lsdException w:name="List Table 2 Accent 6" w:uiPriority="47"/>
-    <w:lsdException w:name="List Table 3 Accent 6" w:uiPriority="48"/>
-    <w:lsdException w:name="List Table 4 Accent 6" w:uiPriority="49"/>
-    <w:lsdException w:name="List Table 5 Dark Accent 6" w:uiPriority="50"/>
-    <w:lsdException w:name="List Table 6 Colorful Accent 6" w:uiPriority="51"/>
-    <w:lsdException w:name="List Table 7 Colorful Accent 6" w:uiPriority="52"/>
-    <w:lsdException w:name="Mention" w:semiHidden="1" w:unhideWhenUsed="1"/>
-  </w:latentStyles>
-  <w:style w:type="paragraph" w:default="1" w:styleId="Normal">
-    <w:name w:val="Normal"/>
-    <w:qFormat/>
-  </w:style>
-  <w:style w:type="character" w:default="1" w:styleId="DefaultParagraphFont">
-    <w:name w:val="Default Paragraph Font"/>
-    <w:uiPriority w:val="1"/>
-    <w:semiHidden/>
-    <w:unhideWhenUsed/>
-  </w:style>
-  <w:style w:type="table" w:default="1" w:styleId="TableNormal">
-    <w:name w:val="Normal Table"/>
-    <w:uiPriority w:val="99"/>
-    <w:semiHidden/>
-    <w:unhideWhenUsed/>
-    <w:tblPr>
-      <w:tblInd w:w="0" w:type="dxa"/>
-      <w:tblCellMar>
-        <w:top w:w="0" w:type="dxa"/>
-        <w:left w:w="108" w:type="dxa"/>
-        <w:bottom w:w="0" w:type="dxa"/>
-        <w:right w:w="108" w:type="dxa"/>
-      </w:tblCellMar>
-    </w:tblPr>
-  </w:style>
-  <w:style w:type="numbering" w:default="1" w:styleId="NoList">
-    <w:name w:val="No List"/>
-    <w:uiPriority w:val="99"/>
-    <w:semiHidden/>
-    <w:unhideWhenUsed/>
-  </w:style>
-  <w:style w:type="paragraph" w:customStyle="1" w:styleId="90EE7817BF07F445A2B6A04EC02F721E">
-    <w:name w:val="90EE7817BF07F445A2B6A04EC02F721E"/>
-  </w:style>
-  <w:style w:type="paragraph" w:customStyle="1" w:styleId="A75A30CC8BCF3E428B7C1CD455DCFE45">
-    <w:name w:val="A75A30CC8BCF3E428B7C1CD455DCFE45"/>
-  </w:style>
-  <w:style w:type="paragraph" w:customStyle="1" w:styleId="E0B728FD71202F40B39382633AF02D5C">
-    <w:name w:val="E0B728FD71202F40B39382633AF02D5C"/>
-  </w:style>
-  <w:style w:type="paragraph" w:customStyle="1" w:styleId="C7A92972C526B744B4116F43C386EFB5">
-    <w:name w:val="C7A92972C526B744B4116F43C386EFB5"/>
-  </w:style>
-  <w:style w:type="paragraph" w:customStyle="1" w:styleId="D2D2FE9972C9914CBCFECDDE5C1EE3A9">
-    <w:name w:val="D2D2FE9972C9914CBCFECDDE5C1EE3A9"/>
-  </w:style>
-  <w:style w:type="paragraph" w:styleId="ListBullet">
-    <w:name w:val="List Bullet"/>
-    <w:basedOn w:val="Normal"/>
-    <w:uiPriority w:val="12"/>
-    <w:qFormat/>
-    <w:pPr>
-      <w:numPr>
-        <w:numId w:val="1"/>
-      </w:numPr>
-      <w:spacing w:after="240" w:line="312" w:lineRule="auto"/>
-    </w:pPr>
-    <w:rPr>
-      <w:rFonts w:eastAsiaTheme="minorHAnsi"/>
-      <w:color w:val="000000" w:themeColor="text1"/>
-      <w:lang w:val="en-US" w:eastAsia="ja-JP"/>
-    </w:rPr>
-  </w:style>
-  <w:style w:type="paragraph" w:customStyle="1" w:styleId="3E826ABC8FB0D140AD57339DAA38983F">
-    <w:name w:val="3E826ABC8FB0D140AD57339DAA38983F"/>
-  </w:style>
-  <w:style w:type="paragraph" w:customStyle="1" w:styleId="4C69E10E74D4AE44B06849403E44558A">
-    <w:name w:val="4C69E10E74D4AE44B06849403E44558A"/>
-  </w:style>
-  <w:style w:type="paragraph" w:customStyle="1" w:styleId="2E7E08D87F5B6E4CAD23C2A4F36A0943">
-    <w:name w:val="2E7E08D87F5B6E4CAD23C2A4F36A0943"/>
-  </w:style>
-  <w:style w:type="paragraph" w:customStyle="1" w:styleId="31D39C097109564CABBC6F7A273AF08D">
-    <w:name w:val="31D39C097109564CABBC6F7A273AF08D"/>
-  </w:style>
-  <w:style w:type="paragraph" w:customStyle="1" w:styleId="9B5DDDD1E9FF784BAC6E5C887B897EC4">
-    <w:name w:val="9B5DDDD1E9FF784BAC6E5C887B897EC4"/>
-  </w:style>
-  <w:style w:type="paragraph" w:customStyle="1" w:styleId="AB662CFC3E1D7A4AB696D62845AA1832">
-    <w:name w:val="AB662CFC3E1D7A4AB696D62845AA1832"/>
-  </w:style>
-  <w:style w:type="paragraph" w:customStyle="1" w:styleId="01A49D7930556B4699C80D40B500AE79">
-    <w:name w:val="01A49D7930556B4699C80D40B500AE79"/>
-  </w:style>
-  <w:style w:type="paragraph" w:customStyle="1" w:styleId="8F6D408F27CFDB46B40D123BA8061229">
-    <w:name w:val="8F6D408F27CFDB46B40D123BA8061229"/>
-  </w:style>
-  <w:style w:type="paragraph" w:customStyle="1" w:styleId="999AB0415004D341B5626C65149ED12A">
-    <w:name w:val="999AB0415004D341B5626C65149ED12A"/>
-  </w:style>
-  <w:style w:type="paragraph" w:customStyle="1" w:styleId="CE79E9A78428D549A840580C02B31851">
-    <w:name w:val="CE79E9A78428D549A840580C02B31851"/>
-  </w:style>
-  <w:style w:type="paragraph" w:customStyle="1" w:styleId="E776774E8DF4674F8DB0F18C560F7883">
-    <w:name w:val="E776774E8DF4674F8DB0F18C560F7883"/>
-  </w:style>
-  <w:style w:type="paragraph" w:customStyle="1" w:styleId="747B8BB5DF1329489B42BB8E688DEB30">
-    <w:name w:val="747B8BB5DF1329489B42BB8E688DEB30"/>
-  </w:style>
-  <w:style w:type="paragraph" w:customStyle="1" w:styleId="62B27D6CC520D548A392CCB9AB021931">
-    <w:name w:val="62B27D6CC520D548A392CCB9AB021931"/>
-  </w:style>
-  <w:style w:type="character" w:styleId="PlaceholderText">
-    <w:name w:val="Placeholder Text"/>
-    <w:basedOn w:val="DefaultParagraphFont"/>
-    <w:uiPriority w:val="99"/>
-    <w:semiHidden/>
-    <w:rsid w:val="008D7A74"/>
-    <w:rPr>
-      <w:color w:val="808080"/>
-    </w:rPr>
-  </w:style>
-</w:styles>
-</file>
-
-<file path=word/glossary/webSettings.xml><?xml version="1.0" encoding="utf-8"?>
-<w:webSettings xmlns:mc="http://schemas.openxmlformats.org/markup-compatibility/2006" xmlns:r="http://schemas.openxmlformats.org/officeDocument/2006/relationships" xmlns:w="http://schemas.openxmlformats.org/wordprocessingml/2006/main" xmlns:w14="http://schemas.microsoft.com/office/word/2010/wordml" xmlns:w15="http://schemas.microsoft.com/office/word/2012/wordml" xmlns:w16se="http://schemas.microsoft.com/office/word/2015/wordml/symex" mc:Ignorable="w14 w15 w16se">
-  <w:allowPNG/>
-</w:webSettings>
 </file>
 
 <file path=word/theme/theme1.xml><?xml version="1.0" encoding="utf-8"?>
@@ -15697,7 +15056,7 @@
 </file>
 
 <file path=customXml/itemProps2.xml><?xml version="1.0" encoding="utf-8"?>
-<ds:datastoreItem xmlns:ds="http://schemas.openxmlformats.org/officeDocument/2006/customXml" ds:itemID="{0F344431-257C-49ED-A1E1-03196BDD48BA}">
+<ds:datastoreItem xmlns:ds="http://schemas.openxmlformats.org/officeDocument/2006/customXml" ds:itemID="{AE15EF12-94B9-4447-AE3C-1182F1598DF3}">
   <ds:schemaRefs>
     <ds:schemaRef ds:uri="http://schemas.openxmlformats.org/officeDocument/2006/bibliography"/>
   </ds:schemaRefs>

</xml_diff>